<commit_message>
4 pages on AI exam
</commit_message>
<xml_diff>
--- a/First Semester/ITRI 616 AI/Exam/Enrico Dreyer AI Exam.docx
+++ b/First Semester/ITRI 616 AI/Exam/Enrico Dreyer AI Exam.docx
@@ -1166,16 +1166,7 @@
           <w:szCs w:val="22"/>
           <w:lang w:eastAsia="en-ZA"/>
         </w:rPr>
-        <w:t>difficult for</w:t>
-      </w:r>
-      <w:r>
-        <w:rPr>
-          <w:rFonts w:ascii="Arial" w:hAnsi="Arial" w:cs="Arial"/>
-          <w:sz w:val="22"/>
-          <w:szCs w:val="22"/>
-          <w:lang w:eastAsia="en-ZA"/>
-        </w:rPr>
-        <w:t xml:space="preserve"> humans</w:t>
+        <w:t>difficult for humans</w:t>
       </w:r>
       <w:r>
         <w:rPr>
@@ -1646,17 +1637,7 @@
           <w:szCs w:val="22"/>
           <w:lang w:eastAsia="en-ZA"/>
         </w:rPr>
-        <w:t>(Wang &amp; Raj, 2017</w:t>
-      </w:r>
-      <w:r>
-        <w:rPr>
-          <w:rFonts w:ascii="Arial" w:hAnsi="Arial" w:cs="Arial"/>
-          <w:noProof/>
-          <w:sz w:val="22"/>
-          <w:szCs w:val="22"/>
-          <w:lang w:eastAsia="en-ZA"/>
-        </w:rPr>
-        <w:t>).</w:t>
+        <w:t>(Wang &amp; Raj, 2017).</w:t>
       </w:r>
     </w:p>
     <w:p>
@@ -1679,16 +1660,6 @@
         </w:rPr>
         <w:t xml:space="preserve">The beginning </w:t>
       </w:r>
-    </w:p>
-    <w:p>
-      <w:pPr>
-        <w:rPr>
-          <w:rFonts w:ascii="Arial" w:hAnsi="Arial" w:cs="Arial"/>
-          <w:sz w:val="22"/>
-          <w:szCs w:val="22"/>
-          <w:lang w:eastAsia="en-ZA"/>
-        </w:rPr>
-      </w:pPr>
     </w:p>
     <w:p>
       <w:pPr>
@@ -1807,7 +1778,7 @@
           <w:szCs w:val="22"/>
           <w:lang w:eastAsia="en-ZA"/>
         </w:rPr>
-        <w:t xml:space="preserve"> the dataset is large, for example Facebook uses deep learning to analyse text conversations that took place online </w:t>
+        <w:t xml:space="preserve"> the dataset is large </w:t>
       </w:r>
       <w:r>
         <w:rPr>
@@ -1874,27 +1845,722 @@
           <w:lang w:eastAsia="en-ZA"/>
         </w:rPr>
       </w:pPr>
+      <w:r>
+        <w:rPr>
+          <w:rFonts w:ascii="Arial" w:hAnsi="Arial" w:cs="Arial"/>
+          <w:sz w:val="22"/>
+          <w:szCs w:val="22"/>
+          <w:lang w:eastAsia="en-ZA"/>
+        </w:rPr>
+        <w:t xml:space="preserve">Deep learning takes out some of the data pre-processing that is normally involved with machine learning </w:t>
+      </w:r>
+      <w:r>
+        <w:rPr>
+          <w:rFonts w:ascii="Arial" w:hAnsi="Arial" w:cs="Arial"/>
+          <w:sz w:val="22"/>
+          <w:szCs w:val="22"/>
+          <w:lang w:eastAsia="en-ZA"/>
+        </w:rPr>
+        <w:fldChar w:fldCharType="begin"/>
+      </w:r>
+      <w:r>
+        <w:rPr>
+          <w:rFonts w:ascii="Arial" w:hAnsi="Arial" w:cs="Arial"/>
+          <w:sz w:val="22"/>
+          <w:szCs w:val="22"/>
+          <w:lang w:eastAsia="en-ZA"/>
+        </w:rPr>
+        <w:instrText xml:space="preserve"> ADDIN EN.CITE &lt;EndNote&gt;&lt;Cite&gt;&lt;Author&gt;Education&lt;/Author&gt;&lt;Year&gt;2020&lt;/Year&gt;&lt;RecNum&gt;108&lt;/RecNum&gt;&lt;DisplayText&gt;(Education, 2020)&lt;/DisplayText&gt;&lt;record&gt;&lt;rec-number&gt;108&lt;/rec-number&gt;&lt;foreign-keys&gt;&lt;key app="EN" db-id="525d9sr0qsvde5evfr0ps52ifpp52v555xtd" timestamp="1625515163"&gt;108&lt;/key&gt;&lt;/foreign-keys&gt;&lt;ref-type name="Journal Article"&gt;17&lt;/ref-type&gt;&lt;contributors&gt;&lt;authors&gt;&lt;author&gt;IBM Cloud Education&lt;/author&gt;&lt;/authors&gt;&lt;/contributors&gt;&lt;titles&gt;&lt;title&gt;Deep learning&lt;/title&gt;&lt;/titles&gt;&lt;dates&gt;&lt;year&gt;2020&lt;/year&gt;&lt;/dates&gt;&lt;urls&gt;&lt;related-urls&gt;&lt;url&gt;https://www.ibm.com/cloud/learn/deep-learning&lt;/url&gt;&lt;/related-urls&gt;&lt;/urls&gt;&lt;/record&gt;&lt;/Cite&gt;&lt;/EndNote&gt;</w:instrText>
+      </w:r>
+      <w:r>
+        <w:rPr>
+          <w:rFonts w:ascii="Arial" w:hAnsi="Arial" w:cs="Arial"/>
+          <w:sz w:val="22"/>
+          <w:szCs w:val="22"/>
+          <w:lang w:eastAsia="en-ZA"/>
+        </w:rPr>
+        <w:fldChar w:fldCharType="separate"/>
+      </w:r>
+      <w:r>
+        <w:rPr>
+          <w:rFonts w:ascii="Arial" w:hAnsi="Arial" w:cs="Arial"/>
+          <w:noProof/>
+          <w:sz w:val="22"/>
+          <w:szCs w:val="22"/>
+          <w:lang w:eastAsia="en-ZA"/>
+        </w:rPr>
+        <w:t>(Education, 2020)</w:t>
+      </w:r>
+      <w:r>
+        <w:rPr>
+          <w:rFonts w:ascii="Arial" w:hAnsi="Arial" w:cs="Arial"/>
+          <w:sz w:val="22"/>
+          <w:szCs w:val="22"/>
+          <w:lang w:eastAsia="en-ZA"/>
+        </w:rPr>
+        <w:fldChar w:fldCharType="end"/>
+      </w:r>
+      <w:r>
+        <w:rPr>
+          <w:rFonts w:ascii="Arial" w:hAnsi="Arial" w:cs="Arial"/>
+          <w:sz w:val="22"/>
+          <w:szCs w:val="22"/>
+          <w:lang w:eastAsia="en-ZA"/>
+        </w:rPr>
+        <w:t xml:space="preserve">. The algorithms used can process and ingest data that is unstructured, images and test for example, and removes human expert dependency by automating feature extraction </w:t>
+      </w:r>
+      <w:r>
+        <w:rPr>
+          <w:rFonts w:ascii="Arial" w:hAnsi="Arial" w:cs="Arial"/>
+          <w:sz w:val="22"/>
+          <w:szCs w:val="22"/>
+          <w:lang w:eastAsia="en-ZA"/>
+        </w:rPr>
+        <w:fldChar w:fldCharType="begin"/>
+      </w:r>
+      <w:r>
+        <w:rPr>
+          <w:rFonts w:ascii="Arial" w:hAnsi="Arial" w:cs="Arial"/>
+          <w:sz w:val="22"/>
+          <w:szCs w:val="22"/>
+          <w:lang w:eastAsia="en-ZA"/>
+        </w:rPr>
+        <w:instrText xml:space="preserve"> ADDIN EN.CITE &lt;EndNote&gt;&lt;Cite&gt;&lt;Author&gt;Education&lt;/Author&gt;&lt;Year&gt;2020&lt;/Year&gt;&lt;RecNum&gt;108&lt;/RecNum&gt;&lt;DisplayText&gt;(Education, 2020)&lt;/DisplayText&gt;&lt;record&gt;&lt;rec-number&gt;108&lt;/rec-number&gt;&lt;foreign-keys&gt;&lt;key app="EN" db-id="525d9sr0qsvde5evfr0ps52ifpp52v555xtd" timestamp="1625515163"&gt;108&lt;/key&gt;&lt;/foreign-keys&gt;&lt;ref-type name="Journal Article"&gt;17&lt;/ref-type&gt;&lt;contributors&gt;&lt;authors&gt;&lt;author&gt;IBM Cloud Education&lt;/author&gt;&lt;/authors&gt;&lt;/contributors&gt;&lt;titles&gt;&lt;title&gt;Deep learning&lt;/title&gt;&lt;/titles&gt;&lt;dates&gt;&lt;year&gt;2020&lt;/year&gt;&lt;/dates&gt;&lt;urls&gt;&lt;related-urls&gt;&lt;url&gt;https://www.ibm.com/cloud/learn/deep-learning&lt;/url&gt;&lt;/related-urls&gt;&lt;/urls&gt;&lt;/record&gt;&lt;/Cite&gt;&lt;/EndNote&gt;</w:instrText>
+      </w:r>
+      <w:r>
+        <w:rPr>
+          <w:rFonts w:ascii="Arial" w:hAnsi="Arial" w:cs="Arial"/>
+          <w:sz w:val="22"/>
+          <w:szCs w:val="22"/>
+          <w:lang w:eastAsia="en-ZA"/>
+        </w:rPr>
+        <w:fldChar w:fldCharType="separate"/>
+      </w:r>
+      <w:r>
+        <w:rPr>
+          <w:rFonts w:ascii="Arial" w:hAnsi="Arial" w:cs="Arial"/>
+          <w:noProof/>
+          <w:sz w:val="22"/>
+          <w:szCs w:val="22"/>
+          <w:lang w:eastAsia="en-ZA"/>
+        </w:rPr>
+        <w:t>(Education, 2020)</w:t>
+      </w:r>
+      <w:r>
+        <w:rPr>
+          <w:rFonts w:ascii="Arial" w:hAnsi="Arial" w:cs="Arial"/>
+          <w:sz w:val="22"/>
+          <w:szCs w:val="22"/>
+          <w:lang w:eastAsia="en-ZA"/>
+        </w:rPr>
+        <w:fldChar w:fldCharType="end"/>
+      </w:r>
+      <w:r>
+        <w:rPr>
+          <w:rFonts w:ascii="Arial" w:hAnsi="Arial" w:cs="Arial"/>
+          <w:sz w:val="22"/>
+          <w:szCs w:val="22"/>
+          <w:lang w:eastAsia="en-ZA"/>
+        </w:rPr>
+        <w:t xml:space="preserve">. A good example of his is having a set of photos and you want to categorize the photos by “dog” or “cat”. A </w:t>
+      </w:r>
+      <w:r>
+        <w:rPr>
+          <w:rFonts w:ascii="Arial" w:hAnsi="Arial" w:cs="Arial"/>
+          <w:sz w:val="22"/>
+          <w:szCs w:val="22"/>
+          <w:lang w:eastAsia="en-ZA"/>
+        </w:rPr>
+        <w:lastRenderedPageBreak/>
+        <w:t xml:space="preserve">deep learning algorithm can determine the characteristics of each </w:t>
+      </w:r>
+      <w:r>
+        <w:rPr>
+          <w:rFonts w:ascii="Arial" w:hAnsi="Arial" w:cs="Arial"/>
+          <w:sz w:val="22"/>
+          <w:szCs w:val="22"/>
+          <w:lang w:eastAsia="en-ZA"/>
+        </w:rPr>
+        <w:t>animal and</w:t>
+      </w:r>
+      <w:r>
+        <w:rPr>
+          <w:rFonts w:ascii="Arial" w:hAnsi="Arial" w:cs="Arial"/>
+          <w:sz w:val="22"/>
+          <w:szCs w:val="22"/>
+          <w:lang w:eastAsia="en-ZA"/>
+        </w:rPr>
+        <w:t xml:space="preserve"> be able to distinguish between them.</w:t>
+      </w:r>
     </w:p>
     <w:p>
       <w:pPr>
         <w:pStyle w:val="Heading1"/>
       </w:pPr>
       <w:r>
-        <w:lastRenderedPageBreak/>
-        <w:t>Deep reinforcement learning</w:t>
+        <w:t>How deep learning works</w:t>
       </w:r>
     </w:p>
     <w:p>
       <w:pPr>
         <w:rPr>
-          <w:lang w:eastAsia="en-ZA"/>
-        </w:rPr>
-      </w:pPr>
+          <w:rFonts w:ascii="Arial" w:hAnsi="Arial" w:cs="Arial"/>
+          <w:sz w:val="22"/>
+          <w:szCs w:val="22"/>
+          <w:lang w:eastAsia="en-ZA"/>
+        </w:rPr>
+      </w:pPr>
+      <w:r>
+        <w:rPr>
+          <w:rFonts w:ascii="Arial" w:hAnsi="Arial" w:cs="Arial"/>
+          <w:sz w:val="22"/>
+          <w:szCs w:val="22"/>
+          <w:lang w:eastAsia="en-ZA"/>
+        </w:rPr>
+        <w:t xml:space="preserve">Deep learning neural networks attempt to mimic the human brain with a combination of weights, inputs, and bias </w:t>
+      </w:r>
+      <w:r>
+        <w:rPr>
+          <w:rFonts w:ascii="Arial" w:hAnsi="Arial" w:cs="Arial"/>
+          <w:sz w:val="22"/>
+          <w:szCs w:val="22"/>
+          <w:lang w:eastAsia="en-ZA"/>
+        </w:rPr>
+        <w:fldChar w:fldCharType="begin"/>
+      </w:r>
+      <w:r>
+        <w:rPr>
+          <w:rFonts w:ascii="Arial" w:hAnsi="Arial" w:cs="Arial"/>
+          <w:sz w:val="22"/>
+          <w:szCs w:val="22"/>
+          <w:lang w:eastAsia="en-ZA"/>
+        </w:rPr>
+        <w:instrText xml:space="preserve"> ADDIN EN.CITE &lt;EndNote&gt;&lt;Cite&gt;&lt;Author&gt;Kai&lt;/Author&gt;&lt;Year&gt;2013&lt;/Year&gt;&lt;RecNum&gt;1&lt;/RecNum&gt;&lt;DisplayText&gt;(Kai et al., 2013)&lt;/DisplayText&gt;&lt;record&gt;&lt;rec-number&gt;1&lt;/rec-number&gt;&lt;foreign-keys&gt;&lt;key app="EN" db-id="rxre52fadxard6epwa1xztsis0vasaeatwrf" timestamp="1625514887"&gt;1&lt;/key&gt;&lt;/foreign-keys&gt;&lt;ref-type name="Journal Article"&gt;17&lt;/ref-type&gt;&lt;contributors&gt;&lt;authors&gt;&lt;author&gt;Kai, Yu&lt;/author&gt;&lt;author&gt;Lei, Jia&lt;/author&gt;&lt;author&gt;Yuqiang, Chen&lt;/author&gt;&lt;author&gt;Wei, Xu&lt;/author&gt;&lt;/authors&gt;&lt;/contributors&gt;&lt;titles&gt;&lt;title&gt;Deep learning: yesterday, today, and tomorrow&lt;/title&gt;&lt;secondary-title&gt;Journal of computer Research and Development&lt;/secondary-title&gt;&lt;/titles&gt;&lt;pages&gt;1799&lt;/pages&gt;&lt;volume&gt;50&lt;/volume&gt;&lt;number&gt;9&lt;/number&gt;&lt;dates&gt;&lt;year&gt;2013&lt;/year&gt;&lt;/dates&gt;&lt;isbn&gt;1000-1239&lt;/isbn&gt;&lt;urls&gt;&lt;/urls&gt;&lt;/record&gt;&lt;/Cite&gt;&lt;/EndNote&gt;</w:instrText>
+      </w:r>
+      <w:r>
+        <w:rPr>
+          <w:rFonts w:ascii="Arial" w:hAnsi="Arial" w:cs="Arial"/>
+          <w:sz w:val="22"/>
+          <w:szCs w:val="22"/>
+          <w:lang w:eastAsia="en-ZA"/>
+        </w:rPr>
+        <w:fldChar w:fldCharType="separate"/>
+      </w:r>
+      <w:r>
+        <w:rPr>
+          <w:rFonts w:ascii="Arial" w:hAnsi="Arial" w:cs="Arial"/>
+          <w:noProof/>
+          <w:sz w:val="22"/>
+          <w:szCs w:val="22"/>
+          <w:lang w:eastAsia="en-ZA"/>
+        </w:rPr>
+        <w:t>(Kai et al., 2013)</w:t>
+      </w:r>
+      <w:r>
+        <w:rPr>
+          <w:rFonts w:ascii="Arial" w:hAnsi="Arial" w:cs="Arial"/>
+          <w:sz w:val="22"/>
+          <w:szCs w:val="22"/>
+          <w:lang w:eastAsia="en-ZA"/>
+        </w:rPr>
+        <w:fldChar w:fldCharType="end"/>
+      </w:r>
+      <w:r>
+        <w:rPr>
+          <w:rFonts w:ascii="Arial" w:hAnsi="Arial" w:cs="Arial"/>
+          <w:sz w:val="22"/>
+          <w:szCs w:val="22"/>
+          <w:lang w:eastAsia="en-ZA"/>
+        </w:rPr>
+        <w:t xml:space="preserve">. With the use of these elements they can work together to describe, recognize and classify objects in a certain dataset with great accuracy </w:t>
+      </w:r>
+      <w:r>
+        <w:rPr>
+          <w:rFonts w:ascii="Arial" w:hAnsi="Arial" w:cs="Arial"/>
+          <w:sz w:val="22"/>
+          <w:szCs w:val="22"/>
+          <w:lang w:eastAsia="en-ZA"/>
+        </w:rPr>
+        <w:fldChar w:fldCharType="begin"/>
+      </w:r>
+      <w:r>
+        <w:rPr>
+          <w:rFonts w:ascii="Arial" w:hAnsi="Arial" w:cs="Arial"/>
+          <w:sz w:val="22"/>
+          <w:szCs w:val="22"/>
+          <w:lang w:eastAsia="en-ZA"/>
+        </w:rPr>
+        <w:instrText xml:space="preserve"> ADDIN EN.CITE &lt;EndNote&gt;&lt;Cite&gt;&lt;Author&gt;Education&lt;/Author&gt;&lt;Year&gt;2020&lt;/Year&gt;&lt;RecNum&gt;108&lt;/RecNum&gt;&lt;DisplayText&gt;(Education, 2020)&lt;/DisplayText&gt;&lt;record&gt;&lt;rec-number&gt;108&lt;/rec-number&gt;&lt;foreign-keys&gt;&lt;key app="EN" db-id="525d9sr0qsvde5evfr0ps52ifpp52v555xtd" timestamp="1625515163"&gt;108&lt;/key&gt;&lt;/foreign-keys&gt;&lt;ref-type name="Journal Article"&gt;17&lt;/ref-type&gt;&lt;contributors&gt;&lt;authors&gt;&lt;author&gt;IBM Cloud Education&lt;/author&gt;&lt;/authors&gt;&lt;/contributors&gt;&lt;titles&gt;&lt;title&gt;Deep learning&lt;/title&gt;&lt;/titles&gt;&lt;dates&gt;&lt;year&gt;2020&lt;/year&gt;&lt;/dates&gt;&lt;urls&gt;&lt;related-urls&gt;&lt;url&gt;https://www.ibm.com/cloud/learn/deep-learning&lt;/url&gt;&lt;/related-urls&gt;&lt;/urls&gt;&lt;/record&gt;&lt;/Cite&gt;&lt;/EndNote&gt;</w:instrText>
+      </w:r>
+      <w:r>
+        <w:rPr>
+          <w:rFonts w:ascii="Arial" w:hAnsi="Arial" w:cs="Arial"/>
+          <w:sz w:val="22"/>
+          <w:szCs w:val="22"/>
+          <w:lang w:eastAsia="en-ZA"/>
+        </w:rPr>
+        <w:fldChar w:fldCharType="separate"/>
+      </w:r>
+      <w:r>
+        <w:rPr>
+          <w:rFonts w:ascii="Arial" w:hAnsi="Arial" w:cs="Arial"/>
+          <w:noProof/>
+          <w:sz w:val="22"/>
+          <w:szCs w:val="22"/>
+          <w:lang w:eastAsia="en-ZA"/>
+        </w:rPr>
+        <w:t>(Education, 2020)</w:t>
+      </w:r>
+      <w:r>
+        <w:rPr>
+          <w:rFonts w:ascii="Arial" w:hAnsi="Arial" w:cs="Arial"/>
+          <w:sz w:val="22"/>
+          <w:szCs w:val="22"/>
+          <w:lang w:eastAsia="en-ZA"/>
+        </w:rPr>
+        <w:fldChar w:fldCharType="end"/>
+      </w:r>
+      <w:r>
+        <w:rPr>
+          <w:rFonts w:ascii="Arial" w:hAnsi="Arial" w:cs="Arial"/>
+          <w:sz w:val="22"/>
+          <w:szCs w:val="22"/>
+          <w:lang w:eastAsia="en-ZA"/>
+        </w:rPr>
+        <w:t>.</w:t>
+      </w:r>
     </w:p>
     <w:p>
       <w:pPr>
+        <w:rPr>
+          <w:rFonts w:ascii="Arial" w:hAnsi="Arial" w:cs="Arial"/>
+          <w:sz w:val="22"/>
+          <w:szCs w:val="22"/>
+          <w:lang w:eastAsia="en-ZA"/>
+        </w:rPr>
+      </w:pPr>
+      <w:r>
+        <w:rPr>
+          <w:rFonts w:ascii="Arial" w:hAnsi="Arial" w:cs="Arial"/>
+          <w:sz w:val="22"/>
+          <w:szCs w:val="22"/>
+          <w:lang w:eastAsia="en-ZA"/>
+        </w:rPr>
+        <w:t xml:space="preserve">Using multiple layers of interconnected nodes, deep neural networks can build upon previous layers to optimize and refine categorization or prediction </w:t>
+      </w:r>
+      <w:r>
+        <w:rPr>
+          <w:rFonts w:ascii="Arial" w:hAnsi="Arial" w:cs="Arial"/>
+          <w:sz w:val="22"/>
+          <w:szCs w:val="22"/>
+          <w:lang w:eastAsia="en-ZA"/>
+        </w:rPr>
+        <w:fldChar w:fldCharType="begin"/>
+      </w:r>
+      <w:r>
+        <w:rPr>
+          <w:rFonts w:ascii="Arial" w:hAnsi="Arial" w:cs="Arial"/>
+          <w:sz w:val="22"/>
+          <w:szCs w:val="22"/>
+          <w:lang w:eastAsia="en-ZA"/>
+        </w:rPr>
+        <w:instrText xml:space="preserve"> ADDIN EN.CITE &lt;EndNote&gt;&lt;Cite&gt;&lt;Author&gt;Goodfellow&lt;/Author&gt;&lt;Year&gt;2016&lt;/Year&gt;&lt;RecNum&gt;2&lt;/RecNum&gt;&lt;DisplayText&gt;(Goodfellow et al., 2016)&lt;/DisplayText&gt;&lt;record&gt;&lt;rec-number&gt;2&lt;/rec-number&gt;&lt;foreign-keys&gt;&lt;key app="EN" db-id="rxre52fadxard6epwa1xztsis0vasaeatwrf" timestamp="1625514887"&gt;2&lt;/key&gt;&lt;/foreign-keys&gt;&lt;ref-type name="Book"&gt;6&lt;/ref-type&gt;&lt;contributors&gt;&lt;authors&gt;&lt;author&gt;Goodfellow, Ian&lt;/author&gt;&lt;author&gt;Bengio, Yoshua&lt;/author&gt;&lt;author&gt;Courville, Aaron&lt;/author&gt;&lt;/authors&gt;&lt;/contributors&gt;&lt;titles&gt;&lt;title&gt;Deep learning&lt;/title&gt;&lt;/titles&gt;&lt;dates&gt;&lt;year&gt;2016&lt;/year&gt;&lt;/dates&gt;&lt;publisher&gt;MIT press&lt;/publisher&gt;&lt;isbn&gt;0262337371&lt;/isbn&gt;&lt;urls&gt;&lt;related-urls&gt;&lt;url&gt;https://books.google.co.za/books?hl=en&amp;amp;lr=&amp;amp;id=omivDQAAQBAJ&amp;amp;oi=fnd&amp;amp;pg=PR5&amp;amp;dq=deep+learning&amp;amp;ots=MNO3emkANZ&amp;amp;sig=JK0HdYvfhLZuq9nZazgi_umoIM4#v=onepage&amp;amp;q=deep%20learning&amp;amp;f=false&lt;/url&gt;&lt;/related-urls&gt;&lt;/urls&gt;&lt;/record&gt;&lt;/Cite&gt;&lt;/EndNote&gt;</w:instrText>
+      </w:r>
+      <w:r>
+        <w:rPr>
+          <w:rFonts w:ascii="Arial" w:hAnsi="Arial" w:cs="Arial"/>
+          <w:sz w:val="22"/>
+          <w:szCs w:val="22"/>
+          <w:lang w:eastAsia="en-ZA"/>
+        </w:rPr>
+        <w:fldChar w:fldCharType="separate"/>
+      </w:r>
+      <w:r>
+        <w:rPr>
+          <w:rFonts w:ascii="Arial" w:hAnsi="Arial" w:cs="Arial"/>
+          <w:noProof/>
+          <w:sz w:val="22"/>
+          <w:szCs w:val="22"/>
+          <w:lang w:eastAsia="en-ZA"/>
+        </w:rPr>
+        <w:t>(Goodfellow et al., 2016)</w:t>
+      </w:r>
+      <w:r>
+        <w:rPr>
+          <w:rFonts w:ascii="Arial" w:hAnsi="Arial" w:cs="Arial"/>
+          <w:sz w:val="22"/>
+          <w:szCs w:val="22"/>
+          <w:lang w:eastAsia="en-ZA"/>
+        </w:rPr>
+        <w:fldChar w:fldCharType="end"/>
+      </w:r>
+      <w:r>
+        <w:rPr>
+          <w:rFonts w:ascii="Arial" w:hAnsi="Arial" w:cs="Arial"/>
+          <w:sz w:val="22"/>
+          <w:szCs w:val="22"/>
+          <w:lang w:eastAsia="en-ZA"/>
+        </w:rPr>
+        <w:t xml:space="preserve">. Forward propagation is the progression of computations that is used throughout the network, where the visible layers are the input and output of the layers in a deep neural network </w:t>
+      </w:r>
+      <w:r>
+        <w:rPr>
+          <w:rFonts w:ascii="Arial" w:hAnsi="Arial" w:cs="Arial"/>
+          <w:sz w:val="22"/>
+          <w:szCs w:val="22"/>
+          <w:lang w:eastAsia="en-ZA"/>
+        </w:rPr>
+        <w:fldChar w:fldCharType="begin"/>
+      </w:r>
+      <w:r>
+        <w:rPr>
+          <w:rFonts w:ascii="Arial" w:hAnsi="Arial" w:cs="Arial"/>
+          <w:sz w:val="22"/>
+          <w:szCs w:val="22"/>
+          <w:lang w:eastAsia="en-ZA"/>
+        </w:rPr>
+        <w:instrText xml:space="preserve"> ADDIN EN.CITE &lt;EndNote&gt;&lt;Cite&gt;&lt;Author&gt;Education&lt;/Author&gt;&lt;Year&gt;2020&lt;/Year&gt;&lt;RecNum&gt;108&lt;/RecNum&gt;&lt;DisplayText&gt;(Education, 2020)&lt;/DisplayText&gt;&lt;record&gt;&lt;rec-number&gt;108&lt;/rec-number&gt;&lt;foreign-keys&gt;&lt;key app="EN" db-id="525d9sr0qsvde5evfr0ps52ifpp52v555xtd" timestamp="1625515163"&gt;108&lt;/key&gt;&lt;/foreign-keys&gt;&lt;ref-type name="Journal Article"&gt;17&lt;/ref-type&gt;&lt;contributors&gt;&lt;authors&gt;&lt;author&gt;IBM Cloud Education&lt;/author&gt;&lt;/authors&gt;&lt;/contributors&gt;&lt;titles&gt;&lt;title&gt;Deep learning&lt;/title&gt;&lt;/titles&gt;&lt;dates&gt;&lt;year&gt;2020&lt;/year&gt;&lt;/dates&gt;&lt;urls&gt;&lt;related-urls&gt;&lt;url&gt;https://www.ibm.com/cloud/learn/deep-learning&lt;/url&gt;&lt;/related-urls&gt;&lt;/urls&gt;&lt;/record&gt;&lt;/Cite&gt;&lt;/EndNote&gt;</w:instrText>
+      </w:r>
+      <w:r>
+        <w:rPr>
+          <w:rFonts w:ascii="Arial" w:hAnsi="Arial" w:cs="Arial"/>
+          <w:sz w:val="22"/>
+          <w:szCs w:val="22"/>
+          <w:lang w:eastAsia="en-ZA"/>
+        </w:rPr>
+        <w:fldChar w:fldCharType="separate"/>
+      </w:r>
+      <w:r>
+        <w:rPr>
+          <w:rFonts w:ascii="Arial" w:hAnsi="Arial" w:cs="Arial"/>
+          <w:noProof/>
+          <w:sz w:val="22"/>
+          <w:szCs w:val="22"/>
+          <w:lang w:eastAsia="en-ZA"/>
+        </w:rPr>
+        <w:t>(Education, 2020)</w:t>
+      </w:r>
+      <w:r>
+        <w:rPr>
+          <w:rFonts w:ascii="Arial" w:hAnsi="Arial" w:cs="Arial"/>
+          <w:sz w:val="22"/>
+          <w:szCs w:val="22"/>
+          <w:lang w:eastAsia="en-ZA"/>
+        </w:rPr>
+        <w:fldChar w:fldCharType="end"/>
+      </w:r>
+      <w:r>
+        <w:rPr>
+          <w:rFonts w:ascii="Arial" w:hAnsi="Arial" w:cs="Arial"/>
+          <w:sz w:val="22"/>
+          <w:szCs w:val="22"/>
+          <w:lang w:eastAsia="en-ZA"/>
+        </w:rPr>
+        <w:t>. At the input layer the deep learning model ingests data used for processing, whereas the output layer is where the final classification or prediction is made</w:t>
+      </w:r>
+      <w:r>
+        <w:rPr>
+          <w:rFonts w:ascii="Arial" w:hAnsi="Arial" w:cs="Arial"/>
+          <w:sz w:val="22"/>
+          <w:szCs w:val="22"/>
+          <w:lang w:eastAsia="en-ZA"/>
+        </w:rPr>
+        <w:t xml:space="preserve"> </w:t>
+      </w:r>
+      <w:r>
+        <w:rPr>
+          <w:rFonts w:ascii="Arial" w:hAnsi="Arial" w:cs="Arial"/>
+          <w:sz w:val="22"/>
+          <w:szCs w:val="22"/>
+          <w:lang w:eastAsia="en-ZA"/>
+        </w:rPr>
+        <w:fldChar w:fldCharType="begin"/>
+      </w:r>
+      <w:r>
+        <w:rPr>
+          <w:rFonts w:ascii="Arial" w:hAnsi="Arial" w:cs="Arial"/>
+          <w:sz w:val="22"/>
+          <w:szCs w:val="22"/>
+          <w:lang w:eastAsia="en-ZA"/>
+        </w:rPr>
+        <w:instrText xml:space="preserve"> ADDIN EN.CITE &lt;EndNote&gt;&lt;Cite&gt;&lt;Author&gt;Education&lt;/Author&gt;&lt;Year&gt;2020&lt;/Year&gt;&lt;RecNum&gt;108&lt;/RecNum&gt;&lt;DisplayText&gt;(Education, 2020)&lt;/DisplayText&gt;&lt;record&gt;&lt;rec-number&gt;108&lt;/rec-number&gt;&lt;foreign-keys&gt;&lt;key app="EN" db-id="525d9sr0qsvde5evfr0ps52ifpp52v555xtd" timestamp="1625515163"&gt;108&lt;/key&gt;&lt;/foreign-keys&gt;&lt;ref-type name="Journal Article"&gt;17&lt;/ref-type&gt;&lt;contributors&gt;&lt;authors&gt;&lt;author&gt;IBM Cloud Education&lt;/author&gt;&lt;/authors&gt;&lt;/contributors&gt;&lt;titles&gt;&lt;title&gt;Deep learning&lt;/title&gt;&lt;/titles&gt;&lt;dates&gt;&lt;year&gt;2020&lt;/year&gt;&lt;/dates&gt;&lt;urls&gt;&lt;related-urls&gt;&lt;url&gt;https://www.ibm.com/cloud/learn/deep-learning&lt;/url&gt;&lt;/related-urls&gt;&lt;/urls&gt;&lt;/record&gt;&lt;/Cite&gt;&lt;/EndNote&gt;</w:instrText>
+      </w:r>
+      <w:r>
+        <w:rPr>
+          <w:rFonts w:ascii="Arial" w:hAnsi="Arial" w:cs="Arial"/>
+          <w:sz w:val="22"/>
+          <w:szCs w:val="22"/>
+          <w:lang w:eastAsia="en-ZA"/>
+        </w:rPr>
+        <w:fldChar w:fldCharType="separate"/>
+      </w:r>
+      <w:r>
+        <w:rPr>
+          <w:rFonts w:ascii="Arial" w:hAnsi="Arial" w:cs="Arial"/>
+          <w:noProof/>
+          <w:sz w:val="22"/>
+          <w:szCs w:val="22"/>
+          <w:lang w:eastAsia="en-ZA"/>
+        </w:rPr>
+        <w:t>(Education, 2020)</w:t>
+      </w:r>
+      <w:r>
+        <w:rPr>
+          <w:rFonts w:ascii="Arial" w:hAnsi="Arial" w:cs="Arial"/>
+          <w:sz w:val="22"/>
+          <w:szCs w:val="22"/>
+          <w:lang w:eastAsia="en-ZA"/>
+        </w:rPr>
+        <w:fldChar w:fldCharType="end"/>
+      </w:r>
+      <w:r>
+        <w:rPr>
+          <w:rFonts w:ascii="Arial" w:hAnsi="Arial" w:cs="Arial"/>
+          <w:sz w:val="22"/>
+          <w:szCs w:val="22"/>
+          <w:lang w:eastAsia="en-ZA"/>
+        </w:rPr>
+        <w:t>.</w:t>
+      </w:r>
+    </w:p>
+    <w:p>
+      <w:pPr>
+        <w:rPr>
+          <w:rFonts w:ascii="Arial" w:hAnsi="Arial" w:cs="Arial"/>
+          <w:sz w:val="22"/>
+          <w:szCs w:val="22"/>
+          <w:lang w:eastAsia="en-ZA"/>
+        </w:rPr>
+      </w:pPr>
+      <w:r>
+        <w:rPr>
+          <w:rFonts w:ascii="Arial" w:hAnsi="Arial" w:cs="Arial"/>
+          <w:sz w:val="22"/>
+          <w:szCs w:val="22"/>
+          <w:lang w:eastAsia="en-ZA"/>
+        </w:rPr>
+        <w:t>Backpropagation is a process that uses algorithm</w:t>
+      </w:r>
+      <w:r>
+        <w:rPr>
+          <w:rFonts w:ascii="Arial" w:hAnsi="Arial" w:cs="Arial"/>
+          <w:sz w:val="22"/>
+          <w:szCs w:val="22"/>
+          <w:lang w:eastAsia="en-ZA"/>
+        </w:rPr>
+        <w:t>s to calculate errors in a prediction, it then adjusts the biases and weights of that function, in the effort to train that model by moving backwards through the neural network layers. Using backpropagation and forward propagation, neural networks can correct for any errors to provide a more accurate prediction over time</w:t>
+      </w:r>
+      <w:r>
+        <w:rPr>
+          <w:rFonts w:ascii="Arial" w:hAnsi="Arial" w:cs="Arial"/>
+          <w:sz w:val="22"/>
+          <w:szCs w:val="22"/>
+          <w:lang w:eastAsia="en-ZA"/>
+        </w:rPr>
+        <w:t xml:space="preserve"> </w:t>
+      </w:r>
+      <w:r>
+        <w:rPr>
+          <w:rFonts w:ascii="Arial" w:hAnsi="Arial" w:cs="Arial"/>
+          <w:sz w:val="22"/>
+          <w:szCs w:val="22"/>
+          <w:lang w:eastAsia="en-ZA"/>
+        </w:rPr>
+        <w:fldChar w:fldCharType="begin"/>
+      </w:r>
+      <w:r>
+        <w:rPr>
+          <w:rFonts w:ascii="Arial" w:hAnsi="Arial" w:cs="Arial"/>
+          <w:sz w:val="22"/>
+          <w:szCs w:val="22"/>
+          <w:lang w:eastAsia="en-ZA"/>
+        </w:rPr>
+        <w:instrText xml:space="preserve"> ADDIN EN.CITE &lt;EndNote&gt;&lt;Cite&gt;&lt;Author&gt;Education&lt;/Author&gt;&lt;Year&gt;2020&lt;/Year&gt;&lt;RecNum&gt;108&lt;/RecNum&gt;&lt;DisplayText&gt;(Education, 2020)&lt;/DisplayText&gt;&lt;record&gt;&lt;rec-number&gt;108&lt;/rec-number&gt;&lt;foreign-keys&gt;&lt;key app="EN" db-id="525d9sr0qsvde5evfr0ps52ifpp52v555xtd" timestamp="1625515163"&gt;108&lt;/key&gt;&lt;/foreign-keys&gt;&lt;ref-type name="Journal Article"&gt;17&lt;/ref-type&gt;&lt;contributors&gt;&lt;authors&gt;&lt;author&gt;IBM Cloud Education&lt;/author&gt;&lt;/authors&gt;&lt;/contributors&gt;&lt;titles&gt;&lt;title&gt;Deep learning&lt;/title&gt;&lt;/titles&gt;&lt;dates&gt;&lt;year&gt;2020&lt;/year&gt;&lt;/dates&gt;&lt;urls&gt;&lt;related-urls&gt;&lt;url&gt;https://www.ibm.com/cloud/learn/deep-learning&lt;/url&gt;&lt;/related-urls&gt;&lt;/urls&gt;&lt;/record&gt;&lt;/Cite&gt;&lt;/EndNote&gt;</w:instrText>
+      </w:r>
+      <w:r>
+        <w:rPr>
+          <w:rFonts w:ascii="Arial" w:hAnsi="Arial" w:cs="Arial"/>
+          <w:sz w:val="22"/>
+          <w:szCs w:val="22"/>
+          <w:lang w:eastAsia="en-ZA"/>
+        </w:rPr>
+        <w:fldChar w:fldCharType="separate"/>
+      </w:r>
+      <w:r>
+        <w:rPr>
+          <w:rFonts w:ascii="Arial" w:hAnsi="Arial" w:cs="Arial"/>
+          <w:noProof/>
+          <w:sz w:val="22"/>
+          <w:szCs w:val="22"/>
+          <w:lang w:eastAsia="en-ZA"/>
+        </w:rPr>
+        <w:t>(Education, 2020)</w:t>
+      </w:r>
+      <w:r>
+        <w:rPr>
+          <w:rFonts w:ascii="Arial" w:hAnsi="Arial" w:cs="Arial"/>
+          <w:sz w:val="22"/>
+          <w:szCs w:val="22"/>
+          <w:lang w:eastAsia="en-ZA"/>
+        </w:rPr>
+        <w:fldChar w:fldCharType="end"/>
+      </w:r>
+      <w:r>
+        <w:rPr>
+          <w:rFonts w:ascii="Arial" w:hAnsi="Arial" w:cs="Arial"/>
+          <w:sz w:val="22"/>
+          <w:szCs w:val="22"/>
+          <w:lang w:eastAsia="en-ZA"/>
+        </w:rPr>
+        <w:t>.</w:t>
+      </w:r>
+    </w:p>
+    <w:p>
+      <w:pPr>
+        <w:rPr>
+          <w:rFonts w:ascii="Arial" w:hAnsi="Arial" w:cs="Arial"/>
+          <w:sz w:val="22"/>
+          <w:szCs w:val="22"/>
+          <w:lang w:eastAsia="en-ZA"/>
+        </w:rPr>
+      </w:pPr>
+      <w:r>
+        <w:rPr>
+          <w:rFonts w:ascii="Arial" w:hAnsi="Arial" w:cs="Arial"/>
+          <w:sz w:val="22"/>
+          <w:szCs w:val="22"/>
+          <w:lang w:eastAsia="en-ZA"/>
+        </w:rPr>
+        <w:t>This is</w:t>
+      </w:r>
+      <w:r>
+        <w:rPr>
+          <w:rFonts w:ascii="Arial" w:hAnsi="Arial" w:cs="Arial"/>
+          <w:sz w:val="22"/>
+          <w:szCs w:val="22"/>
+          <w:lang w:eastAsia="en-ZA"/>
+        </w:rPr>
+        <w:t xml:space="preserve"> deep</w:t>
+      </w:r>
+      <w:r>
+        <w:rPr>
+          <w:rFonts w:ascii="Arial" w:hAnsi="Arial" w:cs="Arial"/>
+          <w:sz w:val="22"/>
+          <w:szCs w:val="22"/>
+          <w:lang w:eastAsia="en-ZA"/>
+        </w:rPr>
+        <w:t xml:space="preserve"> neural networks in the simplest terms, deep learning can be</w:t>
+      </w:r>
+      <w:r>
+        <w:rPr>
+          <w:rFonts w:ascii="Arial" w:hAnsi="Arial" w:cs="Arial"/>
+          <w:sz w:val="22"/>
+          <w:szCs w:val="22"/>
+          <w:lang w:eastAsia="en-ZA"/>
+        </w:rPr>
+        <w:t>come</w:t>
+      </w:r>
+      <w:r>
+        <w:rPr>
+          <w:rFonts w:ascii="Arial" w:hAnsi="Arial" w:cs="Arial"/>
+          <w:sz w:val="22"/>
+          <w:szCs w:val="22"/>
+          <w:lang w:eastAsia="en-ZA"/>
+        </w:rPr>
+        <w:t xml:space="preserve"> incredibly complex</w:t>
+      </w:r>
+      <w:r>
+        <w:rPr>
+          <w:rFonts w:ascii="Arial" w:hAnsi="Arial" w:cs="Arial"/>
+          <w:sz w:val="22"/>
+          <w:szCs w:val="22"/>
+          <w:lang w:eastAsia="en-ZA"/>
+        </w:rPr>
+        <w:t>, as well as have more than one type</w:t>
+      </w:r>
+      <w:r>
+        <w:rPr>
+          <w:rFonts w:ascii="Arial" w:hAnsi="Arial" w:cs="Arial"/>
+          <w:sz w:val="22"/>
+          <w:szCs w:val="22"/>
+          <w:lang w:eastAsia="en-ZA"/>
+        </w:rPr>
+        <w:t xml:space="preserve"> </w:t>
+      </w:r>
+      <w:r>
+        <w:rPr>
+          <w:rFonts w:ascii="Arial" w:hAnsi="Arial" w:cs="Arial"/>
+          <w:sz w:val="22"/>
+          <w:szCs w:val="22"/>
+          <w:lang w:eastAsia="en-ZA"/>
+        </w:rPr>
+        <w:t>of neural network,</w:t>
+      </w:r>
+      <w:r>
+        <w:rPr>
+          <w:rFonts w:ascii="Arial" w:hAnsi="Arial" w:cs="Arial"/>
+          <w:sz w:val="22"/>
+          <w:szCs w:val="22"/>
+          <w:lang w:eastAsia="en-ZA"/>
+        </w:rPr>
+        <w:t xml:space="preserve"> </w:t>
+      </w:r>
+      <w:r>
+        <w:rPr>
+          <w:rFonts w:ascii="Arial" w:hAnsi="Arial" w:cs="Arial"/>
+          <w:sz w:val="22"/>
+          <w:szCs w:val="22"/>
+          <w:lang w:eastAsia="en-ZA"/>
+        </w:rPr>
+        <w:t xml:space="preserve">it </w:t>
+      </w:r>
+      <w:r>
+        <w:rPr>
+          <w:rFonts w:ascii="Arial" w:hAnsi="Arial" w:cs="Arial"/>
+          <w:sz w:val="22"/>
+          <w:szCs w:val="22"/>
+          <w:lang w:eastAsia="en-ZA"/>
+        </w:rPr>
+        <w:t>depend</w:t>
+      </w:r>
+      <w:r>
+        <w:rPr>
+          <w:rFonts w:ascii="Arial" w:hAnsi="Arial" w:cs="Arial"/>
+          <w:sz w:val="22"/>
+          <w:szCs w:val="22"/>
+          <w:lang w:eastAsia="en-ZA"/>
+        </w:rPr>
+        <w:t>s</w:t>
+      </w:r>
+      <w:r>
+        <w:rPr>
+          <w:rFonts w:ascii="Arial" w:hAnsi="Arial" w:cs="Arial"/>
+          <w:sz w:val="22"/>
+          <w:szCs w:val="22"/>
+          <w:lang w:eastAsia="en-ZA"/>
+        </w:rPr>
+        <w:t xml:space="preserve"> on the problem that needs to be solved.</w:t>
+      </w:r>
+    </w:p>
+    <w:p>
+      <w:pPr>
         <w:pStyle w:val="Heading1"/>
       </w:pPr>
+      <w:r>
+        <w:t>Deep reinforcement learning</w:t>
+      </w:r>
+    </w:p>
+    <w:p>
+      <w:pPr>
+        <w:rPr>
+          <w:lang w:eastAsia="en-ZA"/>
+        </w:rPr>
+      </w:pPr>
+    </w:p>
+    <w:p>
+      <w:pPr>
+        <w:pStyle w:val="Heading1"/>
+      </w:pPr>
       <w:bookmarkStart w:id="6" w:name="_Toc76314987"/>
       <w:r>
         <w:t>Example</w:t>
@@ -1906,6 +2572,1267 @@
       <w:r>
         <w:t xml:space="preserve"> learning</w:t>
       </w:r>
+    </w:p>
+    <w:p>
+      <w:pPr>
+        <w:pStyle w:val="Heading2"/>
+        <w:rPr>
+          <w:lang w:eastAsia="en-ZA"/>
+        </w:rPr>
+      </w:pPr>
+      <w:proofErr w:type="spellStart"/>
+      <w:r>
+        <w:rPr>
+          <w:lang w:eastAsia="en-ZA"/>
+        </w:rPr>
+        <w:t>OpenAI</w:t>
+      </w:r>
+      <w:proofErr w:type="spellEnd"/>
+    </w:p>
+    <w:p>
+      <w:pPr>
+        <w:rPr>
+          <w:lang w:eastAsia="en-ZA"/>
+        </w:rPr>
+      </w:pPr>
+      <w:r>
+        <w:rPr>
+          <w:lang w:eastAsia="en-ZA"/>
+        </w:rPr>
+        <w:t xml:space="preserve">According to </w:t>
+      </w:r>
+      <w:r>
+        <w:rPr>
+          <w:lang w:eastAsia="en-ZA"/>
+        </w:rPr>
+        <w:fldChar w:fldCharType="begin"/>
+      </w:r>
+      <w:r>
+        <w:rPr>
+          <w:lang w:eastAsia="en-ZA"/>
+        </w:rPr>
+        <w:instrText xml:space="preserve"> ADDIN EN.CITE &lt;EndNote&gt;&lt;Cite AuthorYear="1"&gt;&lt;Author&gt;Berner&lt;/Author&gt;&lt;Year&gt;2019&lt;/Year&gt;&lt;RecNum&gt;109&lt;/RecNum&gt;&lt;DisplayText&gt;Berner et al. (2019)&lt;/DisplayText&gt;&lt;record&gt;&lt;rec-number&gt;109&lt;/rec-number&gt;&lt;foreign-keys&gt;&lt;key app="EN" db-id="525d9sr0qsvde5evfr0ps52ifpp52v555xtd" timestamp="1625518473"&gt;109&lt;/key&gt;&lt;/foreign-keys&gt;&lt;ref-type name="Journal Article"&gt;17&lt;/ref-type&gt;&lt;contributors&gt;&lt;authors&gt;&lt;author&gt;Berner, Christopher&lt;/author&gt;&lt;author&gt;Brockman, Greg&lt;/author&gt;&lt;author&gt;Chan, Brooke&lt;/author&gt;&lt;author&gt;Cheung, Vicki&lt;/author&gt;&lt;author&gt;Dębiak, Przemysław&lt;/author&gt;&lt;author&gt;Dennison, Christy&lt;/author&gt;&lt;author&gt;Farhi, David&lt;/author&gt;&lt;author&gt;Fischer, Quirin&lt;/author&gt;&lt;author&gt;Hashme, Shariq&lt;/author&gt;&lt;author&gt;Hesse, Chris&lt;/author&gt;&lt;/authors&gt;&lt;/contributors&gt;&lt;titles&gt;&lt;title&gt;Dota 2 with large scale deep reinforcement learning&lt;/title&gt;&lt;secondary-title&gt;arXiv preprint arXiv:1912.06680&lt;/secondary-title&gt;&lt;/titles&gt;&lt;periodical&gt;&lt;full-title&gt;arXiv preprint arXiv:1912.06680&lt;/full-title&gt;&lt;/periodical&gt;&lt;dates&gt;&lt;year&gt;2019&lt;/year&gt;&lt;/dates&gt;&lt;urls&gt;&lt;/urls&gt;&lt;/record&gt;&lt;/Cite&gt;&lt;/EndNote&gt;</w:instrText>
+      </w:r>
+      <w:r>
+        <w:rPr>
+          <w:lang w:eastAsia="en-ZA"/>
+        </w:rPr>
+        <w:fldChar w:fldCharType="separate"/>
+      </w:r>
+      <w:r>
+        <w:rPr>
+          <w:noProof/>
+          <w:lang w:eastAsia="en-ZA"/>
+        </w:rPr>
+        <w:t>Berner et al. (2019)</w:t>
+      </w:r>
+      <w:r>
+        <w:rPr>
+          <w:lang w:eastAsia="en-ZA"/>
+        </w:rPr>
+        <w:fldChar w:fldCharType="end"/>
+      </w:r>
+      <w:r>
+        <w:rPr>
+          <w:lang w:eastAsia="en-ZA"/>
+        </w:rPr>
+        <w:t xml:space="preserve"> </w:t>
+      </w:r>
+      <w:proofErr w:type="spellStart"/>
+      <w:r>
+        <w:rPr>
+          <w:lang w:eastAsia="en-ZA"/>
+        </w:rPr>
+        <w:t>OpenAI</w:t>
+      </w:r>
+      <w:proofErr w:type="spellEnd"/>
+      <w:r>
+        <w:rPr>
+          <w:lang w:eastAsia="en-ZA"/>
+        </w:rPr>
+        <w:t xml:space="preserve"> Five became the first AI system that</w:t>
+      </w:r>
+      <w:r>
+        <w:rPr>
+          <w:lang w:eastAsia="en-ZA"/>
+        </w:rPr>
+        <w:t xml:space="preserve"> could </w:t>
+      </w:r>
+      <w:r>
+        <w:rPr>
+          <w:lang w:eastAsia="en-ZA"/>
+        </w:rPr>
+        <w:t xml:space="preserve">defeated the world champions </w:t>
+      </w:r>
+      <w:r>
+        <w:rPr>
+          <w:lang w:eastAsia="en-ZA"/>
+        </w:rPr>
+        <w:t xml:space="preserve">in a standard ranked game of Dota 2 </w:t>
+      </w:r>
+      <w:r>
+        <w:rPr>
+          <w:lang w:eastAsia="en-ZA"/>
+        </w:rPr>
+        <w:t>on April 13</w:t>
+      </w:r>
+      <w:r>
+        <w:rPr>
+          <w:vertAlign w:val="superscript"/>
+          <w:lang w:eastAsia="en-ZA"/>
+        </w:rPr>
+        <w:t>th</w:t>
+      </w:r>
+      <w:r>
+        <w:rPr>
+          <w:lang w:eastAsia="en-ZA"/>
+        </w:rPr>
+        <w:t xml:space="preserve"> 2019</w:t>
+      </w:r>
+      <w:r>
+        <w:rPr>
+          <w:lang w:eastAsia="en-ZA"/>
+        </w:rPr>
+        <w:t xml:space="preserve">. Dota 2 represents numerical challenges for AI systems, imperfect information, long time horizons and continuous state-action spaces to name a few. </w:t>
+      </w:r>
+    </w:p>
+    <w:p>
+      <w:pPr>
+        <w:rPr>
+          <w:lang w:eastAsia="en-ZA"/>
+        </w:rPr>
+      </w:pPr>
+      <w:proofErr w:type="spellStart"/>
+      <w:r>
+        <w:rPr>
+          <w:lang w:eastAsia="en-ZA"/>
+        </w:rPr>
+        <w:t>OpenAI</w:t>
+      </w:r>
+      <w:proofErr w:type="spellEnd"/>
+      <w:r>
+        <w:rPr>
+          <w:lang w:eastAsia="en-ZA"/>
+        </w:rPr>
+        <w:t xml:space="preserve"> Five used existing reinforcement learning techniques, learning at a batch of approximately 2 million frames every 2 seconds. The </w:t>
+      </w:r>
+      <w:proofErr w:type="spellStart"/>
+      <w:r>
+        <w:rPr>
+          <w:lang w:eastAsia="en-ZA"/>
+        </w:rPr>
+        <w:t>OpenAI</w:t>
+      </w:r>
+      <w:proofErr w:type="spellEnd"/>
+      <w:r>
+        <w:rPr>
+          <w:lang w:eastAsia="en-ZA"/>
+        </w:rPr>
+        <w:t xml:space="preserve"> Five team developed tools and a distributed </w:t>
+      </w:r>
+      <w:r>
+        <w:rPr>
+          <w:lang w:eastAsia="en-ZA"/>
+        </w:rPr>
+        <w:lastRenderedPageBreak/>
+        <w:t>training system</w:t>
+      </w:r>
+      <w:r>
+        <w:rPr>
+          <w:lang w:eastAsia="en-ZA"/>
+        </w:rPr>
+        <w:t>,</w:t>
+      </w:r>
+      <w:r>
+        <w:rPr>
+          <w:lang w:eastAsia="en-ZA"/>
+        </w:rPr>
+        <w:t xml:space="preserve"> that allowed the </w:t>
+      </w:r>
+      <w:proofErr w:type="spellStart"/>
+      <w:r>
+        <w:rPr>
+          <w:lang w:eastAsia="en-ZA"/>
+        </w:rPr>
+        <w:t>OpenAI</w:t>
+      </w:r>
+      <w:proofErr w:type="spellEnd"/>
+      <w:r>
+        <w:rPr>
+          <w:lang w:eastAsia="en-ZA"/>
+        </w:rPr>
+        <w:t xml:space="preserve"> Five to train continuously for 10 months. The </w:t>
+      </w:r>
+      <w:r>
+        <w:rPr>
+          <w:lang w:eastAsia="en-ZA"/>
+        </w:rPr>
+        <w:t xml:space="preserve">objective of this AI was to beat the Dota 2 world </w:t>
+      </w:r>
+      <w:proofErr w:type="spellStart"/>
+      <w:r>
+        <w:rPr>
+          <w:lang w:eastAsia="en-ZA"/>
+        </w:rPr>
+        <w:t>chapions</w:t>
+      </w:r>
+      <w:proofErr w:type="spellEnd"/>
+      <w:r>
+        <w:rPr>
+          <w:lang w:eastAsia="en-ZA"/>
+        </w:rPr>
+        <w:t xml:space="preserve">, Team OG, to demonstrate that self-play reinforcement learning can </w:t>
+      </w:r>
+      <w:r>
+        <w:rPr>
+          <w:lang w:eastAsia="en-ZA"/>
+        </w:rPr>
+        <w:t>perform at</w:t>
+      </w:r>
+      <w:r>
+        <w:rPr>
+          <w:lang w:eastAsia="en-ZA"/>
+        </w:rPr>
+        <w:t xml:space="preserve"> a</w:t>
+      </w:r>
+      <w:r>
+        <w:rPr>
+          <w:lang w:eastAsia="en-ZA"/>
+        </w:rPr>
+        <w:t xml:space="preserve"> superhuman level to achieve a difficult task.</w:t>
+      </w:r>
+    </w:p>
+    <w:p>
+      <w:pPr>
+        <w:rPr>
+          <w:lang w:eastAsia="en-ZA"/>
+        </w:rPr>
+      </w:pPr>
+      <w:r>
+        <w:rPr>
+          <w:lang w:eastAsia="en-ZA"/>
+        </w:rPr>
+        <w:t xml:space="preserve">The lifelong goal of AI is to solve real-world advanced problems. In 2016, an AI called AlphaGo defeated a world champion Go player using Monte Carlo tree search and deep reinforcement learning </w:t>
+      </w:r>
+      <w:r>
+        <w:rPr>
+          <w:lang w:eastAsia="en-ZA"/>
+        </w:rPr>
+        <w:fldChar w:fldCharType="begin"/>
+      </w:r>
+      <w:r>
+        <w:rPr>
+          <w:lang w:eastAsia="en-ZA"/>
+        </w:rPr>
+        <w:instrText xml:space="preserve"> ADDIN EN.CITE &lt;EndNote&gt;&lt;Cite&gt;&lt;Author&gt;Granter&lt;/Author&gt;&lt;Year&gt;2017&lt;/Year&gt;&lt;RecNum&gt;110&lt;/RecNum&gt;&lt;DisplayText&gt;(Granter et al., 2017)&lt;/DisplayText&gt;&lt;record&gt;&lt;rec-number&gt;110&lt;/rec-number&gt;&lt;foreign-keys&gt;&lt;key app="EN" db-id="525d9sr0qsvde5evfr0ps52ifpp52v555xtd" timestamp="1625570681"&gt;110&lt;/key&gt;&lt;/foreign-keys&gt;&lt;ref-type name="Journal Article"&gt;17&lt;/ref-type&gt;&lt;contributors&gt;&lt;authors&gt;&lt;author&gt;Granter, Scott R&lt;/author&gt;&lt;author&gt;Beck, Andrew H&lt;/author&gt;&lt;author&gt;Papke Jr, David J&lt;/author&gt;&lt;/authors&gt;&lt;/contributors&gt;&lt;titles&gt;&lt;title&gt;AlphaGo, deep learning, and the future of the human microscopist&lt;/title&gt;&lt;secondary-title&gt;Archives of pathology &amp;amp; laboratory medicine&lt;/secondary-title&gt;&lt;/titles&gt;&lt;periodical&gt;&lt;full-title&gt;Archives of pathology &amp;amp; laboratory medicine&lt;/full-title&gt;&lt;/periodical&gt;&lt;pages&gt;619-621&lt;/pages&gt;&lt;volume&gt;141&lt;/volume&gt;&lt;number&gt;5&lt;/number&gt;&lt;dates&gt;&lt;year&gt;2017&lt;/year&gt;&lt;/dates&gt;&lt;isbn&gt;0003-9985&lt;/isbn&gt;&lt;urls&gt;&lt;/urls&gt;&lt;/record&gt;&lt;/Cite&gt;&lt;/EndNote&gt;</w:instrText>
+      </w:r>
+      <w:r>
+        <w:rPr>
+          <w:lang w:eastAsia="en-ZA"/>
+        </w:rPr>
+        <w:fldChar w:fldCharType="separate"/>
+      </w:r>
+      <w:r>
+        <w:rPr>
+          <w:noProof/>
+          <w:lang w:eastAsia="en-ZA"/>
+        </w:rPr>
+        <w:t>(Granter et al., 2017)</w:t>
+      </w:r>
+      <w:r>
+        <w:rPr>
+          <w:lang w:eastAsia="en-ZA"/>
+        </w:rPr>
+        <w:fldChar w:fldCharType="end"/>
+      </w:r>
+      <w:r>
+        <w:rPr>
+          <w:lang w:eastAsia="en-ZA"/>
+        </w:rPr>
+        <w:t>.</w:t>
+      </w:r>
+      <w:r>
+        <w:rPr>
+          <w:lang w:eastAsia="en-ZA"/>
+        </w:rPr>
+        <w:t xml:space="preserve"> So deep reinforcement learning does not stop at </w:t>
+      </w:r>
+      <w:proofErr w:type="spellStart"/>
+      <w:r>
+        <w:rPr>
+          <w:lang w:eastAsia="en-ZA"/>
+        </w:rPr>
+        <w:t>OpenAI</w:t>
+      </w:r>
+      <w:proofErr w:type="spellEnd"/>
+      <w:r>
+        <w:rPr>
+          <w:lang w:eastAsia="en-ZA"/>
+        </w:rPr>
+        <w:t xml:space="preserve">, but DRL models have tackled tasks like text summarization, robotic manipulation, as well as other games such as Minecraft and </w:t>
+      </w:r>
+      <w:proofErr w:type="spellStart"/>
+      <w:r>
+        <w:rPr>
+          <w:lang w:eastAsia="en-ZA"/>
+        </w:rPr>
+        <w:t>Starcraft</w:t>
+      </w:r>
+      <w:proofErr w:type="spellEnd"/>
+      <w:r>
+        <w:rPr>
+          <w:lang w:eastAsia="en-ZA"/>
+        </w:rPr>
+        <w:t xml:space="preserve"> </w:t>
+      </w:r>
+      <w:r>
+        <w:rPr>
+          <w:lang w:eastAsia="en-ZA"/>
+        </w:rPr>
+        <w:fldChar w:fldCharType="begin"/>
+      </w:r>
+      <w:r>
+        <w:rPr>
+          <w:lang w:eastAsia="en-ZA"/>
+        </w:rPr>
+        <w:instrText xml:space="preserve"> ADDIN EN.CITE &lt;EndNote&gt;&lt;Cite&gt;&lt;Author&gt;Kelvin&lt;/Author&gt;&lt;Year&gt;2018&lt;/Year&gt;&lt;RecNum&gt;112&lt;/RecNum&gt;&lt;DisplayText&gt;(Kelvin &amp;amp; Schneiders, 2018)&lt;/DisplayText&gt;&lt;record&gt;&lt;rec-number&gt;112&lt;/rec-number&gt;&lt;foreign-keys&gt;&lt;key app="EN" db-id="525d9sr0qsvde5evfr0ps52ifpp52v555xtd" timestamp="1625571122"&gt;112&lt;/key&gt;&lt;/foreign-keys&gt;&lt;ref-type name="Journal Article"&gt;17&lt;/ref-type&gt;&lt;contributors&gt;&lt;authors&gt;&lt;author&gt;Kelvin, Mak Jeffrey&lt;/author&gt;&lt;author&gt;Schneiders, Dirk&lt;/author&gt;&lt;/authors&gt;&lt;/contributors&gt;&lt;titles&gt;&lt;title&gt;Learning to Play Computer Games with Deep Learning and Reinforcement Learning&lt;/title&gt;&lt;/titles&gt;&lt;dates&gt;&lt;year&gt;2018&lt;/year&gt;&lt;/dates&gt;&lt;urls&gt;&lt;/urls&gt;&lt;/record&gt;&lt;/Cite&gt;&lt;/EndNote&gt;</w:instrText>
+      </w:r>
+      <w:r>
+        <w:rPr>
+          <w:lang w:eastAsia="en-ZA"/>
+        </w:rPr>
+        <w:fldChar w:fldCharType="separate"/>
+      </w:r>
+      <w:r>
+        <w:rPr>
+          <w:noProof/>
+          <w:lang w:eastAsia="en-ZA"/>
+        </w:rPr>
+        <w:t>(Kelvin &amp; Schneiders, 2018)</w:t>
+      </w:r>
+      <w:r>
+        <w:rPr>
+          <w:lang w:eastAsia="en-ZA"/>
+        </w:rPr>
+        <w:fldChar w:fldCharType="end"/>
+      </w:r>
+      <w:r>
+        <w:rPr>
+          <w:lang w:eastAsia="en-ZA"/>
+        </w:rPr>
+        <w:t>.</w:t>
+      </w:r>
+    </w:p>
+    <w:p>
+      <w:pPr>
+        <w:rPr>
+          <w:lang w:eastAsia="en-ZA"/>
+        </w:rPr>
+      </w:pPr>
+      <w:r>
+        <w:rPr>
+          <w:lang w:eastAsia="en-ZA"/>
+        </w:rPr>
+        <w:t xml:space="preserve">Unlike </w:t>
+      </w:r>
+      <w:r>
+        <w:rPr>
+          <w:lang w:eastAsia="en-ZA"/>
+        </w:rPr>
+        <w:t xml:space="preserve">Go or Chess, complex games capture the continuous nature and complexity of the real world. Dota 2 proved to be the perfect challenge as it is a multiplayer, real-time strategy game that was created by Valve in the mid 2013 </w:t>
+      </w:r>
+      <w:r>
+        <w:rPr>
+          <w:lang w:eastAsia="en-ZA"/>
+        </w:rPr>
+        <w:fldChar w:fldCharType="begin"/>
+      </w:r>
+      <w:r>
+        <w:rPr>
+          <w:lang w:eastAsia="en-ZA"/>
+        </w:rPr>
+        <w:instrText xml:space="preserve"> ADDIN EN.CITE &lt;EndNote&gt;&lt;Cite&gt;&lt;Author&gt;Berner&lt;/Author&gt;&lt;Year&gt;2019&lt;/Year&gt;&lt;RecNum&gt;109&lt;/RecNum&gt;&lt;DisplayText&gt;(Berner et al., 2019)&lt;/DisplayText&gt;&lt;record&gt;&lt;rec-number&gt;109&lt;/rec-number&gt;&lt;foreign-keys&gt;&lt;key app="EN" db-id="525d9sr0qsvde5evfr0ps52ifpp52v555xtd" timestamp="1625518473"&gt;109&lt;/key&gt;&lt;/foreign-keys&gt;&lt;ref-type name="Journal Article"&gt;17&lt;/ref-type&gt;&lt;contributors&gt;&lt;authors&gt;&lt;author&gt;Berner, Christopher&lt;/author&gt;&lt;author&gt;Brockman, Greg&lt;/author&gt;&lt;author&gt;Chan, Brooke&lt;/author&gt;&lt;author&gt;Cheung, Vicki&lt;/author&gt;&lt;author&gt;Dębiak, Przemysław&lt;/author&gt;&lt;author&gt;Dennison, Christy&lt;/author&gt;&lt;author&gt;Farhi, David&lt;/author&gt;&lt;author&gt;Fischer, Quirin&lt;/author&gt;&lt;author&gt;Hashme, Shariq&lt;/author&gt;&lt;author&gt;Hesse, Chris&lt;/author&gt;&lt;/authors&gt;&lt;/contributors&gt;&lt;titles&gt;&lt;title&gt;Dota 2 with large scale deep reinforcement learning&lt;/title&gt;&lt;secondary-title&gt;arXiv preprint arXiv:1912.06680&lt;/secondary-title&gt;&lt;/titles&gt;&lt;periodical&gt;&lt;full-title&gt;arXiv preprint arXiv:1912.06680&lt;/full-title&gt;&lt;/periodical&gt;&lt;dates&gt;&lt;year&gt;2019&lt;/year&gt;&lt;/dates&gt;&lt;urls&gt;&lt;/urls&gt;&lt;/record&gt;&lt;/Cite&gt;&lt;/EndNote&gt;</w:instrText>
+      </w:r>
+      <w:r>
+        <w:rPr>
+          <w:lang w:eastAsia="en-ZA"/>
+        </w:rPr>
+        <w:fldChar w:fldCharType="separate"/>
+      </w:r>
+      <w:r>
+        <w:rPr>
+          <w:noProof/>
+          <w:lang w:eastAsia="en-ZA"/>
+        </w:rPr>
+        <w:t>(Berner et al., 2019)</w:t>
+      </w:r>
+      <w:r>
+        <w:rPr>
+          <w:lang w:eastAsia="en-ZA"/>
+        </w:rPr>
+        <w:fldChar w:fldCharType="end"/>
+      </w:r>
+      <w:r>
+        <w:rPr>
+          <w:lang w:eastAsia="en-ZA"/>
+        </w:rPr>
+        <w:t>.</w:t>
+      </w:r>
+      <w:r>
+        <w:rPr>
+          <w:lang w:eastAsia="en-ZA"/>
+        </w:rPr>
+        <w:t xml:space="preserve"> </w:t>
+      </w:r>
+      <w:r>
+        <w:rPr>
+          <w:lang w:eastAsia="en-ZA"/>
+        </w:rPr>
+        <w:t xml:space="preserve">Dota 2 has an average player base of between 500,000 and 1,000,000, </w:t>
+      </w:r>
+      <w:r>
+        <w:rPr>
+          <w:lang w:eastAsia="en-ZA"/>
+        </w:rPr>
+        <w:t>as well as having full time professionals</w:t>
+      </w:r>
+      <w:r>
+        <w:rPr>
+          <w:lang w:eastAsia="en-ZA"/>
+        </w:rPr>
+        <w:t>.</w:t>
+      </w:r>
+      <w:r>
+        <w:rPr>
+          <w:lang w:eastAsia="en-ZA"/>
+        </w:rPr>
+        <w:t xml:space="preserve"> </w:t>
+      </w:r>
+      <w:r>
+        <w:rPr>
+          <w:lang w:eastAsia="en-ZA"/>
+        </w:rPr>
+        <w:t>T</w:t>
+      </w:r>
+      <w:r>
+        <w:rPr>
+          <w:lang w:eastAsia="en-ZA"/>
+        </w:rPr>
+        <w:t xml:space="preserve">he 2019 international championship prize pool of just over $35 million </w:t>
+      </w:r>
+      <w:r>
+        <w:rPr>
+          <w:lang w:eastAsia="en-ZA"/>
+        </w:rPr>
+        <w:fldChar w:fldCharType="begin"/>
+      </w:r>
+      <w:r>
+        <w:rPr>
+          <w:lang w:eastAsia="en-ZA"/>
+        </w:rPr>
+        <w:instrText xml:space="preserve"> ADDIN EN.CITE &lt;EndNote&gt;&lt;Cite&gt;&lt;Author&gt;Berner&lt;/Author&gt;&lt;Year&gt;2019&lt;/Year&gt;&lt;RecNum&gt;109&lt;/RecNum&gt;&lt;DisplayText&gt;(Berner et al., 2019)&lt;/DisplayText&gt;&lt;record&gt;&lt;rec-number&gt;109&lt;/rec-number&gt;&lt;foreign-keys&gt;&lt;key app="EN" db-id="525d9sr0qsvde5evfr0ps52ifpp52v555xtd" timestamp="1625518473"&gt;109&lt;/key&gt;&lt;/foreign-keys&gt;&lt;ref-type name="Journal Article"&gt;17&lt;/ref-type&gt;&lt;contributors&gt;&lt;authors&gt;&lt;author&gt;Berner, Christopher&lt;/author&gt;&lt;author&gt;Brockman, Greg&lt;/author&gt;&lt;author&gt;Chan, Brooke&lt;/author&gt;&lt;author&gt;Cheung, Vicki&lt;/author&gt;&lt;author&gt;Dębiak, Przemysław&lt;/author&gt;&lt;author&gt;Dennison, Christy&lt;/author&gt;&lt;author&gt;Farhi, David&lt;/author&gt;&lt;author&gt;Fischer, Quirin&lt;/author&gt;&lt;author&gt;Hashme, Shariq&lt;/author&gt;&lt;author&gt;Hesse, Chris&lt;/author&gt;&lt;/authors&gt;&lt;/contributors&gt;&lt;titles&gt;&lt;title&gt;Dota 2 with large scale deep reinforcement learning&lt;/title&gt;&lt;secondary-title&gt;arXiv preprint arXiv:1912.06680&lt;/secondary-title&gt;&lt;/titles&gt;&lt;periodical&gt;&lt;full-title&gt;arXiv preprint arXiv:1912.06680&lt;/full-title&gt;&lt;/periodical&gt;&lt;dates&gt;&lt;year&gt;2019&lt;/year&gt;&lt;/dates&gt;&lt;urls&gt;&lt;/urls&gt;&lt;/record&gt;&lt;/Cite&gt;&lt;/EndNote&gt;</w:instrText>
+      </w:r>
+      <w:r>
+        <w:rPr>
+          <w:lang w:eastAsia="en-ZA"/>
+        </w:rPr>
+        <w:fldChar w:fldCharType="separate"/>
+      </w:r>
+      <w:r>
+        <w:rPr>
+          <w:noProof/>
+          <w:lang w:eastAsia="en-ZA"/>
+        </w:rPr>
+        <w:t>(Berner et al., 2019)</w:t>
+      </w:r>
+      <w:r>
+        <w:rPr>
+          <w:lang w:eastAsia="en-ZA"/>
+        </w:rPr>
+        <w:fldChar w:fldCharType="end"/>
+      </w:r>
+      <w:r>
+        <w:rPr>
+          <w:lang w:eastAsia="en-ZA"/>
+        </w:rPr>
+        <w:t>, which proved to be the largest prize pool in the world</w:t>
+      </w:r>
+      <w:r>
+        <w:rPr>
+          <w:lang w:eastAsia="en-ZA"/>
+        </w:rPr>
+        <w:t>,</w:t>
+      </w:r>
+      <w:r>
+        <w:rPr>
+          <w:lang w:eastAsia="en-ZA"/>
+        </w:rPr>
+        <w:t xml:space="preserve"> at that time</w:t>
+      </w:r>
+      <w:r>
+        <w:rPr>
+          <w:lang w:eastAsia="en-ZA"/>
+        </w:rPr>
+        <w:t>.</w:t>
+      </w:r>
+    </w:p>
+    <w:p>
+      <w:pPr>
+        <w:rPr>
+          <w:lang w:eastAsia="en-ZA"/>
+        </w:rPr>
+      </w:pPr>
+      <w:r>
+        <w:rPr>
+          <w:lang w:eastAsia="en-ZA"/>
+        </w:rPr>
+        <w:t xml:space="preserve">One of the most important parts of solving the complexity of the environment is to scale existing reinforcement learning systems to extraordinary levels that the system was not use to </w:t>
+      </w:r>
+      <w:r>
+        <w:rPr>
+          <w:lang w:eastAsia="en-ZA"/>
+        </w:rPr>
+        <w:fldChar w:fldCharType="begin"/>
+      </w:r>
+      <w:r>
+        <w:rPr>
+          <w:lang w:eastAsia="en-ZA"/>
+        </w:rPr>
+        <w:instrText xml:space="preserve"> ADDIN EN.CITE &lt;EndNote&gt;&lt;Cite&gt;&lt;Author&gt;Berner&lt;/Author&gt;&lt;Year&gt;2019&lt;/Year&gt;&lt;RecNum&gt;109&lt;/RecNum&gt;&lt;DisplayText&gt;(Berner et al., 2019)&lt;/DisplayText&gt;&lt;record&gt;&lt;rec-number&gt;109&lt;/rec-number&gt;&lt;foreign-keys&gt;&lt;key app="EN" db-id="525d9sr0qsvde5evfr0ps52ifpp52v555xtd" timestamp="1625518473"&gt;109&lt;/key&gt;&lt;/foreign-keys&gt;&lt;ref-type name="Journal Article"&gt;17&lt;/ref-type&gt;&lt;contributors&gt;&lt;authors&gt;&lt;author&gt;Berner, Christopher&lt;/author&gt;&lt;author&gt;Brockman, Greg&lt;/author&gt;&lt;author&gt;Chan, Brooke&lt;/author&gt;&lt;author&gt;Cheung, Vicki&lt;/author&gt;&lt;author&gt;Dębiak, Przemysław&lt;/author&gt;&lt;author&gt;Dennison, Christy&lt;/author&gt;&lt;author&gt;Farhi, David&lt;/author&gt;&lt;author&gt;Fischer, Quirin&lt;/author&gt;&lt;author&gt;Hashme, Shariq&lt;/author&gt;&lt;author&gt;Hesse, Chris&lt;/author&gt;&lt;/authors&gt;&lt;/contributors&gt;&lt;titles&gt;&lt;title&gt;Dota 2 with large scale deep reinforcement learning&lt;/title&gt;&lt;secondary-title&gt;arXiv preprint arXiv:1912.06680&lt;/secondary-title&gt;&lt;/titles&gt;&lt;periodical&gt;&lt;full-title&gt;arXiv preprint arXiv:1912.06680&lt;/full-title&gt;&lt;/periodical&gt;&lt;dates&gt;&lt;year&gt;2019&lt;/year&gt;&lt;/dates&gt;&lt;urls&gt;&lt;/urls&gt;&lt;/record&gt;&lt;/Cite&gt;&lt;/EndNote&gt;</w:instrText>
+      </w:r>
+      <w:r>
+        <w:rPr>
+          <w:lang w:eastAsia="en-ZA"/>
+        </w:rPr>
+        <w:fldChar w:fldCharType="separate"/>
+      </w:r>
+      <w:r>
+        <w:rPr>
+          <w:noProof/>
+          <w:lang w:eastAsia="en-ZA"/>
+        </w:rPr>
+        <w:t>(Berner et al., 2019)</w:t>
+      </w:r>
+      <w:r>
+        <w:rPr>
+          <w:lang w:eastAsia="en-ZA"/>
+        </w:rPr>
+        <w:fldChar w:fldCharType="end"/>
+      </w:r>
+      <w:r>
+        <w:rPr>
+          <w:lang w:eastAsia="en-ZA"/>
+        </w:rPr>
+        <w:t xml:space="preserve">. One of the biggest challenges for the </w:t>
+      </w:r>
+      <w:proofErr w:type="spellStart"/>
+      <w:r>
+        <w:rPr>
+          <w:lang w:eastAsia="en-ZA"/>
+        </w:rPr>
+        <w:t>OpenAI</w:t>
+      </w:r>
+      <w:proofErr w:type="spellEnd"/>
+      <w:r>
+        <w:rPr>
+          <w:lang w:eastAsia="en-ZA"/>
+        </w:rPr>
+        <w:t xml:space="preserve"> team was the environment that kept on changing in the 10-month training cycle, as Dota 2 had weekly updates. T</w:t>
+      </w:r>
+      <w:r>
+        <w:rPr>
+          <w:lang w:eastAsia="en-ZA"/>
+        </w:rPr>
+        <w:t>o train the AI without having to restart the training every time the environment changed, the</w:t>
+      </w:r>
+      <w:r>
+        <w:rPr>
+          <w:lang w:eastAsia="en-ZA"/>
+        </w:rPr>
+        <w:t xml:space="preserve"> </w:t>
+      </w:r>
+      <w:r>
+        <w:rPr>
+          <w:lang w:eastAsia="en-ZA"/>
+        </w:rPr>
+        <w:t>t</w:t>
+      </w:r>
+      <w:r>
+        <w:rPr>
+          <w:lang w:eastAsia="en-ZA"/>
+        </w:rPr>
+        <w:t xml:space="preserve">eam </w:t>
+      </w:r>
+      <w:r>
+        <w:rPr>
+          <w:lang w:eastAsia="en-ZA"/>
+        </w:rPr>
+        <w:t xml:space="preserve">developed a collection of tool that resumed the training with minimal effect to the performance, they called it surgery </w:t>
+      </w:r>
+      <w:r>
+        <w:rPr>
+          <w:lang w:eastAsia="en-ZA"/>
+        </w:rPr>
+        <w:fldChar w:fldCharType="begin"/>
+      </w:r>
+      <w:r>
+        <w:rPr>
+          <w:lang w:eastAsia="en-ZA"/>
+        </w:rPr>
+        <w:instrText xml:space="preserve"> ADDIN EN.CITE &lt;EndNote&gt;&lt;Cite&gt;&lt;Author&gt;Berner&lt;/Author&gt;&lt;Year&gt;2019&lt;/Year&gt;&lt;RecNum&gt;109&lt;/RecNum&gt;&lt;DisplayText&gt;(Berner et al., 2019)&lt;/DisplayText&gt;&lt;record&gt;&lt;rec-number&gt;109&lt;/rec-number&gt;&lt;foreign-keys&gt;&lt;key app="EN" db-id="525d9sr0qsvde5evfr0ps52ifpp52v555xtd" timestamp="1625518473"&gt;109&lt;/key&gt;&lt;/foreign-keys&gt;&lt;ref-type name="Journal Article"&gt;17&lt;/ref-type&gt;&lt;contributors&gt;&lt;authors&gt;&lt;author&gt;Berner, Christopher&lt;/author&gt;&lt;author&gt;Brockman, Greg&lt;/author&gt;&lt;author&gt;Chan, Brooke&lt;/author&gt;&lt;author&gt;Cheung, Vicki&lt;/author&gt;&lt;author&gt;Dębiak, Przemysław&lt;/author&gt;&lt;author&gt;Dennison, Christy&lt;/author&gt;&lt;author&gt;Farhi, David&lt;/author&gt;&lt;author&gt;Fischer, Quirin&lt;/author&gt;&lt;author&gt;Hashme, Shariq&lt;/author&gt;&lt;author&gt;Hesse, Chris&lt;/author&gt;&lt;/authors&gt;&lt;/contributors&gt;&lt;titles&gt;&lt;title&gt;Dota 2 with large scale deep reinforcement learning&lt;/title&gt;&lt;secondary-title&gt;arXiv preprint arXiv:1912.06680&lt;/secondary-title&gt;&lt;/titles&gt;&lt;periodical&gt;&lt;full-title&gt;arXiv preprint arXiv:1912.06680&lt;/full-title&gt;&lt;/periodical&gt;&lt;dates&gt;&lt;year&gt;2019&lt;/year&gt;&lt;/dates&gt;&lt;urls&gt;&lt;/urls&gt;&lt;/record&gt;&lt;/Cite&gt;&lt;/EndNote&gt;</w:instrText>
+      </w:r>
+      <w:r>
+        <w:rPr>
+          <w:lang w:eastAsia="en-ZA"/>
+        </w:rPr>
+        <w:fldChar w:fldCharType="separate"/>
+      </w:r>
+      <w:r>
+        <w:rPr>
+          <w:noProof/>
+          <w:lang w:eastAsia="en-ZA"/>
+        </w:rPr>
+        <w:t>(Berner et al., 2019)</w:t>
+      </w:r>
+      <w:r>
+        <w:rPr>
+          <w:lang w:eastAsia="en-ZA"/>
+        </w:rPr>
+        <w:fldChar w:fldCharType="end"/>
+      </w:r>
+      <w:r>
+        <w:rPr>
+          <w:lang w:eastAsia="en-ZA"/>
+        </w:rPr>
+        <w:t>.</w:t>
+      </w:r>
+      <w:r>
+        <w:rPr>
+          <w:lang w:eastAsia="en-ZA"/>
+        </w:rPr>
+        <w:t xml:space="preserve"> The team performed a surgery every two weeks </w:t>
+      </w:r>
+      <w:r>
+        <w:rPr>
+          <w:lang w:eastAsia="en-ZA"/>
+        </w:rPr>
+        <w:t>in</w:t>
+      </w:r>
+      <w:r>
+        <w:rPr>
+          <w:lang w:eastAsia="en-ZA"/>
+        </w:rPr>
+        <w:t xml:space="preserve"> the </w:t>
+      </w:r>
+      <w:r>
+        <w:rPr>
+          <w:lang w:eastAsia="en-ZA"/>
+        </w:rPr>
+        <w:t>10-month</w:t>
+      </w:r>
+      <w:r>
+        <w:rPr>
+          <w:lang w:eastAsia="en-ZA"/>
+        </w:rPr>
+        <w:t xml:space="preserve"> training period.</w:t>
+      </w:r>
+    </w:p>
+    <w:p>
+      <w:pPr>
+        <w:pStyle w:val="Heading2"/>
+        <w:rPr>
+          <w:lang w:eastAsia="en-ZA"/>
+        </w:rPr>
+      </w:pPr>
+      <w:r>
+        <w:rPr>
+          <w:lang w:eastAsia="en-ZA"/>
+        </w:rPr>
+        <w:t>What is Dota 2?</w:t>
+      </w:r>
+    </w:p>
+    <w:p>
+      <w:pPr>
+        <w:rPr>
+          <w:lang w:eastAsia="en-ZA"/>
+        </w:rPr>
+      </w:pPr>
+      <w:r>
+        <w:rPr>
+          <w:lang w:eastAsia="en-ZA"/>
+        </w:rPr>
+        <w:t xml:space="preserve">According to </w:t>
+      </w:r>
+      <w:r>
+        <w:rPr>
+          <w:lang w:eastAsia="en-ZA"/>
+        </w:rPr>
+        <w:fldChar w:fldCharType="begin"/>
+      </w:r>
+      <w:r>
+        <w:rPr>
+          <w:lang w:eastAsia="en-ZA"/>
+        </w:rPr>
+        <w:instrText xml:space="preserve"> ADDIN EN.CITE &lt;EndNote&gt;&lt;Cite AuthorYear="1"&gt;&lt;Author&gt;Tachintha&lt;/Author&gt;&lt;Year&gt;2020&lt;/Year&gt;&lt;RecNum&gt;113&lt;/RecNum&gt;&lt;DisplayText&gt;Tachintha (2020)&lt;/DisplayText&gt;&lt;record&gt;&lt;rec-number&gt;113&lt;/rec-number&gt;&lt;foreign-keys&gt;&lt;key app="EN" db-id="525d9sr0qsvde5evfr0ps52ifpp52v555xtd" timestamp="1625572583"&gt;113&lt;/key&gt;&lt;/foreign-keys&gt;&lt;ref-type name="Web Page"&gt;12&lt;/ref-type&gt;&lt;contributors&gt;&lt;authors&gt;&lt;author&gt;Ikshura Tachintha&lt;/author&gt;&lt;/authors&gt;&lt;/contributors&gt;&lt;titles&gt;&lt;title&gt;Climbing the Dota 2 Difficulty Curve&lt;/title&gt;&lt;/titles&gt;&lt;dates&gt;&lt;year&gt;2020&lt;/year&gt;&lt;/dates&gt;&lt;urls&gt;&lt;related-urls&gt;&lt;url&gt;https://superjumpmagazine.com/climbing-the-dota-2-difficulty-curve-336261427586&lt;/url&gt;&lt;/related-urls&gt;&lt;/urls&gt;&lt;/record&gt;&lt;/Cite&gt;&lt;/EndNote&gt;</w:instrText>
+      </w:r>
+      <w:r>
+        <w:rPr>
+          <w:lang w:eastAsia="en-ZA"/>
+        </w:rPr>
+        <w:fldChar w:fldCharType="separate"/>
+      </w:r>
+      <w:r>
+        <w:rPr>
+          <w:noProof/>
+          <w:lang w:eastAsia="en-ZA"/>
+        </w:rPr>
+        <w:t>Tachintha (2020)</w:t>
+      </w:r>
+      <w:r>
+        <w:rPr>
+          <w:lang w:eastAsia="en-ZA"/>
+        </w:rPr>
+        <w:fldChar w:fldCharType="end"/>
+      </w:r>
+      <w:r>
+        <w:rPr>
+          <w:lang w:eastAsia="en-ZA"/>
+        </w:rPr>
+        <w:t xml:space="preserve"> Dota 2 is a multiplayer online battle arena (MOBA), and the abbreviation “Dota” stands for “Defence of the ancients”. The goal of the game is to defend your own “ancient”, which is a large structure in the back of your stronghold.</w:t>
+      </w:r>
+    </w:p>
+    <w:p>
+      <w:pPr>
+        <w:rPr>
+          <w:lang w:eastAsia="en-ZA"/>
+        </w:rPr>
+      </w:pPr>
+      <w:r>
+        <w:rPr>
+          <w:lang w:eastAsia="en-ZA"/>
+        </w:rPr>
+        <w:t>A single Dota match is played by two teams of five players, each defending their own Ancients</w:t>
+      </w:r>
+      <w:r>
+        <w:rPr>
+          <w:lang w:eastAsia="en-ZA"/>
+        </w:rPr>
+        <w:t xml:space="preserve"> and you win by destroying the other teams ancient</w:t>
+      </w:r>
+      <w:r>
+        <w:rPr>
+          <w:lang w:eastAsia="en-ZA"/>
+        </w:rPr>
+        <w:t xml:space="preserve"> </w:t>
+      </w:r>
+      <w:r>
+        <w:rPr>
+          <w:lang w:eastAsia="en-ZA"/>
+        </w:rPr>
+        <w:fldChar w:fldCharType="begin"/>
+      </w:r>
+      <w:r>
+        <w:rPr>
+          <w:lang w:eastAsia="en-ZA"/>
+        </w:rPr>
+        <w:instrText xml:space="preserve"> ADDIN EN.CITE &lt;EndNote&gt;&lt;Cite&gt;&lt;Author&gt;PCGamesN&lt;/Author&gt;&lt;Year&gt;2021&lt;/Year&gt;&lt;RecNum&gt;114&lt;/RecNum&gt;&lt;DisplayText&gt;(PCGamesN, 2021)&lt;/DisplayText&gt;&lt;record&gt;&lt;rec-number&gt;114&lt;/rec-number&gt;&lt;foreign-keys&gt;&lt;key app="EN" db-id="525d9sr0qsvde5evfr0ps52ifpp52v555xtd" timestamp="1625575343"&gt;114&lt;/key&gt;&lt;/foreign-keys&gt;&lt;ref-type name="Web Page"&gt;12&lt;/ref-type&gt;&lt;contributors&gt;&lt;authors&gt;&lt;author&gt;PCGamesN&lt;/author&gt;&lt;/authors&gt;&lt;/contributors&gt;&lt;titles&gt;&lt;title&gt;How to play Dota 2 – a beginner’s guide&lt;/title&gt;&lt;/titles&gt;&lt;dates&gt;&lt;year&gt;2021&lt;/year&gt;&lt;/dates&gt;&lt;urls&gt;&lt;related-urls&gt;&lt;url&gt;https://www.pcgamesn.com/dota/dota-2-beginner-s-guide-everything-you-need-know&lt;/url&gt;&lt;/related-urls&gt;&lt;/urls&gt;&lt;/record&gt;&lt;/Cite&gt;&lt;/EndNote&gt;</w:instrText>
+      </w:r>
+      <w:r>
+        <w:rPr>
+          <w:lang w:eastAsia="en-ZA"/>
+        </w:rPr>
+        <w:fldChar w:fldCharType="separate"/>
+      </w:r>
+      <w:r>
+        <w:rPr>
+          <w:noProof/>
+          <w:lang w:eastAsia="en-ZA"/>
+        </w:rPr>
+        <w:t>(PCGamesN, 2021)</w:t>
+      </w:r>
+      <w:r>
+        <w:rPr>
+          <w:lang w:eastAsia="en-ZA"/>
+        </w:rPr>
+        <w:fldChar w:fldCharType="end"/>
+      </w:r>
+      <w:r>
+        <w:rPr>
+          <w:lang w:eastAsia="en-ZA"/>
+        </w:rPr>
+        <w:t xml:space="preserve">. Each player controls their own individual character called a “hero”, each hero has their own unique playing styles and </w:t>
+      </w:r>
+      <w:r>
+        <w:rPr>
+          <w:lang w:eastAsia="en-ZA"/>
+        </w:rPr>
+        <w:lastRenderedPageBreak/>
+        <w:t>abilities</w:t>
+      </w:r>
+      <w:r>
+        <w:rPr>
+          <w:lang w:eastAsia="en-ZA"/>
+        </w:rPr>
+        <w:t xml:space="preserve">, and according to </w:t>
+      </w:r>
+      <w:r>
+        <w:rPr>
+          <w:lang w:eastAsia="en-ZA"/>
+        </w:rPr>
+        <w:fldChar w:fldCharType="begin"/>
+      </w:r>
+      <w:r>
+        <w:rPr>
+          <w:lang w:eastAsia="en-ZA"/>
+        </w:rPr>
+        <w:instrText xml:space="preserve"> ADDIN EN.CITE &lt;EndNote&gt;&lt;Cite AuthorYear="1"&gt;&lt;Author&gt;Nathan&lt;/Author&gt;&lt;Year&gt;2021&lt;/Year&gt;&lt;RecNum&gt;115&lt;/RecNum&gt;&lt;DisplayText&gt;Nathan (2021)&lt;/DisplayText&gt;&lt;record&gt;&lt;rec-number&gt;115&lt;/rec-number&gt;&lt;foreign-keys&gt;&lt;key app="EN" db-id="525d9sr0qsvde5evfr0ps52ifpp52v555xtd" timestamp="1625575892"&gt;115&lt;/key&gt;&lt;/foreign-keys&gt;&lt;ref-type name="Web Page"&gt;12&lt;/ref-type&gt;&lt;contributors&gt;&lt;authors&gt;&lt;author&gt;Nathan&lt;/author&gt;&lt;/authors&gt;&lt;/contributors&gt;&lt;titles&gt;&lt;title&gt;How Many Heroes are in Dota 2 in 2021&lt;/title&gt;&lt;/titles&gt;&lt;dates&gt;&lt;year&gt;2021&lt;/year&gt;&lt;/dates&gt;&lt;urls&gt;&lt;related-urls&gt;&lt;url&gt;https://deluxegamer.com/how-many-heroes-are-in-dota-2-2021/&lt;/url&gt;&lt;/related-urls&gt;&lt;/urls&gt;&lt;/record&gt;&lt;/Cite&gt;&lt;/EndNote&gt;</w:instrText>
+      </w:r>
+      <w:r>
+        <w:rPr>
+          <w:lang w:eastAsia="en-ZA"/>
+        </w:rPr>
+        <w:fldChar w:fldCharType="separate"/>
+      </w:r>
+      <w:r>
+        <w:rPr>
+          <w:noProof/>
+          <w:lang w:eastAsia="en-ZA"/>
+        </w:rPr>
+        <w:t>Nathan (2021)</w:t>
+      </w:r>
+      <w:r>
+        <w:rPr>
+          <w:lang w:eastAsia="en-ZA"/>
+        </w:rPr>
+        <w:fldChar w:fldCharType="end"/>
+      </w:r>
+      <w:r>
+        <w:rPr>
+          <w:lang w:eastAsia="en-ZA"/>
+        </w:rPr>
+        <w:t xml:space="preserve"> Dota 2 has 121 heroes to choose from</w:t>
+      </w:r>
+      <w:r>
+        <w:rPr>
+          <w:lang w:eastAsia="en-ZA"/>
+        </w:rPr>
+        <w:t xml:space="preserve">. During the match, players buy or collect “items” and experience points (XP) that help them in defeating the opposing team in combat </w:t>
+      </w:r>
+      <w:r>
+        <w:rPr>
+          <w:lang w:eastAsia="en-ZA"/>
+        </w:rPr>
+        <w:fldChar w:fldCharType="begin"/>
+      </w:r>
+      <w:r>
+        <w:rPr>
+          <w:lang w:eastAsia="en-ZA"/>
+        </w:rPr>
+        <w:instrText xml:space="preserve"> ADDIN EN.CITE &lt;EndNote&gt;&lt;Cite&gt;&lt;Author&gt;Berner&lt;/Author&gt;&lt;Year&gt;2019&lt;/Year&gt;&lt;RecNum&gt;109&lt;/RecNum&gt;&lt;DisplayText&gt;(Berner et al., 2019)&lt;/DisplayText&gt;&lt;record&gt;&lt;rec-number&gt;109&lt;/rec-number&gt;&lt;foreign-keys&gt;&lt;key app="EN" db-id="525d9sr0qsvde5evfr0ps52ifpp52v555xtd" timestamp="1625518473"&gt;109&lt;/key&gt;&lt;/foreign-keys&gt;&lt;ref-type name="Journal Article"&gt;17&lt;/ref-type&gt;&lt;contributors&gt;&lt;authors&gt;&lt;author&gt;Berner, Christopher&lt;/author&gt;&lt;author&gt;Brockman, Greg&lt;/author&gt;&lt;author&gt;Chan, Brooke&lt;/author&gt;&lt;author&gt;Cheung, Vicki&lt;/author&gt;&lt;author&gt;Dębiak, Przemysław&lt;/author&gt;&lt;author&gt;Dennison, Christy&lt;/author&gt;&lt;author&gt;Farhi, David&lt;/author&gt;&lt;author&gt;Fischer, Quirin&lt;/author&gt;&lt;author&gt;Hashme, Shariq&lt;/author&gt;&lt;author&gt;Hesse, Chris&lt;/author&gt;&lt;/authors&gt;&lt;/contributors&gt;&lt;titles&gt;&lt;title&gt;Dota 2 with large scale deep reinforcement learning&lt;/title&gt;&lt;secondary-title&gt;arXiv preprint arXiv:1912.06680&lt;/secondary-title&gt;&lt;/titles&gt;&lt;periodical&gt;&lt;full-title&gt;arXiv preprint arXiv:1912.06680&lt;/full-title&gt;&lt;/periodical&gt;&lt;dates&gt;&lt;year&gt;2019&lt;/year&gt;&lt;/dates&gt;&lt;urls&gt;&lt;/urls&gt;&lt;/record&gt;&lt;/Cite&gt;&lt;/EndNote&gt;</w:instrText>
+      </w:r>
+      <w:r>
+        <w:rPr>
+          <w:lang w:eastAsia="en-ZA"/>
+        </w:rPr>
+        <w:fldChar w:fldCharType="separate"/>
+      </w:r>
+      <w:r>
+        <w:rPr>
+          <w:noProof/>
+          <w:lang w:eastAsia="en-ZA"/>
+        </w:rPr>
+        <w:t>(Berner et al., 2019)</w:t>
+      </w:r>
+      <w:r>
+        <w:rPr>
+          <w:lang w:eastAsia="en-ZA"/>
+        </w:rPr>
+        <w:fldChar w:fldCharType="end"/>
+      </w:r>
+      <w:r>
+        <w:rPr>
+          <w:lang w:eastAsia="en-ZA"/>
+        </w:rPr>
+        <w:t>.</w:t>
+      </w:r>
+      <w:r>
+        <w:rPr>
+          <w:lang w:eastAsia="en-ZA"/>
+        </w:rPr>
+        <w:t xml:space="preserve"> </w:t>
+      </w:r>
+      <w:r>
+        <w:rPr>
+          <w:lang w:eastAsia="en-ZA"/>
+        </w:rPr>
+        <w:t xml:space="preserve">Apart from learning all the abilities of each hero, </w:t>
+      </w:r>
+      <w:r>
+        <w:rPr>
+          <w:lang w:eastAsia="en-ZA"/>
+        </w:rPr>
+        <w:t>there are 150 purchasable items and 58 neutral items that can be picked up</w:t>
+      </w:r>
+      <w:r>
+        <w:rPr>
+          <w:lang w:eastAsia="en-ZA"/>
+        </w:rPr>
+        <w:t xml:space="preserve"> by a player</w:t>
+      </w:r>
+      <w:r>
+        <w:rPr>
+          <w:lang w:eastAsia="en-ZA"/>
+        </w:rPr>
+        <w:t xml:space="preserve"> </w:t>
+      </w:r>
+      <w:r>
+        <w:rPr>
+          <w:lang w:eastAsia="en-ZA"/>
+        </w:rPr>
+        <w:fldChar w:fldCharType="begin"/>
+      </w:r>
+      <w:r>
+        <w:rPr>
+          <w:lang w:eastAsia="en-ZA"/>
+        </w:rPr>
+        <w:instrText xml:space="preserve"> ADDIN EN.CITE &lt;EndNote&gt;&lt;Cite&gt;&lt;Author&gt;Sengupta&lt;/Author&gt;&lt;Year&gt;2020&lt;/Year&gt;&lt;RecNum&gt;116&lt;/RecNum&gt;&lt;DisplayText&gt;(Sengupta, 2020)&lt;/DisplayText&gt;&lt;record&gt;&lt;rec-number&gt;116&lt;/rec-number&gt;&lt;foreign-keys&gt;&lt;key app="EN" db-id="525d9sr0qsvde5evfr0ps52ifpp52v555xtd" timestamp="1625576030"&gt;116&lt;/key&gt;&lt;/foreign-keys&gt;&lt;ref-type name="Web Page"&gt;12&lt;/ref-type&gt;&lt;contributors&gt;&lt;authors&gt;&lt;author&gt;Shounak Sengupta&lt;/author&gt;&lt;/authors&gt;&lt;/contributors&gt;&lt;titles&gt;&lt;title&gt;Check out this guide if you need help understanding the items in Dota 2&lt;/title&gt;&lt;/titles&gt;&lt;dates&gt;&lt;year&gt;2020&lt;/year&gt;&lt;/dates&gt;&lt;urls&gt;&lt;related-urls&gt;&lt;url&gt;https://www.redbull.com/in-en/dota-2-items-tips-guide#:~:text=Dota%202%20has%20208%20items%20in%20total%20and,outcomes%20so%20it%20can%20be%20tough%20to%20grasp.&lt;/url&gt;&lt;/related-urls&gt;&lt;/urls&gt;&lt;/record&gt;&lt;/Cite&gt;&lt;/EndNote&gt;</w:instrText>
+      </w:r>
+      <w:r>
+        <w:rPr>
+          <w:lang w:eastAsia="en-ZA"/>
+        </w:rPr>
+        <w:fldChar w:fldCharType="separate"/>
+      </w:r>
+      <w:r>
+        <w:rPr>
+          <w:noProof/>
+          <w:lang w:eastAsia="en-ZA"/>
+        </w:rPr>
+        <w:t>(Sengupta, 2020)</w:t>
+      </w:r>
+      <w:r>
+        <w:rPr>
+          <w:lang w:eastAsia="en-ZA"/>
+        </w:rPr>
+        <w:fldChar w:fldCharType="end"/>
+      </w:r>
+      <w:r>
+        <w:rPr>
+          <w:lang w:eastAsia="en-ZA"/>
+        </w:rPr>
+        <w:t>.</w:t>
+      </w:r>
+    </w:p>
+    <w:p>
+      <w:pPr>
+        <w:pStyle w:val="Heading2"/>
+        <w:rPr>
+          <w:lang w:eastAsia="en-ZA"/>
+        </w:rPr>
+      </w:pPr>
+      <w:r>
+        <w:rPr>
+          <w:lang w:eastAsia="en-ZA"/>
+        </w:rPr>
+        <w:t xml:space="preserve">Challenges </w:t>
+      </w:r>
+      <w:r>
+        <w:rPr>
+          <w:lang w:eastAsia="en-ZA"/>
+        </w:rPr>
+        <w:t xml:space="preserve">when playing Dota </w:t>
+      </w:r>
+      <w:proofErr w:type="gramStart"/>
+      <w:r>
+        <w:rPr>
+          <w:lang w:eastAsia="en-ZA"/>
+        </w:rPr>
+        <w:t>2</w:t>
+      </w:r>
+      <w:proofErr w:type="gramEnd"/>
+    </w:p>
+    <w:p>
+      <w:pPr>
+        <w:rPr>
+          <w:lang w:eastAsia="en-ZA"/>
+        </w:rPr>
+      </w:pPr>
+      <w:r>
+        <w:rPr>
+          <w:lang w:eastAsia="en-ZA"/>
+        </w:rPr>
+        <w:t xml:space="preserve">According to </w:t>
+      </w:r>
+      <w:r>
+        <w:rPr>
+          <w:lang w:eastAsia="en-ZA"/>
+        </w:rPr>
+        <w:fldChar w:fldCharType="begin"/>
+      </w:r>
+      <w:r>
+        <w:rPr>
+          <w:lang w:eastAsia="en-ZA"/>
+        </w:rPr>
+        <w:instrText xml:space="preserve"> ADDIN EN.CITE &lt;EndNote&gt;&lt;Cite&gt;&lt;Author&gt;Berner&lt;/Author&gt;&lt;Year&gt;2019&lt;/Year&gt;&lt;RecNum&gt;109&lt;/RecNum&gt;&lt;DisplayText&gt;(Berner et al., 2019)&lt;/DisplayText&gt;&lt;record&gt;&lt;rec-number&gt;109&lt;/rec-number&gt;&lt;foreign-keys&gt;&lt;key app="EN" db-id="525d9sr0qsvde5evfr0ps52ifpp52v555xtd" timestamp="1625518473"&gt;109&lt;/key&gt;&lt;/foreign-keys&gt;&lt;ref-type name="Journal Article"&gt;17&lt;/ref-type&gt;&lt;contributors&gt;&lt;authors&gt;&lt;author&gt;Berner, Christopher&lt;/author&gt;&lt;author&gt;Brockman, Greg&lt;/author&gt;&lt;author&gt;Chan, Brooke&lt;/author&gt;&lt;author&gt;Cheung, Vicki&lt;/author&gt;&lt;author&gt;Dębiak, Przemysław&lt;/author&gt;&lt;author&gt;Dennison, Christy&lt;/author&gt;&lt;author&gt;Farhi, David&lt;/author&gt;&lt;author&gt;Fischer, Quirin&lt;/author&gt;&lt;author&gt;Hashme, Shariq&lt;/author&gt;&lt;author&gt;Hesse, Chris&lt;/author&gt;&lt;/authors&gt;&lt;/contributors&gt;&lt;titles&gt;&lt;title&gt;Dota 2 with large scale deep reinforcement learning&lt;/title&gt;&lt;secondary-title&gt;arXiv preprint arXiv:1912.06680&lt;/secondary-title&gt;&lt;/titles&gt;&lt;periodical&gt;&lt;full-title&gt;arXiv preprint arXiv:1912.06680&lt;/full-title&gt;&lt;/periodical&gt;&lt;dates&gt;&lt;year&gt;2019&lt;/year&gt;&lt;/dates&gt;&lt;urls&gt;&lt;/urls&gt;&lt;/record&gt;&lt;/Cite&gt;&lt;/EndNote&gt;</w:instrText>
+      </w:r>
+      <w:r>
+        <w:rPr>
+          <w:lang w:eastAsia="en-ZA"/>
+        </w:rPr>
+        <w:fldChar w:fldCharType="separate"/>
+      </w:r>
+      <w:r>
+        <w:rPr>
+          <w:noProof/>
+          <w:lang w:eastAsia="en-ZA"/>
+        </w:rPr>
+        <w:t>(Berner et al., 2019)</w:t>
+      </w:r>
+      <w:r>
+        <w:rPr>
+          <w:lang w:eastAsia="en-ZA"/>
+        </w:rPr>
+        <w:fldChar w:fldCharType="end"/>
+      </w:r>
+      <w:r>
+        <w:rPr>
+          <w:lang w:eastAsia="en-ZA"/>
+        </w:rPr>
+        <w:t xml:space="preserve">, for the AI system to play Dota 2 it has to overcome various challenges: </w:t>
+      </w:r>
+    </w:p>
+    <w:p>
+      <w:pPr>
+        <w:rPr>
+          <w:lang w:eastAsia="en-ZA"/>
+        </w:rPr>
+      </w:pPr>
+      <w:r>
+        <w:rPr>
+          <w:b/>
+          <w:bCs/>
+          <w:lang w:eastAsia="en-ZA"/>
+        </w:rPr>
+        <w:t>Long-time</w:t>
+      </w:r>
+      <w:r>
+        <w:rPr>
+          <w:b/>
+          <w:bCs/>
+          <w:lang w:eastAsia="en-ZA"/>
+        </w:rPr>
+        <w:t xml:space="preserve"> horizons</w:t>
+      </w:r>
+      <w:r>
+        <w:rPr>
+          <w:lang w:eastAsia="en-ZA"/>
+        </w:rPr>
+        <w:t xml:space="preserve"> </w:t>
+      </w:r>
+      <w:r>
+        <w:rPr>
+          <w:lang w:eastAsia="en-ZA"/>
+        </w:rPr>
+        <w:t>–</w:t>
+      </w:r>
+      <w:r>
+        <w:rPr>
+          <w:lang w:eastAsia="en-ZA"/>
+        </w:rPr>
+        <w:t xml:space="preserve"> </w:t>
+      </w:r>
+      <w:r>
+        <w:rPr>
+          <w:lang w:eastAsia="en-ZA"/>
+        </w:rPr>
+        <w:t xml:space="preserve">According to </w:t>
+      </w:r>
+      <w:r>
+        <w:rPr>
+          <w:lang w:eastAsia="en-ZA"/>
+        </w:rPr>
+        <w:fldChar w:fldCharType="begin"/>
+      </w:r>
+      <w:r>
+        <w:rPr>
+          <w:lang w:eastAsia="en-ZA"/>
+        </w:rPr>
+        <w:instrText xml:space="preserve"> ADDIN EN.CITE &lt;EndNote&gt;&lt;Cite AuthorYear="1"&gt;&lt;Author&gt;ChessGames&lt;/Author&gt;&lt;Year&gt;2021&lt;/Year&gt;&lt;RecNum&gt;117&lt;/RecNum&gt;&lt;DisplayText&gt;ChessGames (2021)&lt;/DisplayText&gt;&lt;record&gt;&lt;rec-number&gt;117&lt;/rec-number&gt;&lt;foreign-keys&gt;&lt;key app="EN" db-id="525d9sr0qsvde5evfr0ps52ifpp52v555xtd" timestamp="1625578357"&gt;117&lt;/key&gt;&lt;/foreign-keys&gt;&lt;ref-type name="Web Page"&gt;12&lt;/ref-type&gt;&lt;contributors&gt;&lt;authors&gt;&lt;author&gt;ChessGames&lt;/author&gt;&lt;/authors&gt;&lt;/contributors&gt;&lt;titles&gt;&lt;title&gt;Statistics page&lt;/title&gt;&lt;/titles&gt;&lt;dates&gt;&lt;year&gt;2021&lt;/year&gt;&lt;/dates&gt;&lt;urls&gt;&lt;related-urls&gt;&lt;url&gt;https://www.chessgames.com/chessstats.html&lt;/url&gt;&lt;/related-urls&gt;&lt;/urls&gt;&lt;/record&gt;&lt;/Cite&gt;&lt;/EndNote&gt;</w:instrText>
+      </w:r>
+      <w:r>
+        <w:rPr>
+          <w:lang w:eastAsia="en-ZA"/>
+        </w:rPr>
+        <w:fldChar w:fldCharType="separate"/>
+      </w:r>
+      <w:r>
+        <w:rPr>
+          <w:noProof/>
+          <w:lang w:eastAsia="en-ZA"/>
+        </w:rPr>
+        <w:t>ChessGames (2021)</w:t>
+      </w:r>
+      <w:r>
+        <w:rPr>
+          <w:lang w:eastAsia="en-ZA"/>
+        </w:rPr>
+        <w:fldChar w:fldCharType="end"/>
+      </w:r>
+      <w:r>
+        <w:rPr>
+          <w:lang w:eastAsia="en-ZA"/>
+        </w:rPr>
+        <w:t xml:space="preserve"> an average games has 41.03 moves, whereas Dota 2 runs at 30 frames per second with an average game being 45 minutes. </w:t>
+      </w:r>
+      <w:proofErr w:type="spellStart"/>
+      <w:r>
+        <w:rPr>
+          <w:lang w:eastAsia="en-ZA"/>
+        </w:rPr>
+        <w:t>OpenAI</w:t>
+      </w:r>
+      <w:proofErr w:type="spellEnd"/>
+      <w:r>
+        <w:rPr>
+          <w:lang w:eastAsia="en-ZA"/>
+        </w:rPr>
+        <w:t xml:space="preserve"> Five acts out an action every fourth frame, coming to a total of approximately 20,000 moves every game</w:t>
+      </w:r>
+      <w:r>
+        <w:rPr>
+          <w:lang w:eastAsia="en-ZA"/>
+        </w:rPr>
+        <w:t xml:space="preserve"> </w:t>
+      </w:r>
+      <w:r>
+        <w:rPr>
+          <w:lang w:eastAsia="en-ZA"/>
+        </w:rPr>
+        <w:fldChar w:fldCharType="begin"/>
+      </w:r>
+      <w:r>
+        <w:rPr>
+          <w:lang w:eastAsia="en-ZA"/>
+        </w:rPr>
+        <w:instrText xml:space="preserve"> ADDIN EN.CITE &lt;EndNote&gt;&lt;Cite&gt;&lt;Author&gt;Berner&lt;/Author&gt;&lt;Year&gt;2019&lt;/Year&gt;&lt;RecNum&gt;109&lt;/RecNum&gt;&lt;DisplayText&gt;(Berner et al., 2019)&lt;/DisplayText&gt;&lt;record&gt;&lt;rec-number&gt;109&lt;/rec-number&gt;&lt;foreign-keys&gt;&lt;key app="EN" db-id="525d9sr0qsvde5evfr0ps52ifpp52v555xtd" timestamp="1625518473"&gt;109&lt;/key&gt;&lt;/foreign-keys&gt;&lt;ref-type name="Journal Article"&gt;17&lt;/ref-type&gt;&lt;contributors&gt;&lt;authors&gt;&lt;author&gt;Berner, Christopher&lt;/author&gt;&lt;author&gt;Brockman, Greg&lt;/author&gt;&lt;author&gt;Chan, Brooke&lt;/author&gt;&lt;author&gt;Cheung, Vicki&lt;/author&gt;&lt;author&gt;Dębiak, Przemysław&lt;/author&gt;&lt;author&gt;Dennison, Christy&lt;/author&gt;&lt;author&gt;Farhi, David&lt;/author&gt;&lt;author&gt;Fischer, Quirin&lt;/author&gt;&lt;author&gt;Hashme, Shariq&lt;/author&gt;&lt;author&gt;Hesse, Chris&lt;/author&gt;&lt;/authors&gt;&lt;/contributors&gt;&lt;titles&gt;&lt;title&gt;Dota 2 with large scale deep reinforcement learning&lt;/title&gt;&lt;secondary-title&gt;arXiv preprint arXiv:1912.06680&lt;/secondary-title&gt;&lt;/titles&gt;&lt;periodical&gt;&lt;full-title&gt;arXiv preprint arXiv:1912.06680&lt;/full-title&gt;&lt;/periodical&gt;&lt;dates&gt;&lt;year&gt;2019&lt;/year&gt;&lt;/dates&gt;&lt;urls&gt;&lt;/urls&gt;&lt;/record&gt;&lt;/Cite&gt;&lt;/EndNote&gt;</w:instrText>
+      </w:r>
+      <w:r>
+        <w:rPr>
+          <w:lang w:eastAsia="en-ZA"/>
+        </w:rPr>
+        <w:fldChar w:fldCharType="separate"/>
+      </w:r>
+      <w:r>
+        <w:rPr>
+          <w:noProof/>
+          <w:lang w:eastAsia="en-ZA"/>
+        </w:rPr>
+        <w:t>(Berner et al., 2019)</w:t>
+      </w:r>
+      <w:r>
+        <w:rPr>
+          <w:lang w:eastAsia="en-ZA"/>
+        </w:rPr>
+        <w:fldChar w:fldCharType="end"/>
+      </w:r>
+      <w:r>
+        <w:rPr>
+          <w:lang w:eastAsia="en-ZA"/>
+        </w:rPr>
+        <w:t>.</w:t>
+      </w:r>
+    </w:p>
+    <w:p>
+      <w:pPr>
+        <w:rPr>
+          <w:lang w:eastAsia="en-ZA"/>
+        </w:rPr>
+      </w:pPr>
+      <w:r>
+        <w:rPr>
+          <w:b/>
+          <w:bCs/>
+          <w:lang w:eastAsia="en-ZA"/>
+        </w:rPr>
+        <w:t>Partially observed state</w:t>
+      </w:r>
+      <w:r>
+        <w:rPr>
+          <w:lang w:eastAsia="en-ZA"/>
+        </w:rPr>
+        <w:t xml:space="preserve"> – Each team can only see the portion of the map that their units, buildings or observer wards (item that can be bought to show a small area of the map), the rest of the map is hidden. This requires </w:t>
+      </w:r>
+      <w:proofErr w:type="spellStart"/>
+      <w:r>
+        <w:rPr>
+          <w:lang w:eastAsia="en-ZA"/>
+        </w:rPr>
+        <w:t>OpenAI</w:t>
+      </w:r>
+      <w:proofErr w:type="spellEnd"/>
+      <w:r>
+        <w:rPr>
+          <w:lang w:eastAsia="en-ZA"/>
+        </w:rPr>
+        <w:t xml:space="preserve"> to</w:t>
+      </w:r>
+      <w:r>
+        <w:rPr>
+          <w:lang w:eastAsia="en-ZA"/>
+        </w:rPr>
+        <w:t xml:space="preserve"> make inferences based on the opponent’s behaviour and data that is incomplete </w:t>
+      </w:r>
+      <w:r>
+        <w:rPr>
+          <w:lang w:eastAsia="en-ZA"/>
+        </w:rPr>
+        <w:fldChar w:fldCharType="begin"/>
+      </w:r>
+      <w:r>
+        <w:rPr>
+          <w:lang w:eastAsia="en-ZA"/>
+        </w:rPr>
+        <w:instrText xml:space="preserve"> ADDIN EN.CITE &lt;EndNote&gt;&lt;Cite&gt;&lt;Author&gt;Berner&lt;/Author&gt;&lt;Year&gt;2019&lt;/Year&gt;&lt;RecNum&gt;109&lt;/RecNum&gt;&lt;DisplayText&gt;(Berner et al., 2019)&lt;/DisplayText&gt;&lt;record&gt;&lt;rec-number&gt;109&lt;/rec-number&gt;&lt;foreign-keys&gt;&lt;key app="EN" db-id="525d9sr0qsvde5evfr0ps52ifpp52v555xtd" timestamp="1625518473"&gt;109&lt;/key&gt;&lt;/foreign-keys&gt;&lt;ref-type name="Journal Article"&gt;17&lt;/ref-type&gt;&lt;contributors&gt;&lt;authors&gt;&lt;author&gt;Berner, Christopher&lt;/author&gt;&lt;author&gt;Brockman, Greg&lt;/author&gt;&lt;author&gt;Chan, Brooke&lt;/author&gt;&lt;author&gt;Cheung, Vicki&lt;/author&gt;&lt;author&gt;Dębiak, Przemysław&lt;/author&gt;&lt;author&gt;Dennison, Christy&lt;/author&gt;&lt;author&gt;Farhi, David&lt;/author&gt;&lt;author&gt;Fischer, Quirin&lt;/author&gt;&lt;author&gt;Hashme, Shariq&lt;/author&gt;&lt;author&gt;Hesse, Chris&lt;/author&gt;&lt;/authors&gt;&lt;/contributors&gt;&lt;titles&gt;&lt;title&gt;Dota 2 with large scale deep reinforcement learning&lt;/title&gt;&lt;secondary-title&gt;arXiv preprint arXiv:1912.06680&lt;/secondary-title&gt;&lt;/titles&gt;&lt;periodical&gt;&lt;full-title&gt;arXiv preprint arXiv:1912.06680&lt;/full-title&gt;&lt;/periodical&gt;&lt;dates&gt;&lt;year&gt;2019&lt;/year&gt;&lt;/dates&gt;&lt;urls&gt;&lt;/urls&gt;&lt;/record&gt;&lt;/Cite&gt;&lt;/EndNote&gt;</w:instrText>
+      </w:r>
+      <w:r>
+        <w:rPr>
+          <w:lang w:eastAsia="en-ZA"/>
+        </w:rPr>
+        <w:fldChar w:fldCharType="separate"/>
+      </w:r>
+      <w:r>
+        <w:rPr>
+          <w:noProof/>
+          <w:lang w:eastAsia="en-ZA"/>
+        </w:rPr>
+        <w:t>(Berner et al., 2019)</w:t>
+      </w:r>
+      <w:r>
+        <w:rPr>
+          <w:lang w:eastAsia="en-ZA"/>
+        </w:rPr>
+        <w:fldChar w:fldCharType="end"/>
+      </w:r>
+      <w:r>
+        <w:rPr>
+          <w:lang w:eastAsia="en-ZA"/>
+        </w:rPr>
+        <w:t>.</w:t>
+      </w:r>
+    </w:p>
+    <w:p>
+      <w:pPr>
+        <w:rPr>
+          <w:lang w:eastAsia="en-ZA"/>
+        </w:rPr>
+      </w:pPr>
+    </w:p>
+    <w:p>
+      <w:pPr>
+        <w:rPr>
+          <w:lang w:eastAsia="en-ZA"/>
+        </w:rPr>
+      </w:pPr>
     </w:p>
     <w:p>
       <w:pPr>
@@ -1944,6 +3871,75 @@
         <w:fldChar w:fldCharType="separate"/>
       </w:r>
       <w:r>
+        <w:t xml:space="preserve">Berner, C., Brockman, G., Chan, B., Cheung, V., Dębiak, P., Dennison, C., Farhi, D., Fischer, Q., Hashme, S., &amp; Hesse, C. (2019). Dota 2 with large scale deep reinforcement learning. </w:t>
+      </w:r>
+      <w:r>
+        <w:rPr>
+          <w:i/>
+        </w:rPr>
+        <w:t>arXiv preprint arXiv:1912.06680</w:t>
+      </w:r>
+      <w:r>
+        <w:t xml:space="preserve">. </w:t>
+      </w:r>
+    </w:p>
+    <w:p>
+      <w:pPr>
+        <w:pStyle w:val="EndNoteBibliography"/>
+        <w:spacing w:after="0"/>
+        <w:ind w:left="720" w:hanging="720"/>
+      </w:pPr>
+      <w:r>
+        <w:t xml:space="preserve">ChessGames. (2021). </w:t>
+      </w:r>
+      <w:r>
+        <w:rPr>
+          <w:i/>
+        </w:rPr>
+        <w:t>Statistics page</w:t>
+      </w:r>
+      <w:r>
+        <w:t xml:space="preserve">. </w:t>
+      </w:r>
+      <w:hyperlink r:id="rId11" w:history="1">
+        <w:r>
+          <w:rPr>
+            <w:rStyle w:val="Hyperlink"/>
+            <w:lang w:val="en-US"/>
+          </w:rPr>
+          <w:t>https://www.chessgames.com/chessstats.html</w:t>
+        </w:r>
+      </w:hyperlink>
+    </w:p>
+    <w:p>
+      <w:pPr>
+        <w:pStyle w:val="EndNoteBibliography"/>
+        <w:spacing w:after="0"/>
+        <w:ind w:left="720" w:hanging="720"/>
+      </w:pPr>
+      <w:r>
+        <w:t xml:space="preserve">Education, I. C. (2020). Deep learning. </w:t>
+      </w:r>
+      <w:hyperlink r:id="rId12" w:history="1">
+        <w:r>
+          <w:rPr>
+            <w:rStyle w:val="Hyperlink"/>
+            <w:lang w:val="en-US"/>
+          </w:rPr>
+          <w:t>https://www.ibm.com/cloud/learn/deep-learning</w:t>
+        </w:r>
+      </w:hyperlink>
+      <w:r>
+        <w:t xml:space="preserve"> </w:t>
+      </w:r>
+    </w:p>
+    <w:p>
+      <w:pPr>
+        <w:pStyle w:val="EndNoteBibliography"/>
+        <w:spacing w:after="0"/>
+        <w:ind w:left="720" w:hanging="720"/>
+      </w:pPr>
+      <w:r>
         <w:t xml:space="preserve">Goodfellow, I., Bengio, Y., &amp; Courville, A. (2016). </w:t>
       </w:r>
       <w:r>
@@ -1955,7 +3951,7 @@
       <w:r>
         <w:t xml:space="preserve">. MIT press. </w:t>
       </w:r>
-      <w:hyperlink r:id="rId11" w:history="1">
+      <w:hyperlink r:id="rId13" w:history="1">
         <w:r>
           <w:rPr>
             <w:rStyle w:val="Hyperlink"/>
@@ -1975,13 +3971,14 @@
         <w:ind w:left="720" w:hanging="720"/>
       </w:pPr>
       <w:r>
-        <w:t xml:space="preserve">Kai, Y., Lei, J., Yuqiang, C., &amp; Wei, X. (2013). Deep learning: yesterday, today, and tomorrow. </w:t>
+        <w:lastRenderedPageBreak/>
+        <w:t xml:space="preserve">Granter, S. R., Beck, A. H., &amp; Papke Jr, D. J. (2017). AlphaGo, deep learning, and the future of the human microscopist. </w:t>
       </w:r>
       <w:r>
         <w:rPr>
           <w:i/>
         </w:rPr>
-        <w:t>Journal of computer Research and Development</w:t>
+        <w:t>Archives of pathology &amp; laboratory medicine</w:t>
       </w:r>
       <w:r>
         <w:t>,</w:t>
@@ -1990,10 +3987,10 @@
         <w:rPr>
           <w:i/>
         </w:rPr>
-        <w:t xml:space="preserve"> 50</w:t>
-      </w:r>
-      <w:r>
-        <w:t xml:space="preserve">(9), 1799. </w:t>
+        <w:t xml:space="preserve"> 141</w:t>
+      </w:r>
+      <w:r>
+        <w:t xml:space="preserve">(5), 619-621. </w:t>
       </w:r>
     </w:p>
     <w:p>
@@ -2003,6 +4000,34 @@
         <w:ind w:left="720" w:hanging="720"/>
       </w:pPr>
       <w:r>
+        <w:t xml:space="preserve">Kai, Y., Lei, J., Yuqiang, C., &amp; Wei, X. (2013). Deep learning: yesterday, today, and tomorrow. </w:t>
+      </w:r>
+      <w:r>
+        <w:rPr>
+          <w:i/>
+        </w:rPr>
+        <w:t>Journal of computer Research and Development</w:t>
+      </w:r>
+      <w:r>
+        <w:t>,</w:t>
+      </w:r>
+      <w:r>
+        <w:rPr>
+          <w:i/>
+        </w:rPr>
+        <w:t xml:space="preserve"> 50</w:t>
+      </w:r>
+      <w:r>
+        <w:t xml:space="preserve">(9), 1799. </w:t>
+      </w:r>
+    </w:p>
+    <w:p>
+      <w:pPr>
+        <w:pStyle w:val="EndNoteBibliography"/>
+        <w:spacing w:after="0"/>
+        <w:ind w:left="720" w:hanging="720"/>
+      </w:pPr>
+      <w:r>
         <w:t xml:space="preserve">Kelleher, J. D. (2019). </w:t>
       </w:r>
       <w:r>
@@ -2014,7 +4039,7 @@
       <w:r>
         <w:t xml:space="preserve">. MIT press. </w:t>
       </w:r>
-      <w:hyperlink r:id="rId12" w:history="1">
+      <w:hyperlink r:id="rId14" w:history="1">
         <w:r>
           <w:rPr>
             <w:rStyle w:val="Hyperlink"/>
@@ -2030,6 +4055,131 @@
     <w:p>
       <w:pPr>
         <w:pStyle w:val="EndNoteBibliography"/>
+        <w:spacing w:after="0"/>
+        <w:ind w:left="720" w:hanging="720"/>
+      </w:pPr>
+      <w:r>
+        <w:t xml:space="preserve">Kelvin, M. J., &amp; Schneiders, D. (2018). Learning to Play Computer Games with Deep Learning and Reinforcement Learning. </w:t>
+      </w:r>
+    </w:p>
+    <w:p>
+      <w:pPr>
+        <w:pStyle w:val="EndNoteBibliography"/>
+        <w:spacing w:after="0"/>
+        <w:ind w:left="720" w:hanging="720"/>
+      </w:pPr>
+      <w:r>
+        <w:t xml:space="preserve">Nathan. (2021). </w:t>
+      </w:r>
+      <w:r>
+        <w:rPr>
+          <w:i/>
+        </w:rPr>
+        <w:t>How Many Heroes are in Dota 2 in 2021</w:t>
+      </w:r>
+      <w:r>
+        <w:t xml:space="preserve">. </w:t>
+      </w:r>
+      <w:hyperlink r:id="rId15" w:history="1">
+        <w:r>
+          <w:rPr>
+            <w:rStyle w:val="Hyperlink"/>
+            <w:lang w:val="en-US"/>
+          </w:rPr>
+          <w:t>https://deluxegamer.com/how-many-heroes-are-in-dota-2-2021/</w:t>
+        </w:r>
+      </w:hyperlink>
+    </w:p>
+    <w:p>
+      <w:pPr>
+        <w:pStyle w:val="EndNoteBibliography"/>
+        <w:spacing w:after="0"/>
+        <w:ind w:left="720" w:hanging="720"/>
+      </w:pPr>
+      <w:r>
+        <w:t xml:space="preserve">PCGamesN. (2021). </w:t>
+      </w:r>
+      <w:r>
+        <w:rPr>
+          <w:i/>
+        </w:rPr>
+        <w:t>How to play Dota 2 – a beginner’s guide</w:t>
+      </w:r>
+      <w:r>
+        <w:t xml:space="preserve">. </w:t>
+      </w:r>
+      <w:hyperlink r:id="rId16" w:history="1">
+        <w:r>
+          <w:rPr>
+            <w:rStyle w:val="Hyperlink"/>
+            <w:lang w:val="en-US"/>
+          </w:rPr>
+          <w:t>https://www.pcgamesn.com/dota/dota-2-beginner-s-guide-everything-you-need-know</w:t>
+        </w:r>
+      </w:hyperlink>
+    </w:p>
+    <w:p>
+      <w:pPr>
+        <w:pStyle w:val="EndNoteBibliography"/>
+        <w:spacing w:after="0"/>
+        <w:ind w:left="720" w:hanging="720"/>
+      </w:pPr>
+      <w:r>
+        <w:t xml:space="preserve">Sengupta, S. (2020). </w:t>
+      </w:r>
+      <w:r>
+        <w:rPr>
+          <w:i/>
+        </w:rPr>
+        <w:t>Check out this guide if you need help understanding the items in Dota 2</w:t>
+      </w:r>
+      <w:r>
+        <w:t xml:space="preserve">. </w:t>
+      </w:r>
+      <w:hyperlink r:id="rId17" w:history="1">
+        <w:r>
+          <w:rPr>
+            <w:rStyle w:val="Hyperlink"/>
+            <w:lang w:val="en-US"/>
+          </w:rPr>
+          <w:t>https://www.redbull.com/in-en/dota-2-items-tips-guide#:~:text=Dota%202%20has%20208%20items%20in%20total%20and,outcomes%20so%20it%20can%20be%20tough%20to%20grasp</w:t>
+        </w:r>
+      </w:hyperlink>
+      <w:r>
+        <w:t>.</w:t>
+      </w:r>
+    </w:p>
+    <w:p>
+      <w:pPr>
+        <w:pStyle w:val="EndNoteBibliography"/>
+        <w:spacing w:after="0"/>
+        <w:ind w:left="720" w:hanging="720"/>
+      </w:pPr>
+      <w:r>
+        <w:t xml:space="preserve">Tachintha, I. (2020). </w:t>
+      </w:r>
+      <w:r>
+        <w:rPr>
+          <w:i/>
+        </w:rPr>
+        <w:t>Climbing the Dota 2 Difficulty Curve</w:t>
+      </w:r>
+      <w:r>
+        <w:t xml:space="preserve">. </w:t>
+      </w:r>
+      <w:hyperlink r:id="rId18" w:history="1">
+        <w:r>
+          <w:rPr>
+            <w:rStyle w:val="Hyperlink"/>
+            <w:lang w:val="en-US"/>
+          </w:rPr>
+          <w:t>https://superjumpmagazine.com/climbing-the-dota-2-difficulty-curve-336261427586</w:t>
+        </w:r>
+      </w:hyperlink>
+    </w:p>
+    <w:p>
+      <w:pPr>
+        <w:pStyle w:val="EndNoteBibliography"/>
         <w:ind w:left="720" w:hanging="720"/>
       </w:pPr>
       <w:r>
@@ -2052,14 +4202,13 @@
           <w:ilvl w:val="0"/>
           <w:numId w:val="0"/>
         </w:numPr>
-        <w:ind w:left="720" w:hanging="360"/>
       </w:pPr>
       <w:r>
         <w:fldChar w:fldCharType="end"/>
       </w:r>
     </w:p>
     <w:sectPr>
-      <w:footerReference w:type="default" r:id="rId13"/>
+      <w:footerReference w:type="default" r:id="rId19"/>
       <w:pgSz w:w="11907" w:h="16840" w:code="9"/>
       <w:pgMar w:top="720" w:right="720" w:bottom="720" w:left="720" w:header="851" w:footer="1134" w:gutter="0"/>
       <w:pgNumType w:start="1"/>

</xml_diff>

<commit_message>
Page 5 of report
</commit_message>
<xml_diff>
--- a/First Semester/ITRI 616 AI/Exam/Enrico Dreyer AI Exam.docx
+++ b/First Semester/ITRI 616 AI/Exam/Enrico Dreyer AI Exam.docx
@@ -227,7 +227,7 @@
         </w:rPr>
         <w:fldChar w:fldCharType="separate"/>
       </w:r>
-      <w:hyperlink w:anchor="_Toc76314983" w:history="1">
+      <w:hyperlink w:anchor="_Toc76480581" w:history="1">
         <w:r>
           <w:rPr>
             <w:rStyle w:val="Hyperlink"/>
@@ -255,7 +255,7 @@
             <w:noProof/>
             <w:webHidden/>
           </w:rPr>
-          <w:instrText xml:space="preserve"> PAGEREF _Toc76314983 \h </w:instrText>
+          <w:instrText xml:space="preserve"> PAGEREF _Toc76480581 \h </w:instrText>
         </w:r>
         <w:r>
           <w:rPr>
@@ -297,7 +297,7 @@
           <w:lang w:val="en-ZA" w:eastAsia="en-ZA"/>
         </w:rPr>
       </w:pPr>
-      <w:hyperlink w:anchor="_Toc76314984" w:history="1">
+      <w:hyperlink w:anchor="_Toc76480582" w:history="1">
         <w:r>
           <w:rPr>
             <w:rStyle w:val="Hyperlink"/>
@@ -341,7 +341,7 @@
             <w:noProof/>
             <w:webHidden/>
           </w:rPr>
-          <w:instrText xml:space="preserve"> PAGEREF _Toc76314984 \h </w:instrText>
+          <w:instrText xml:space="preserve"> PAGEREF _Toc76480582 \h </w:instrText>
         </w:r>
         <w:r>
           <w:rPr>
@@ -383,7 +383,7 @@
           <w:lang w:val="en-ZA" w:eastAsia="en-ZA"/>
         </w:rPr>
       </w:pPr>
-      <w:hyperlink w:anchor="_Toc76314985" w:history="1">
+      <w:hyperlink w:anchor="_Toc76480583" w:history="1">
         <w:r>
           <w:rPr>
             <w:rStyle w:val="Hyperlink"/>
@@ -406,7 +406,7 @@
             <w:rStyle w:val="Hyperlink"/>
             <w:noProof/>
           </w:rPr>
-          <w:t>History</w:t>
+          <w:t>History of deep learning</w:t>
         </w:r>
         <w:r>
           <w:rPr>
@@ -427,7 +427,7 @@
             <w:noProof/>
             <w:webHidden/>
           </w:rPr>
-          <w:instrText xml:space="preserve"> PAGEREF _Toc76314985 \h </w:instrText>
+          <w:instrText xml:space="preserve"> PAGEREF _Toc76480583 \h </w:instrText>
         </w:r>
         <w:r>
           <w:rPr>
@@ -469,7 +469,7 @@
           <w:lang w:val="en-ZA" w:eastAsia="en-ZA"/>
         </w:rPr>
       </w:pPr>
-      <w:hyperlink w:anchor="_Toc76314986" w:history="1">
+      <w:hyperlink w:anchor="_Toc76480584" w:history="1">
         <w:r>
           <w:rPr>
             <w:rStyle w:val="Hyperlink"/>
@@ -513,7 +513,7 @@
             <w:noProof/>
             <w:webHidden/>
           </w:rPr>
-          <w:instrText xml:space="preserve"> PAGEREF _Toc76314986 \h </w:instrText>
+          <w:instrText xml:space="preserve"> PAGEREF _Toc76480584 \h </w:instrText>
         </w:r>
         <w:r>
           <w:rPr>
@@ -555,7 +555,7 @@
           <w:lang w:val="en-ZA" w:eastAsia="en-ZA"/>
         </w:rPr>
       </w:pPr>
-      <w:hyperlink w:anchor="_Toc76314987" w:history="1">
+      <w:hyperlink w:anchor="_Toc76480585" w:history="1">
         <w:r>
           <w:rPr>
             <w:rStyle w:val="Hyperlink"/>
@@ -578,7 +578,7 @@
             <w:rStyle w:val="Hyperlink"/>
             <w:noProof/>
           </w:rPr>
-          <w:t>Examples</w:t>
+          <w:t>How deep learning works</w:t>
         </w:r>
         <w:r>
           <w:rPr>
@@ -599,7 +599,7 @@
             <w:noProof/>
             <w:webHidden/>
           </w:rPr>
-          <w:instrText xml:space="preserve"> PAGEREF _Toc76314987 \h </w:instrText>
+          <w:instrText xml:space="preserve"> PAGEREF _Toc76480585 \h </w:instrText>
         </w:r>
         <w:r>
           <w:rPr>
@@ -619,7 +619,7 @@
             <w:noProof/>
             <w:webHidden/>
           </w:rPr>
-          <w:t>1</w:t>
+          <w:t>2</w:t>
         </w:r>
         <w:r>
           <w:rPr>
@@ -641,13 +641,553 @@
           <w:lang w:val="en-ZA" w:eastAsia="en-ZA"/>
         </w:rPr>
       </w:pPr>
-      <w:hyperlink w:anchor="_Toc76314988" w:history="1">
+      <w:hyperlink w:anchor="_Toc76480586" w:history="1">
         <w:r>
           <w:rPr>
             <w:rStyle w:val="Hyperlink"/>
             <w:noProof/>
           </w:rPr>
           <w:t>5.</w:t>
+        </w:r>
+        <w:r>
+          <w:rPr>
+            <w:rFonts w:asciiTheme="minorHAnsi" w:eastAsiaTheme="minorEastAsia" w:hAnsiTheme="minorHAnsi" w:cstheme="minorBidi"/>
+            <w:b w:val="0"/>
+            <w:noProof/>
+            <w:sz w:val="22"/>
+            <w:lang w:val="en-ZA" w:eastAsia="en-ZA"/>
+          </w:rPr>
+          <w:tab/>
+        </w:r>
+        <w:r>
+          <w:rPr>
+            <w:rStyle w:val="Hyperlink"/>
+            <w:noProof/>
+          </w:rPr>
+          <w:t>Deep reinforcement learning</w:t>
+        </w:r>
+        <w:r>
+          <w:rPr>
+            <w:noProof/>
+            <w:webHidden/>
+          </w:rPr>
+          <w:tab/>
+        </w:r>
+        <w:r>
+          <w:rPr>
+            <w:noProof/>
+            <w:webHidden/>
+          </w:rPr>
+          <w:fldChar w:fldCharType="begin"/>
+        </w:r>
+        <w:r>
+          <w:rPr>
+            <w:noProof/>
+            <w:webHidden/>
+          </w:rPr>
+          <w:instrText xml:space="preserve"> PAGEREF _Toc76480586 \h </w:instrText>
+        </w:r>
+        <w:r>
+          <w:rPr>
+            <w:noProof/>
+            <w:webHidden/>
+          </w:rPr>
+        </w:r>
+        <w:r>
+          <w:rPr>
+            <w:noProof/>
+            <w:webHidden/>
+          </w:rPr>
+          <w:fldChar w:fldCharType="separate"/>
+        </w:r>
+        <w:r>
+          <w:rPr>
+            <w:noProof/>
+            <w:webHidden/>
+          </w:rPr>
+          <w:t>2</w:t>
+        </w:r>
+        <w:r>
+          <w:rPr>
+            <w:noProof/>
+            <w:webHidden/>
+          </w:rPr>
+          <w:fldChar w:fldCharType="end"/>
+        </w:r>
+      </w:hyperlink>
+    </w:p>
+    <w:p>
+      <w:pPr>
+        <w:pStyle w:val="TOC1"/>
+        <w:rPr>
+          <w:rFonts w:asciiTheme="minorHAnsi" w:eastAsiaTheme="minorEastAsia" w:hAnsiTheme="minorHAnsi" w:cstheme="minorBidi"/>
+          <w:b w:val="0"/>
+          <w:noProof/>
+          <w:sz w:val="22"/>
+          <w:lang w:val="en-ZA" w:eastAsia="en-ZA"/>
+        </w:rPr>
+      </w:pPr>
+      <w:hyperlink w:anchor="_Toc76480587" w:history="1">
+        <w:r>
+          <w:rPr>
+            <w:rStyle w:val="Hyperlink"/>
+            <w:noProof/>
+          </w:rPr>
+          <w:t>6.</w:t>
+        </w:r>
+        <w:r>
+          <w:rPr>
+            <w:rFonts w:asciiTheme="minorHAnsi" w:eastAsiaTheme="minorEastAsia" w:hAnsiTheme="minorHAnsi" w:cstheme="minorBidi"/>
+            <w:b w:val="0"/>
+            <w:noProof/>
+            <w:sz w:val="22"/>
+            <w:lang w:val="en-ZA" w:eastAsia="en-ZA"/>
+          </w:rPr>
+          <w:tab/>
+        </w:r>
+        <w:r>
+          <w:rPr>
+            <w:rStyle w:val="Hyperlink"/>
+            <w:noProof/>
+          </w:rPr>
+          <w:t>Example of deep reinforcement learning</w:t>
+        </w:r>
+        <w:r>
+          <w:rPr>
+            <w:noProof/>
+            <w:webHidden/>
+          </w:rPr>
+          <w:tab/>
+        </w:r>
+        <w:r>
+          <w:rPr>
+            <w:noProof/>
+            <w:webHidden/>
+          </w:rPr>
+          <w:fldChar w:fldCharType="begin"/>
+        </w:r>
+        <w:r>
+          <w:rPr>
+            <w:noProof/>
+            <w:webHidden/>
+          </w:rPr>
+          <w:instrText xml:space="preserve"> PAGEREF _Toc76480587 \h </w:instrText>
+        </w:r>
+        <w:r>
+          <w:rPr>
+            <w:noProof/>
+            <w:webHidden/>
+          </w:rPr>
+        </w:r>
+        <w:r>
+          <w:rPr>
+            <w:noProof/>
+            <w:webHidden/>
+          </w:rPr>
+          <w:fldChar w:fldCharType="separate"/>
+        </w:r>
+        <w:r>
+          <w:rPr>
+            <w:noProof/>
+            <w:webHidden/>
+          </w:rPr>
+          <w:t>2</w:t>
+        </w:r>
+        <w:r>
+          <w:rPr>
+            <w:noProof/>
+            <w:webHidden/>
+          </w:rPr>
+          <w:fldChar w:fldCharType="end"/>
+        </w:r>
+      </w:hyperlink>
+    </w:p>
+    <w:p>
+      <w:pPr>
+        <w:pStyle w:val="TOC2"/>
+        <w:rPr>
+          <w:rFonts w:asciiTheme="minorHAnsi" w:eastAsiaTheme="minorEastAsia" w:hAnsiTheme="minorHAnsi" w:cstheme="minorBidi"/>
+          <w:b w:val="0"/>
+          <w:i w:val="0"/>
+          <w:noProof/>
+          <w:sz w:val="22"/>
+          <w:szCs w:val="22"/>
+          <w:lang w:val="en-ZA" w:eastAsia="en-ZA"/>
+        </w:rPr>
+      </w:pPr>
+      <w:hyperlink w:anchor="_Toc76480588" w:history="1">
+        <w:r>
+          <w:rPr>
+            <w:rStyle w:val="Hyperlink"/>
+            <w:noProof/>
+            <w:lang w:eastAsia="en-ZA"/>
+          </w:rPr>
+          <w:t>A.</w:t>
+        </w:r>
+        <w:r>
+          <w:rPr>
+            <w:rFonts w:asciiTheme="minorHAnsi" w:eastAsiaTheme="minorEastAsia" w:hAnsiTheme="minorHAnsi" w:cstheme="minorBidi"/>
+            <w:b w:val="0"/>
+            <w:i w:val="0"/>
+            <w:noProof/>
+            <w:sz w:val="22"/>
+            <w:szCs w:val="22"/>
+            <w:lang w:val="en-ZA" w:eastAsia="en-ZA"/>
+          </w:rPr>
+          <w:tab/>
+        </w:r>
+        <w:r>
+          <w:rPr>
+            <w:rStyle w:val="Hyperlink"/>
+            <w:noProof/>
+            <w:lang w:eastAsia="en-ZA"/>
+          </w:rPr>
+          <w:t>OpenAI</w:t>
+        </w:r>
+        <w:r>
+          <w:rPr>
+            <w:noProof/>
+            <w:webHidden/>
+          </w:rPr>
+          <w:tab/>
+        </w:r>
+        <w:r>
+          <w:rPr>
+            <w:noProof/>
+            <w:webHidden/>
+          </w:rPr>
+          <w:fldChar w:fldCharType="begin"/>
+        </w:r>
+        <w:r>
+          <w:rPr>
+            <w:noProof/>
+            <w:webHidden/>
+          </w:rPr>
+          <w:instrText xml:space="preserve"> PAGEREF _Toc76480588 \h </w:instrText>
+        </w:r>
+        <w:r>
+          <w:rPr>
+            <w:noProof/>
+            <w:webHidden/>
+          </w:rPr>
+        </w:r>
+        <w:r>
+          <w:rPr>
+            <w:noProof/>
+            <w:webHidden/>
+          </w:rPr>
+          <w:fldChar w:fldCharType="separate"/>
+        </w:r>
+        <w:r>
+          <w:rPr>
+            <w:noProof/>
+            <w:webHidden/>
+          </w:rPr>
+          <w:t>2</w:t>
+        </w:r>
+        <w:r>
+          <w:rPr>
+            <w:noProof/>
+            <w:webHidden/>
+          </w:rPr>
+          <w:fldChar w:fldCharType="end"/>
+        </w:r>
+      </w:hyperlink>
+    </w:p>
+    <w:p>
+      <w:pPr>
+        <w:pStyle w:val="TOC2"/>
+        <w:rPr>
+          <w:rFonts w:asciiTheme="minorHAnsi" w:eastAsiaTheme="minorEastAsia" w:hAnsiTheme="minorHAnsi" w:cstheme="minorBidi"/>
+          <w:b w:val="0"/>
+          <w:i w:val="0"/>
+          <w:noProof/>
+          <w:sz w:val="22"/>
+          <w:szCs w:val="22"/>
+          <w:lang w:val="en-ZA" w:eastAsia="en-ZA"/>
+        </w:rPr>
+      </w:pPr>
+      <w:hyperlink w:anchor="_Toc76480589" w:history="1">
+        <w:r>
+          <w:rPr>
+            <w:rStyle w:val="Hyperlink"/>
+            <w:noProof/>
+            <w:lang w:eastAsia="en-ZA"/>
+          </w:rPr>
+          <w:t>B.</w:t>
+        </w:r>
+        <w:r>
+          <w:rPr>
+            <w:rFonts w:asciiTheme="minorHAnsi" w:eastAsiaTheme="minorEastAsia" w:hAnsiTheme="minorHAnsi" w:cstheme="minorBidi"/>
+            <w:b w:val="0"/>
+            <w:i w:val="0"/>
+            <w:noProof/>
+            <w:sz w:val="22"/>
+            <w:szCs w:val="22"/>
+            <w:lang w:val="en-ZA" w:eastAsia="en-ZA"/>
+          </w:rPr>
+          <w:tab/>
+        </w:r>
+        <w:r>
+          <w:rPr>
+            <w:rStyle w:val="Hyperlink"/>
+            <w:noProof/>
+            <w:lang w:eastAsia="en-ZA"/>
+          </w:rPr>
+          <w:t>What is Dota 2?</w:t>
+        </w:r>
+        <w:r>
+          <w:rPr>
+            <w:noProof/>
+            <w:webHidden/>
+          </w:rPr>
+          <w:tab/>
+        </w:r>
+        <w:r>
+          <w:rPr>
+            <w:noProof/>
+            <w:webHidden/>
+          </w:rPr>
+          <w:fldChar w:fldCharType="begin"/>
+        </w:r>
+        <w:r>
+          <w:rPr>
+            <w:noProof/>
+            <w:webHidden/>
+          </w:rPr>
+          <w:instrText xml:space="preserve"> PAGEREF _Toc76480589 \h </w:instrText>
+        </w:r>
+        <w:r>
+          <w:rPr>
+            <w:noProof/>
+            <w:webHidden/>
+          </w:rPr>
+        </w:r>
+        <w:r>
+          <w:rPr>
+            <w:noProof/>
+            <w:webHidden/>
+          </w:rPr>
+          <w:fldChar w:fldCharType="separate"/>
+        </w:r>
+        <w:r>
+          <w:rPr>
+            <w:noProof/>
+            <w:webHidden/>
+          </w:rPr>
+          <w:t>3</w:t>
+        </w:r>
+        <w:r>
+          <w:rPr>
+            <w:noProof/>
+            <w:webHidden/>
+          </w:rPr>
+          <w:fldChar w:fldCharType="end"/>
+        </w:r>
+      </w:hyperlink>
+    </w:p>
+    <w:p>
+      <w:pPr>
+        <w:pStyle w:val="TOC2"/>
+        <w:rPr>
+          <w:rFonts w:asciiTheme="minorHAnsi" w:eastAsiaTheme="minorEastAsia" w:hAnsiTheme="minorHAnsi" w:cstheme="minorBidi"/>
+          <w:b w:val="0"/>
+          <w:i w:val="0"/>
+          <w:noProof/>
+          <w:sz w:val="22"/>
+          <w:szCs w:val="22"/>
+          <w:lang w:val="en-ZA" w:eastAsia="en-ZA"/>
+        </w:rPr>
+      </w:pPr>
+      <w:hyperlink w:anchor="_Toc76480590" w:history="1">
+        <w:r>
+          <w:rPr>
+            <w:rStyle w:val="Hyperlink"/>
+            <w:noProof/>
+            <w:lang w:eastAsia="en-ZA"/>
+          </w:rPr>
+          <w:t>C.</w:t>
+        </w:r>
+        <w:r>
+          <w:rPr>
+            <w:rFonts w:asciiTheme="minorHAnsi" w:eastAsiaTheme="minorEastAsia" w:hAnsiTheme="minorHAnsi" w:cstheme="minorBidi"/>
+            <w:b w:val="0"/>
+            <w:i w:val="0"/>
+            <w:noProof/>
+            <w:sz w:val="22"/>
+            <w:szCs w:val="22"/>
+            <w:lang w:val="en-ZA" w:eastAsia="en-ZA"/>
+          </w:rPr>
+          <w:tab/>
+        </w:r>
+        <w:r>
+          <w:rPr>
+            <w:rStyle w:val="Hyperlink"/>
+            <w:noProof/>
+            <w:lang w:eastAsia="en-ZA"/>
+          </w:rPr>
+          <w:t>Challenges when playing Dota 2</w:t>
+        </w:r>
+        <w:r>
+          <w:rPr>
+            <w:noProof/>
+            <w:webHidden/>
+          </w:rPr>
+          <w:tab/>
+        </w:r>
+        <w:r>
+          <w:rPr>
+            <w:noProof/>
+            <w:webHidden/>
+          </w:rPr>
+          <w:fldChar w:fldCharType="begin"/>
+        </w:r>
+        <w:r>
+          <w:rPr>
+            <w:noProof/>
+            <w:webHidden/>
+          </w:rPr>
+          <w:instrText xml:space="preserve"> PAGEREF _Toc76480590 \h </w:instrText>
+        </w:r>
+        <w:r>
+          <w:rPr>
+            <w:noProof/>
+            <w:webHidden/>
+          </w:rPr>
+        </w:r>
+        <w:r>
+          <w:rPr>
+            <w:noProof/>
+            <w:webHidden/>
+          </w:rPr>
+          <w:fldChar w:fldCharType="separate"/>
+        </w:r>
+        <w:r>
+          <w:rPr>
+            <w:noProof/>
+            <w:webHidden/>
+          </w:rPr>
+          <w:t>4</w:t>
+        </w:r>
+        <w:r>
+          <w:rPr>
+            <w:noProof/>
+            <w:webHidden/>
+          </w:rPr>
+          <w:fldChar w:fldCharType="end"/>
+        </w:r>
+      </w:hyperlink>
+    </w:p>
+    <w:p>
+      <w:pPr>
+        <w:pStyle w:val="TOC2"/>
+        <w:rPr>
+          <w:rFonts w:asciiTheme="minorHAnsi" w:eastAsiaTheme="minorEastAsia" w:hAnsiTheme="minorHAnsi" w:cstheme="minorBidi"/>
+          <w:b w:val="0"/>
+          <w:i w:val="0"/>
+          <w:noProof/>
+          <w:sz w:val="22"/>
+          <w:szCs w:val="22"/>
+          <w:lang w:val="en-ZA" w:eastAsia="en-ZA"/>
+        </w:rPr>
+      </w:pPr>
+      <w:hyperlink w:anchor="_Toc76480591" w:history="1">
+        <w:r>
+          <w:rPr>
+            <w:rStyle w:val="Hyperlink"/>
+            <w:noProof/>
+            <w:lang w:eastAsia="en-ZA"/>
+          </w:rPr>
+          <w:t>D.</w:t>
+        </w:r>
+        <w:r>
+          <w:rPr>
+            <w:rFonts w:asciiTheme="minorHAnsi" w:eastAsiaTheme="minorEastAsia" w:hAnsiTheme="minorHAnsi" w:cstheme="minorBidi"/>
+            <w:b w:val="0"/>
+            <w:i w:val="0"/>
+            <w:noProof/>
+            <w:sz w:val="22"/>
+            <w:szCs w:val="22"/>
+            <w:lang w:val="en-ZA" w:eastAsia="en-ZA"/>
+          </w:rPr>
+          <w:tab/>
+        </w:r>
+        <w:r>
+          <w:rPr>
+            <w:rStyle w:val="Hyperlink"/>
+            <w:noProof/>
+            <w:lang w:eastAsia="en-ZA"/>
+          </w:rPr>
+          <w:t>OpenAI training system</w:t>
+        </w:r>
+        <w:r>
+          <w:rPr>
+            <w:noProof/>
+            <w:webHidden/>
+          </w:rPr>
+          <w:tab/>
+        </w:r>
+        <w:r>
+          <w:rPr>
+            <w:noProof/>
+            <w:webHidden/>
+          </w:rPr>
+          <w:fldChar w:fldCharType="begin"/>
+        </w:r>
+        <w:r>
+          <w:rPr>
+            <w:noProof/>
+            <w:webHidden/>
+          </w:rPr>
+          <w:instrText xml:space="preserve"> PAGEREF _Toc76480591 \h </w:instrText>
+        </w:r>
+        <w:r>
+          <w:rPr>
+            <w:noProof/>
+            <w:webHidden/>
+          </w:rPr>
+        </w:r>
+        <w:r>
+          <w:rPr>
+            <w:noProof/>
+            <w:webHidden/>
+          </w:rPr>
+          <w:fldChar w:fldCharType="separate"/>
+        </w:r>
+        <w:r>
+          <w:rPr>
+            <w:noProof/>
+            <w:webHidden/>
+          </w:rPr>
+          <w:t>5</w:t>
+        </w:r>
+        <w:r>
+          <w:rPr>
+            <w:noProof/>
+            <w:webHidden/>
+          </w:rPr>
+          <w:fldChar w:fldCharType="end"/>
+        </w:r>
+      </w:hyperlink>
+    </w:p>
+    <w:p>
+      <w:pPr>
+        <w:pStyle w:val="TOC1"/>
+        <w:rPr>
+          <w:rFonts w:asciiTheme="minorHAnsi" w:eastAsiaTheme="minorEastAsia" w:hAnsiTheme="minorHAnsi" w:cstheme="minorBidi"/>
+          <w:b w:val="0"/>
+          <w:noProof/>
+          <w:sz w:val="22"/>
+          <w:lang w:val="en-ZA" w:eastAsia="en-ZA"/>
+        </w:rPr>
+      </w:pPr>
+      <w:hyperlink w:anchor="_Toc76480592" w:history="1">
+        <w:r>
+          <w:rPr>
+            <w:rStyle w:val="Hyperlink"/>
+            <w:noProof/>
+          </w:rPr>
+          <w:t>7.</w:t>
         </w:r>
         <w:r>
           <w:rPr>
@@ -685,7 +1225,7 @@
             <w:noProof/>
             <w:webHidden/>
           </w:rPr>
-          <w:instrText xml:space="preserve"> PAGEREF _Toc76314988 \h </w:instrText>
+          <w:instrText xml:space="preserve"> PAGEREF _Toc76480592 \h </w:instrText>
         </w:r>
         <w:r>
           <w:rPr>
@@ -705,7 +1245,7 @@
             <w:noProof/>
             <w:webHidden/>
           </w:rPr>
-          <w:t>1</w:t>
+          <w:t>5</w:t>
         </w:r>
         <w:r>
           <w:rPr>
@@ -794,8 +1334,8 @@
           <w:lang w:eastAsia="en-ZA"/>
         </w:rPr>
       </w:pPr>
-      <w:bookmarkStart w:id="1" w:name="_Toc76314983"/>
-      <w:bookmarkStart w:id="2" w:name="_Toc349293625"/>
+      <w:bookmarkStart w:id="1" w:name="_Toc349293625"/>
+      <w:bookmarkStart w:id="2" w:name="_Toc76480581"/>
       <w:r>
         <w:rPr>
           <w:lang w:eastAsia="en-ZA"/>
@@ -803,7 +1343,7 @@
         <w:lastRenderedPageBreak/>
         <w:t>ITRI 616 AI Exam</w:t>
       </w:r>
-      <w:bookmarkEnd w:id="1"/>
+      <w:bookmarkEnd w:id="2"/>
     </w:p>
     <w:p>
       <w:pPr>
@@ -816,7 +1356,7 @@
       <w:r>
         <w:t xml:space="preserve"> </w:t>
       </w:r>
-      <w:bookmarkStart w:id="3" w:name="_Toc76314984"/>
+      <w:bookmarkStart w:id="3" w:name="_Toc76480582"/>
       <w:r>
         <w:t>Introduction</w:t>
       </w:r>
@@ -1519,14 +2059,14 @@
       <w:pPr>
         <w:pStyle w:val="Heading1"/>
       </w:pPr>
-      <w:bookmarkStart w:id="4" w:name="_Toc76314985"/>
+      <w:bookmarkStart w:id="4" w:name="_Toc76480583"/>
       <w:r>
         <w:t>History</w:t>
       </w:r>
+      <w:r>
+        <w:t xml:space="preserve"> of deep learning</w:t>
+      </w:r>
       <w:bookmarkEnd w:id="4"/>
-      <w:r>
-        <w:t xml:space="preserve"> of deep learning</w:t>
-      </w:r>
     </w:p>
     <w:p>
       <w:pPr>
@@ -1665,7 +2205,7 @@
       <w:pPr>
         <w:pStyle w:val="Heading1"/>
       </w:pPr>
-      <w:bookmarkStart w:id="5" w:name="_Toc76314986"/>
+      <w:bookmarkStart w:id="5" w:name="_Toc76480584"/>
       <w:r>
         <w:t>Deep Learning</w:t>
       </w:r>
@@ -1997,9 +2537,11 @@
       <w:pPr>
         <w:pStyle w:val="Heading1"/>
       </w:pPr>
+      <w:bookmarkStart w:id="6" w:name="_Toc76480585"/>
       <w:r>
         <w:t>How deep learning works</w:t>
       </w:r>
+      <w:bookmarkEnd w:id="6"/>
     </w:p>
     <w:p>
       <w:pPr>
@@ -2546,9 +3088,11 @@
       <w:pPr>
         <w:pStyle w:val="Heading1"/>
       </w:pPr>
+      <w:bookmarkStart w:id="7" w:name="_Toc76480586"/>
       <w:r>
         <w:t>Deep reinforcement learning</w:t>
       </w:r>
+      <w:bookmarkEnd w:id="7"/>
     </w:p>
     <w:p>
       <w:pPr>
@@ -2561,17 +3105,17 @@
       <w:pPr>
         <w:pStyle w:val="Heading1"/>
       </w:pPr>
-      <w:bookmarkStart w:id="6" w:name="_Toc76314987"/>
+      <w:bookmarkStart w:id="8" w:name="_Toc76480587"/>
       <w:r>
         <w:t>Example</w:t>
       </w:r>
-      <w:bookmarkEnd w:id="6"/>
       <w:r>
         <w:t xml:space="preserve"> of deep reinforcement</w:t>
       </w:r>
       <w:r>
         <w:t xml:space="preserve"> learning</w:t>
       </w:r>
+      <w:bookmarkEnd w:id="8"/>
     </w:p>
     <w:p>
       <w:pPr>
@@ -2580,6 +3124,7 @@
           <w:lang w:eastAsia="en-ZA"/>
         </w:rPr>
       </w:pPr>
+      <w:bookmarkStart w:id="9" w:name="_Toc76480588"/>
       <w:proofErr w:type="spellStart"/>
       <w:r>
         <w:rPr>
@@ -2587,6 +3132,7 @@
         </w:rPr>
         <w:t>OpenAI</w:t>
       </w:r>
+      <w:bookmarkEnd w:id="9"/>
       <w:proofErr w:type="spellEnd"/>
     </w:p>
     <w:p>
@@ -3244,12 +3790,14 @@
           <w:lang w:eastAsia="en-ZA"/>
         </w:rPr>
       </w:pPr>
+      <w:bookmarkStart w:id="10" w:name="_Toc76480589"/>
       <w:r>
         <w:rPr>
           <w:lang w:eastAsia="en-ZA"/>
         </w:rPr>
         <w:t>What is Dota 2?</w:t>
       </w:r>
+      <w:bookmarkEnd w:id="10"/>
     </w:p>
     <w:p>
       <w:pPr>
@@ -3360,14 +3908,14 @@
         <w:rPr>
           <w:lang w:eastAsia="en-ZA"/>
         </w:rPr>
-        <w:t xml:space="preserve">. Each player controls their own individual character called a “hero”, each hero has their own unique playing styles and </w:t>
+        <w:t xml:space="preserve">. Each player controls their </w:t>
       </w:r>
       <w:r>
         <w:rPr>
           <w:lang w:eastAsia="en-ZA"/>
         </w:rPr>
         <w:lastRenderedPageBreak/>
-        <w:t>abilities</w:t>
+        <w:t>own individual character called a “hero”, each hero has their own unique playing styles and abilities</w:t>
       </w:r>
       <w:r>
         <w:rPr>
@@ -3416,190 +3964,153 @@
         <w:rPr>
           <w:lang w:eastAsia="en-ZA"/>
         </w:rPr>
-        <w:t xml:space="preserve">. During the match, players buy or collect “items” and experience points (XP) that help them in defeating the opposing team in combat </w:t>
-      </w:r>
-      <w:r>
-        <w:rPr>
-          <w:lang w:eastAsia="en-ZA"/>
-        </w:rPr>
-        <w:fldChar w:fldCharType="begin"/>
-      </w:r>
-      <w:r>
-        <w:rPr>
-          <w:lang w:eastAsia="en-ZA"/>
-        </w:rPr>
-        <w:instrText xml:space="preserve"> ADDIN EN.CITE &lt;EndNote&gt;&lt;Cite&gt;&lt;Author&gt;Berner&lt;/Author&gt;&lt;Year&gt;2019&lt;/Year&gt;&lt;RecNum&gt;109&lt;/RecNum&gt;&lt;DisplayText&gt;(Berner et al., 2019)&lt;/DisplayText&gt;&lt;record&gt;&lt;rec-number&gt;109&lt;/rec-number&gt;&lt;foreign-keys&gt;&lt;key app="EN" db-id="525d9sr0qsvde5evfr0ps52ifpp52v555xtd" timestamp="1625518473"&gt;109&lt;/key&gt;&lt;/foreign-keys&gt;&lt;ref-type name="Journal Article"&gt;17&lt;/ref-type&gt;&lt;contributors&gt;&lt;authors&gt;&lt;author&gt;Berner, Christopher&lt;/author&gt;&lt;author&gt;Brockman, Greg&lt;/author&gt;&lt;author&gt;Chan, Brooke&lt;/author&gt;&lt;author&gt;Cheung, Vicki&lt;/author&gt;&lt;author&gt;Dębiak, Przemysław&lt;/author&gt;&lt;author&gt;Dennison, Christy&lt;/author&gt;&lt;author&gt;Farhi, David&lt;/author&gt;&lt;author&gt;Fischer, Quirin&lt;/author&gt;&lt;author&gt;Hashme, Shariq&lt;/author&gt;&lt;author&gt;Hesse, Chris&lt;/author&gt;&lt;/authors&gt;&lt;/contributors&gt;&lt;titles&gt;&lt;title&gt;Dota 2 with large scale deep reinforcement learning&lt;/title&gt;&lt;secondary-title&gt;arXiv preprint arXiv:1912.06680&lt;/secondary-title&gt;&lt;/titles&gt;&lt;periodical&gt;&lt;full-title&gt;arXiv preprint arXiv:1912.06680&lt;/full-title&gt;&lt;/periodical&gt;&lt;dates&gt;&lt;year&gt;2019&lt;/year&gt;&lt;/dates&gt;&lt;urls&gt;&lt;/urls&gt;&lt;/record&gt;&lt;/Cite&gt;&lt;/EndNote&gt;</w:instrText>
-      </w:r>
-      <w:r>
-        <w:rPr>
-          <w:lang w:eastAsia="en-ZA"/>
-        </w:rPr>
-        <w:fldChar w:fldCharType="separate"/>
-      </w:r>
-      <w:r>
-        <w:rPr>
-          <w:noProof/>
-          <w:lang w:eastAsia="en-ZA"/>
-        </w:rPr>
-        <w:t>(Berner et al., 2019)</w:t>
-      </w:r>
-      <w:r>
-        <w:rPr>
-          <w:lang w:eastAsia="en-ZA"/>
-        </w:rPr>
-        <w:fldChar w:fldCharType="end"/>
-      </w:r>
-      <w:r>
-        <w:rPr>
-          <w:lang w:eastAsia="en-ZA"/>
-        </w:rPr>
-        <w:t>.</w:t>
-      </w:r>
-      <w:r>
-        <w:rPr>
-          <w:lang w:eastAsia="en-ZA"/>
-        </w:rPr>
-        <w:t xml:space="preserve"> </w:t>
-      </w:r>
-      <w:r>
-        <w:rPr>
-          <w:lang w:eastAsia="en-ZA"/>
-        </w:rPr>
-        <w:t xml:space="preserve">Apart from learning all the abilities of each hero, </w:t>
-      </w:r>
-      <w:r>
-        <w:rPr>
-          <w:lang w:eastAsia="en-ZA"/>
-        </w:rPr>
-        <w:t>there are 150 purchasable items and 58 neutral items that can be picked up</w:t>
-      </w:r>
-      <w:r>
-        <w:rPr>
-          <w:lang w:eastAsia="en-ZA"/>
-        </w:rPr>
-        <w:t xml:space="preserve"> by a player</w:t>
-      </w:r>
-      <w:r>
-        <w:rPr>
-          <w:lang w:eastAsia="en-ZA"/>
-        </w:rPr>
-        <w:t xml:space="preserve"> </w:t>
-      </w:r>
-      <w:r>
-        <w:rPr>
-          <w:lang w:eastAsia="en-ZA"/>
-        </w:rPr>
-        <w:fldChar w:fldCharType="begin"/>
-      </w:r>
-      <w:r>
-        <w:rPr>
-          <w:lang w:eastAsia="en-ZA"/>
-        </w:rPr>
-        <w:instrText xml:space="preserve"> ADDIN EN.CITE &lt;EndNote&gt;&lt;Cite&gt;&lt;Author&gt;Sengupta&lt;/Author&gt;&lt;Year&gt;2020&lt;/Year&gt;&lt;RecNum&gt;116&lt;/RecNum&gt;&lt;DisplayText&gt;(Sengupta, 2020)&lt;/DisplayText&gt;&lt;record&gt;&lt;rec-number&gt;116&lt;/rec-number&gt;&lt;foreign-keys&gt;&lt;key app="EN" db-id="525d9sr0qsvde5evfr0ps52ifpp52v555xtd" timestamp="1625576030"&gt;116&lt;/key&gt;&lt;/foreign-keys&gt;&lt;ref-type name="Web Page"&gt;12&lt;/ref-type&gt;&lt;contributors&gt;&lt;authors&gt;&lt;author&gt;Shounak Sengupta&lt;/author&gt;&lt;/authors&gt;&lt;/contributors&gt;&lt;titles&gt;&lt;title&gt;Check out this guide if you need help understanding the items in Dota 2&lt;/title&gt;&lt;/titles&gt;&lt;dates&gt;&lt;year&gt;2020&lt;/year&gt;&lt;/dates&gt;&lt;urls&gt;&lt;related-urls&gt;&lt;url&gt;https://www.redbull.com/in-en/dota-2-items-tips-guide#:~:text=Dota%202%20has%20208%20items%20in%20total%20and,outcomes%20so%20it%20can%20be%20tough%20to%20grasp.&lt;/url&gt;&lt;/related-urls&gt;&lt;/urls&gt;&lt;/record&gt;&lt;/Cite&gt;&lt;/EndNote&gt;</w:instrText>
-      </w:r>
-      <w:r>
-        <w:rPr>
-          <w:lang w:eastAsia="en-ZA"/>
-        </w:rPr>
-        <w:fldChar w:fldCharType="separate"/>
-      </w:r>
-      <w:r>
-        <w:rPr>
-          <w:noProof/>
-          <w:lang w:eastAsia="en-ZA"/>
-        </w:rPr>
-        <w:t>(Sengupta, 2020)</w:t>
-      </w:r>
-      <w:r>
-        <w:rPr>
-          <w:lang w:eastAsia="en-ZA"/>
-        </w:rPr>
-        <w:fldChar w:fldCharType="end"/>
-      </w:r>
-      <w:r>
-        <w:rPr>
-          <w:lang w:eastAsia="en-ZA"/>
-        </w:rPr>
-        <w:t>.</w:t>
+        <w:t xml:space="preserve">. </w:t>
       </w:r>
     </w:p>
     <w:p>
       <w:pPr>
-        <w:pStyle w:val="Heading2"/>
-        <w:rPr>
-          <w:lang w:eastAsia="en-ZA"/>
-        </w:rPr>
-      </w:pPr>
-      <w:r>
-        <w:rPr>
-          <w:lang w:eastAsia="en-ZA"/>
-        </w:rPr>
-        <w:t xml:space="preserve">Challenges </w:t>
-      </w:r>
-      <w:r>
-        <w:rPr>
-          <w:lang w:eastAsia="en-ZA"/>
-        </w:rPr>
-        <w:t xml:space="preserve">when playing Dota </w:t>
-      </w:r>
-      <w:proofErr w:type="gramStart"/>
-      <w:r>
-        <w:rPr>
-          <w:lang w:eastAsia="en-ZA"/>
-        </w:rPr>
-        <w:t>2</w:t>
-      </w:r>
-      <w:proofErr w:type="gramEnd"/>
+        <w:rPr>
+          <w:lang w:eastAsia="en-ZA"/>
+        </w:rPr>
+      </w:pPr>
+      <w:r>
+        <w:rPr>
+          <w:lang w:eastAsia="en-ZA"/>
+        </w:rPr>
+        <w:t xml:space="preserve">During the match, players buy or collect “items” and experience points (XP) that help them in defeating the opposing team in combat </w:t>
+      </w:r>
+      <w:r>
+        <w:rPr>
+          <w:lang w:eastAsia="en-ZA"/>
+        </w:rPr>
+        <w:fldChar w:fldCharType="begin"/>
+      </w:r>
+      <w:r>
+        <w:rPr>
+          <w:lang w:eastAsia="en-ZA"/>
+        </w:rPr>
+        <w:instrText xml:space="preserve"> ADDIN EN.CITE &lt;EndNote&gt;&lt;Cite&gt;&lt;Author&gt;Berner&lt;/Author&gt;&lt;Year&gt;2019&lt;/Year&gt;&lt;RecNum&gt;109&lt;/RecNum&gt;&lt;DisplayText&gt;(Berner et al., 2019)&lt;/DisplayText&gt;&lt;record&gt;&lt;rec-number&gt;109&lt;/rec-number&gt;&lt;foreign-keys&gt;&lt;key app="EN" db-id="525d9sr0qsvde5evfr0ps52ifpp52v555xtd" timestamp="1625518473"&gt;109&lt;/key&gt;&lt;/foreign-keys&gt;&lt;ref-type name="Journal Article"&gt;17&lt;/ref-type&gt;&lt;contributors&gt;&lt;authors&gt;&lt;author&gt;Berner, Christopher&lt;/author&gt;&lt;author&gt;Brockman, Greg&lt;/author&gt;&lt;author&gt;Chan, Brooke&lt;/author&gt;&lt;author&gt;Cheung, Vicki&lt;/author&gt;&lt;author&gt;Dębiak, Przemysław&lt;/author&gt;&lt;author&gt;Dennison, Christy&lt;/author&gt;&lt;author&gt;Farhi, David&lt;/author&gt;&lt;author&gt;Fischer, Quirin&lt;/author&gt;&lt;author&gt;Hashme, Shariq&lt;/author&gt;&lt;author&gt;Hesse, Chris&lt;/author&gt;&lt;/authors&gt;&lt;/contributors&gt;&lt;titles&gt;&lt;title&gt;Dota 2 with large scale deep reinforcement learning&lt;/title&gt;&lt;secondary-title&gt;arXiv preprint arXiv:1912.06680&lt;/secondary-title&gt;&lt;/titles&gt;&lt;periodical&gt;&lt;full-title&gt;arXiv preprint arXiv:1912.06680&lt;/full-title&gt;&lt;/periodical&gt;&lt;dates&gt;&lt;year&gt;2019&lt;/year&gt;&lt;/dates&gt;&lt;urls&gt;&lt;/urls&gt;&lt;/record&gt;&lt;/Cite&gt;&lt;/EndNote&gt;</w:instrText>
+      </w:r>
+      <w:r>
+        <w:rPr>
+          <w:lang w:eastAsia="en-ZA"/>
+        </w:rPr>
+        <w:fldChar w:fldCharType="separate"/>
+      </w:r>
+      <w:r>
+        <w:rPr>
+          <w:noProof/>
+          <w:lang w:eastAsia="en-ZA"/>
+        </w:rPr>
+        <w:t>(Berner et al., 2019)</w:t>
+      </w:r>
+      <w:r>
+        <w:rPr>
+          <w:lang w:eastAsia="en-ZA"/>
+        </w:rPr>
+        <w:fldChar w:fldCharType="end"/>
+      </w:r>
+      <w:r>
+        <w:rPr>
+          <w:lang w:eastAsia="en-ZA"/>
+        </w:rPr>
+        <w:t>.</w:t>
+      </w:r>
+      <w:r>
+        <w:rPr>
+          <w:lang w:eastAsia="en-ZA"/>
+        </w:rPr>
+        <w:t xml:space="preserve"> </w:t>
+      </w:r>
+      <w:r>
+        <w:rPr>
+          <w:lang w:eastAsia="en-ZA"/>
+        </w:rPr>
+        <w:t xml:space="preserve">The player collects gold by defeating creeps (basic non-player units), destroying an enemy tower or defeat an enemy hero. </w:t>
+      </w:r>
+      <w:r>
+        <w:rPr>
+          <w:lang w:eastAsia="en-ZA"/>
+        </w:rPr>
+        <w:t xml:space="preserve">Apart from learning all the abilities of each hero, </w:t>
+      </w:r>
+      <w:r>
+        <w:rPr>
+          <w:lang w:eastAsia="en-ZA"/>
+        </w:rPr>
+        <w:t>there are 150 purchasable items and 58 neutral items that can be picked up</w:t>
+      </w:r>
+      <w:r>
+        <w:rPr>
+          <w:lang w:eastAsia="en-ZA"/>
+        </w:rPr>
+        <w:t xml:space="preserve"> by a player</w:t>
+      </w:r>
+      <w:r>
+        <w:rPr>
+          <w:lang w:eastAsia="en-ZA"/>
+        </w:rPr>
+        <w:t xml:space="preserve"> </w:t>
+      </w:r>
+      <w:r>
+        <w:rPr>
+          <w:lang w:eastAsia="en-ZA"/>
+        </w:rPr>
+        <w:fldChar w:fldCharType="begin"/>
+      </w:r>
+      <w:r>
+        <w:rPr>
+          <w:lang w:eastAsia="en-ZA"/>
+        </w:rPr>
+        <w:instrText xml:space="preserve"> ADDIN EN.CITE &lt;EndNote&gt;&lt;Cite&gt;&lt;Author&gt;Sengupta&lt;/Author&gt;&lt;Year&gt;2020&lt;/Year&gt;&lt;RecNum&gt;116&lt;/RecNum&gt;&lt;DisplayText&gt;(Sengupta, 2020)&lt;/DisplayText&gt;&lt;record&gt;&lt;rec-number&gt;116&lt;/rec-number&gt;&lt;foreign-keys&gt;&lt;key app="EN" db-id="525d9sr0qsvde5evfr0ps52ifpp52v555xtd" timestamp="1625576030"&gt;116&lt;/key&gt;&lt;/foreign-keys&gt;&lt;ref-type name="Web Page"&gt;12&lt;/ref-type&gt;&lt;contributors&gt;&lt;authors&gt;&lt;author&gt;Shounak Sengupta&lt;/author&gt;&lt;/authors&gt;&lt;/contributors&gt;&lt;titles&gt;&lt;title&gt;Check out this guide if you need help understanding the items in Dota 2&lt;/title&gt;&lt;/titles&gt;&lt;dates&gt;&lt;year&gt;2020&lt;/year&gt;&lt;/dates&gt;&lt;urls&gt;&lt;related-urls&gt;&lt;url&gt;https://www.redbull.com/in-en/dota-2-items-tips-guide#:~:text=Dota%202%20has%20208%20items%20in%20total%20and,outcomes%20so%20it%20can%20be%20tough%20to%20grasp.&lt;/url&gt;&lt;/related-urls&gt;&lt;/urls&gt;&lt;/record&gt;&lt;/Cite&gt;&lt;/EndNote&gt;</w:instrText>
+      </w:r>
+      <w:r>
+        <w:rPr>
+          <w:lang w:eastAsia="en-ZA"/>
+        </w:rPr>
+        <w:fldChar w:fldCharType="separate"/>
+      </w:r>
+      <w:r>
+        <w:rPr>
+          <w:noProof/>
+          <w:lang w:eastAsia="en-ZA"/>
+        </w:rPr>
+        <w:t>(Sengupta, 2020)</w:t>
+      </w:r>
+      <w:r>
+        <w:rPr>
+          <w:lang w:eastAsia="en-ZA"/>
+        </w:rPr>
+        <w:fldChar w:fldCharType="end"/>
+      </w:r>
+      <w:r>
+        <w:rPr>
+          <w:lang w:eastAsia="en-ZA"/>
+        </w:rPr>
+        <w:t>.</w:t>
+      </w:r>
     </w:p>
     <w:p>
       <w:pPr>
-        <w:rPr>
-          <w:lang w:eastAsia="en-ZA"/>
-        </w:rPr>
-      </w:pPr>
-      <w:r>
-        <w:rPr>
-          <w:lang w:eastAsia="en-ZA"/>
-        </w:rPr>
-        <w:t xml:space="preserve">According to </w:t>
-      </w:r>
-      <w:r>
-        <w:rPr>
-          <w:lang w:eastAsia="en-ZA"/>
-        </w:rPr>
-        <w:fldChar w:fldCharType="begin"/>
-      </w:r>
-      <w:r>
-        <w:rPr>
-          <w:lang w:eastAsia="en-ZA"/>
-        </w:rPr>
-        <w:instrText xml:space="preserve"> ADDIN EN.CITE &lt;EndNote&gt;&lt;Cite&gt;&lt;Author&gt;Berner&lt;/Author&gt;&lt;Year&gt;2019&lt;/Year&gt;&lt;RecNum&gt;109&lt;/RecNum&gt;&lt;DisplayText&gt;(Berner et al., 2019)&lt;/DisplayText&gt;&lt;record&gt;&lt;rec-number&gt;109&lt;/rec-number&gt;&lt;foreign-keys&gt;&lt;key app="EN" db-id="525d9sr0qsvde5evfr0ps52ifpp52v555xtd" timestamp="1625518473"&gt;109&lt;/key&gt;&lt;/foreign-keys&gt;&lt;ref-type name="Journal Article"&gt;17&lt;/ref-type&gt;&lt;contributors&gt;&lt;authors&gt;&lt;author&gt;Berner, Christopher&lt;/author&gt;&lt;author&gt;Brockman, Greg&lt;/author&gt;&lt;author&gt;Chan, Brooke&lt;/author&gt;&lt;author&gt;Cheung, Vicki&lt;/author&gt;&lt;author&gt;Dębiak, Przemysław&lt;/author&gt;&lt;author&gt;Dennison, Christy&lt;/author&gt;&lt;author&gt;Farhi, David&lt;/author&gt;&lt;author&gt;Fischer, Quirin&lt;/author&gt;&lt;author&gt;Hashme, Shariq&lt;/author&gt;&lt;author&gt;Hesse, Chris&lt;/author&gt;&lt;/authors&gt;&lt;/contributors&gt;&lt;titles&gt;&lt;title&gt;Dota 2 with large scale deep reinforcement learning&lt;/title&gt;&lt;secondary-title&gt;arXiv preprint arXiv:1912.06680&lt;/secondary-title&gt;&lt;/titles&gt;&lt;periodical&gt;&lt;full-title&gt;arXiv preprint arXiv:1912.06680&lt;/full-title&gt;&lt;/periodical&gt;&lt;dates&gt;&lt;year&gt;2019&lt;/year&gt;&lt;/dates&gt;&lt;urls&gt;&lt;/urls&gt;&lt;/record&gt;&lt;/Cite&gt;&lt;/EndNote&gt;</w:instrText>
-      </w:r>
-      <w:r>
-        <w:rPr>
-          <w:lang w:eastAsia="en-ZA"/>
-        </w:rPr>
-        <w:fldChar w:fldCharType="separate"/>
-      </w:r>
-      <w:r>
-        <w:rPr>
-          <w:noProof/>
-          <w:lang w:eastAsia="en-ZA"/>
-        </w:rPr>
-        <w:t>(Berner et al., 2019)</w:t>
-      </w:r>
-      <w:r>
-        <w:rPr>
-          <w:lang w:eastAsia="en-ZA"/>
-        </w:rPr>
-        <w:fldChar w:fldCharType="end"/>
-      </w:r>
-      <w:r>
-        <w:rPr>
-          <w:lang w:eastAsia="en-ZA"/>
-        </w:rPr>
-        <w:t xml:space="preserve">, for the AI system to play Dota 2 it has to overcome various challenges: </w:t>
-      </w:r>
+        <w:pStyle w:val="Heading2"/>
+        <w:rPr>
+          <w:lang w:eastAsia="en-ZA"/>
+        </w:rPr>
+      </w:pPr>
+      <w:bookmarkStart w:id="11" w:name="_Toc76480590"/>
+      <w:r>
+        <w:rPr>
+          <w:lang w:eastAsia="en-ZA"/>
+        </w:rPr>
+        <w:t xml:space="preserve">Challenges </w:t>
+      </w:r>
+      <w:r>
+        <w:rPr>
+          <w:lang w:eastAsia="en-ZA"/>
+        </w:rPr>
+        <w:t>when playing Dota 2</w:t>
+      </w:r>
+      <w:bookmarkEnd w:id="11"/>
     </w:p>
     <w:p>
       <w:pPr>
@@ -3609,6 +4120,56 @@
       </w:pPr>
       <w:r>
         <w:rPr>
+          <w:lang w:eastAsia="en-ZA"/>
+        </w:rPr>
+        <w:t xml:space="preserve">According to </w:t>
+      </w:r>
+      <w:r>
+        <w:rPr>
+          <w:lang w:eastAsia="en-ZA"/>
+        </w:rPr>
+        <w:fldChar w:fldCharType="begin"/>
+      </w:r>
+      <w:r>
+        <w:rPr>
+          <w:lang w:eastAsia="en-ZA"/>
+        </w:rPr>
+        <w:instrText xml:space="preserve"> ADDIN EN.CITE &lt;EndNote&gt;&lt;Cite&gt;&lt;Author&gt;Berner&lt;/Author&gt;&lt;Year&gt;2019&lt;/Year&gt;&lt;RecNum&gt;109&lt;/RecNum&gt;&lt;DisplayText&gt;(Berner et al., 2019)&lt;/DisplayText&gt;&lt;record&gt;&lt;rec-number&gt;109&lt;/rec-number&gt;&lt;foreign-keys&gt;&lt;key app="EN" db-id="525d9sr0qsvde5evfr0ps52ifpp52v555xtd" timestamp="1625518473"&gt;109&lt;/key&gt;&lt;/foreign-keys&gt;&lt;ref-type name="Journal Article"&gt;17&lt;/ref-type&gt;&lt;contributors&gt;&lt;authors&gt;&lt;author&gt;Berner, Christopher&lt;/author&gt;&lt;author&gt;Brockman, Greg&lt;/author&gt;&lt;author&gt;Chan, Brooke&lt;/author&gt;&lt;author&gt;Cheung, Vicki&lt;/author&gt;&lt;author&gt;Dębiak, Przemysław&lt;/author&gt;&lt;author&gt;Dennison, Christy&lt;/author&gt;&lt;author&gt;Farhi, David&lt;/author&gt;&lt;author&gt;Fischer, Quirin&lt;/author&gt;&lt;author&gt;Hashme, Shariq&lt;/author&gt;&lt;author&gt;Hesse, Chris&lt;/author&gt;&lt;/authors&gt;&lt;/contributors&gt;&lt;titles&gt;&lt;title&gt;Dota 2 with large scale deep reinforcement learning&lt;/title&gt;&lt;secondary-title&gt;arXiv preprint arXiv:1912.06680&lt;/secondary-title&gt;&lt;/titles&gt;&lt;periodical&gt;&lt;full-title&gt;arXiv preprint arXiv:1912.06680&lt;/full-title&gt;&lt;/periodical&gt;&lt;dates&gt;&lt;year&gt;2019&lt;/year&gt;&lt;/dates&gt;&lt;urls&gt;&lt;/urls&gt;&lt;/record&gt;&lt;/Cite&gt;&lt;/EndNote&gt;</w:instrText>
+      </w:r>
+      <w:r>
+        <w:rPr>
+          <w:lang w:eastAsia="en-ZA"/>
+        </w:rPr>
+        <w:fldChar w:fldCharType="separate"/>
+      </w:r>
+      <w:r>
+        <w:rPr>
+          <w:noProof/>
+          <w:lang w:eastAsia="en-ZA"/>
+        </w:rPr>
+        <w:t>(Berner et al., 2019)</w:t>
+      </w:r>
+      <w:r>
+        <w:rPr>
+          <w:lang w:eastAsia="en-ZA"/>
+        </w:rPr>
+        <w:fldChar w:fldCharType="end"/>
+      </w:r>
+      <w:r>
+        <w:rPr>
+          <w:lang w:eastAsia="en-ZA"/>
+        </w:rPr>
+        <w:t xml:space="preserve">, for the AI system to play Dota 2 it has to overcome various challenges: </w:t>
+      </w:r>
+    </w:p>
+    <w:p>
+      <w:pPr>
+        <w:rPr>
+          <w:lang w:eastAsia="en-ZA"/>
+        </w:rPr>
+      </w:pPr>
+      <w:r>
+        <w:rPr>
           <w:b/>
           <w:bCs/>
           <w:lang w:eastAsia="en-ZA"/>
@@ -3774,6 +4335,12 @@
         <w:rPr>
           <w:lang w:eastAsia="en-ZA"/>
         </w:rPr>
+        <w:t xml:space="preserve"> Five</w:t>
+      </w:r>
+      <w:r>
+        <w:rPr>
+          <w:lang w:eastAsia="en-ZA"/>
+        </w:rPr>
         <w:t xml:space="preserve"> to</w:t>
       </w:r>
       <w:r>
@@ -3826,6 +4393,219 @@
           <w:lang w:eastAsia="en-ZA"/>
         </w:rPr>
       </w:pPr>
+      <w:r>
+        <w:rPr>
+          <w:b/>
+          <w:bCs/>
+          <w:lang w:eastAsia="en-ZA"/>
+        </w:rPr>
+        <w:t xml:space="preserve">Observation spaces and </w:t>
+      </w:r>
+      <w:r>
+        <w:rPr>
+          <w:b/>
+          <w:bCs/>
+          <w:lang w:eastAsia="en-ZA"/>
+        </w:rPr>
+        <w:t>h</w:t>
+      </w:r>
+      <w:r>
+        <w:rPr>
+          <w:b/>
+          <w:bCs/>
+          <w:lang w:eastAsia="en-ZA"/>
+        </w:rPr>
+        <w:t>igh-dimensional action</w:t>
+      </w:r>
+      <w:r>
+        <w:rPr>
+          <w:lang w:eastAsia="en-ZA"/>
+        </w:rPr>
+        <w:t xml:space="preserve"> </w:t>
+      </w:r>
+      <w:r>
+        <w:rPr>
+          <w:lang w:eastAsia="en-ZA"/>
+        </w:rPr>
+        <w:t>–</w:t>
+      </w:r>
+      <w:r>
+        <w:rPr>
+          <w:lang w:eastAsia="en-ZA"/>
+        </w:rPr>
+        <w:t xml:space="preserve"> </w:t>
+      </w:r>
+      <w:r>
+        <w:rPr>
+          <w:lang w:eastAsia="en-ZA"/>
+        </w:rPr>
+        <w:t xml:space="preserve">Variables that that </w:t>
+      </w:r>
+      <w:proofErr w:type="spellStart"/>
+      <w:r>
+        <w:rPr>
+          <w:lang w:eastAsia="en-ZA"/>
+        </w:rPr>
+        <w:t>OpenAI</w:t>
+      </w:r>
+      <w:proofErr w:type="spellEnd"/>
+      <w:r>
+        <w:rPr>
+          <w:lang w:eastAsia="en-ZA"/>
+        </w:rPr>
+        <w:t xml:space="preserve"> needs to observe </w:t>
+      </w:r>
+      <w:r>
+        <w:rPr>
+          <w:lang w:eastAsia="en-ZA"/>
+        </w:rPr>
+        <w:t xml:space="preserve">can </w:t>
+      </w:r>
+      <w:r>
+        <w:rPr>
+          <w:lang w:eastAsia="en-ZA"/>
+        </w:rPr>
+        <w:t xml:space="preserve">include </w:t>
+      </w:r>
+      <w:r>
+        <w:rPr>
+          <w:lang w:eastAsia="en-ZA"/>
+        </w:rPr>
+        <w:t>t</w:t>
+      </w:r>
+      <w:r>
+        <w:rPr>
+          <w:lang w:eastAsia="en-ZA"/>
+        </w:rPr>
+        <w:t xml:space="preserve">he ten heroes, </w:t>
+      </w:r>
+      <w:r>
+        <w:rPr>
+          <w:lang w:eastAsia="en-ZA"/>
+        </w:rPr>
+        <w:t>creeps, buildings</w:t>
+      </w:r>
+      <w:r>
+        <w:rPr>
+          <w:lang w:eastAsia="en-ZA"/>
+        </w:rPr>
+        <w:t xml:space="preserve"> </w:t>
+      </w:r>
+      <w:r>
+        <w:rPr>
+          <w:lang w:eastAsia="en-ZA"/>
+        </w:rPr>
+        <w:t>as well as</w:t>
+      </w:r>
+      <w:r>
+        <w:rPr>
+          <w:lang w:eastAsia="en-ZA"/>
+        </w:rPr>
+        <w:t xml:space="preserve"> game features such as trees, wards and runes</w:t>
+      </w:r>
+      <w:r>
+        <w:rPr>
+          <w:lang w:eastAsia="en-ZA"/>
+        </w:rPr>
+        <w:t xml:space="preserve">. According to </w:t>
+      </w:r>
+      <w:r>
+        <w:rPr>
+          <w:lang w:eastAsia="en-ZA"/>
+        </w:rPr>
+        <w:fldChar w:fldCharType="begin"/>
+      </w:r>
+      <w:r>
+        <w:rPr>
+          <w:lang w:eastAsia="en-ZA"/>
+        </w:rPr>
+        <w:instrText xml:space="preserve"> ADDIN EN.CITE &lt;EndNote&gt;&lt;Cite AuthorYear="1"&gt;&lt;Author&gt;Berner&lt;/Author&gt;&lt;Year&gt;2019&lt;/Year&gt;&lt;RecNum&gt;109&lt;/RecNum&gt;&lt;DisplayText&gt;Berner et al. (2019)&lt;/DisplayText&gt;&lt;record&gt;&lt;rec-number&gt;109&lt;/rec-number&gt;&lt;foreign-keys&gt;&lt;key app="EN" db-id="525d9sr0qsvde5evfr0ps52ifpp52v555xtd" timestamp="1625518473"&gt;109&lt;/key&gt;&lt;/foreign-keys&gt;&lt;ref-type name="Journal Article"&gt;17&lt;/ref-type&gt;&lt;contributors&gt;&lt;authors&gt;&lt;author&gt;Berner, Christopher&lt;/author&gt;&lt;author&gt;Brockman, Greg&lt;/author&gt;&lt;author&gt;Chan, Brooke&lt;/author&gt;&lt;author&gt;Cheung, Vicki&lt;/author&gt;&lt;author&gt;Dębiak, Przemysław&lt;/author&gt;&lt;author&gt;Dennison, Christy&lt;/author&gt;&lt;author&gt;Farhi, David&lt;/author&gt;&lt;author&gt;Fischer, Quirin&lt;/author&gt;&lt;author&gt;Hashme, Shariq&lt;/author&gt;&lt;author&gt;Hesse, Chris&lt;/author&gt;&lt;/authors&gt;&lt;/contributors&gt;&lt;titles&gt;&lt;title&gt;Dota 2 with large scale deep reinforcement learning&lt;/title&gt;&lt;secondary-title&gt;arXiv preprint arXiv:1912.06680&lt;/secondary-title&gt;&lt;/titles&gt;&lt;periodical&gt;&lt;full-title&gt;arXiv preprint arXiv:1912.06680&lt;/full-title&gt;&lt;/periodical&gt;&lt;dates&gt;&lt;year&gt;2019&lt;/year&gt;&lt;/dates&gt;&lt;urls&gt;&lt;/urls&gt;&lt;/record&gt;&lt;/Cite&gt;&lt;/EndNote&gt;</w:instrText>
+      </w:r>
+      <w:r>
+        <w:rPr>
+          <w:lang w:eastAsia="en-ZA"/>
+        </w:rPr>
+        <w:fldChar w:fldCharType="separate"/>
+      </w:r>
+      <w:r>
+        <w:rPr>
+          <w:noProof/>
+          <w:lang w:eastAsia="en-ZA"/>
+        </w:rPr>
+        <w:t>Berner et al. (2019)</w:t>
+      </w:r>
+      <w:r>
+        <w:rPr>
+          <w:lang w:eastAsia="en-ZA"/>
+        </w:rPr>
+        <w:fldChar w:fldCharType="end"/>
+      </w:r>
+      <w:r>
+        <w:rPr>
+          <w:lang w:eastAsia="en-ZA"/>
+        </w:rPr>
+        <w:t xml:space="preserve"> these variables can stack up to an average of 16,000 per observation</w:t>
+      </w:r>
+      <w:r>
+        <w:rPr>
+          <w:lang w:eastAsia="en-ZA"/>
+        </w:rPr>
+        <w:t xml:space="preserve">, </w:t>
+      </w:r>
+      <w:r>
+        <w:rPr>
+          <w:lang w:eastAsia="en-ZA"/>
+        </w:rPr>
+        <w:t>and</w:t>
+      </w:r>
+      <w:r>
+        <w:rPr>
+          <w:lang w:eastAsia="en-ZA"/>
+        </w:rPr>
+        <w:t xml:space="preserve"> the AI</w:t>
+      </w:r>
+      <w:r>
+        <w:rPr>
+          <w:lang w:eastAsia="en-ZA"/>
+        </w:rPr>
+        <w:t xml:space="preserve"> chooses </w:t>
+      </w:r>
+      <w:r>
+        <w:rPr>
+          <w:lang w:eastAsia="en-ZA"/>
+        </w:rPr>
+        <w:t>one</w:t>
+      </w:r>
+      <w:r>
+        <w:rPr>
+          <w:lang w:eastAsia="en-ZA"/>
+        </w:rPr>
+        <w:t xml:space="preserve"> action between 8,000 and 80,000</w:t>
+      </w:r>
+      <w:r>
+        <w:rPr>
+          <w:lang w:eastAsia="en-ZA"/>
+        </w:rPr>
+        <w:t xml:space="preserve"> </w:t>
+      </w:r>
+      <w:r>
+        <w:rPr>
+          <w:lang w:eastAsia="en-ZA"/>
+        </w:rPr>
+        <w:t>possible</w:t>
+      </w:r>
+      <w:r>
+        <w:rPr>
+          <w:lang w:eastAsia="en-ZA"/>
+        </w:rPr>
+        <w:t xml:space="preserve"> actions</w:t>
+      </w:r>
+      <w:r>
+        <w:rPr>
+          <w:lang w:eastAsia="en-ZA"/>
+        </w:rPr>
+        <w:t>.</w:t>
+      </w:r>
     </w:p>
     <w:p>
       <w:pPr>
@@ -3833,25 +4613,306 @@
           <w:lang w:eastAsia="en-ZA"/>
         </w:rPr>
       </w:pPr>
+      <w:r>
+        <w:rPr>
+          <w:lang w:eastAsia="en-ZA"/>
+        </w:rPr>
+        <w:t xml:space="preserve">The </w:t>
+      </w:r>
+      <w:proofErr w:type="spellStart"/>
+      <w:r>
+        <w:rPr>
+          <w:lang w:eastAsia="en-ZA"/>
+        </w:rPr>
+        <w:t>OpenAI</w:t>
+      </w:r>
+      <w:proofErr w:type="spellEnd"/>
+      <w:r>
+        <w:rPr>
+          <w:lang w:eastAsia="en-ZA"/>
+        </w:rPr>
+        <w:t xml:space="preserve"> team decided to reduce the complexity by </w:t>
+      </w:r>
+      <w:r>
+        <w:rPr>
+          <w:lang w:eastAsia="en-ZA"/>
+        </w:rPr>
+        <w:t xml:space="preserve">setting limitations for its own AI, by </w:t>
+      </w:r>
+      <w:r>
+        <w:rPr>
+          <w:lang w:eastAsia="en-ZA"/>
+        </w:rPr>
+        <w:t xml:space="preserve">only having </w:t>
+      </w:r>
+      <w:r>
+        <w:rPr>
+          <w:lang w:eastAsia="en-ZA"/>
+        </w:rPr>
+        <w:t>it</w:t>
+      </w:r>
+      <w:r>
+        <w:rPr>
+          <w:lang w:eastAsia="en-ZA"/>
+        </w:rPr>
+        <w:t xml:space="preserve"> learn 17 heroes</w:t>
+      </w:r>
+      <w:r>
+        <w:rPr>
+          <w:lang w:eastAsia="en-ZA"/>
+        </w:rPr>
+        <w:t>, as well as</w:t>
+      </w:r>
+      <w:r>
+        <w:rPr>
+          <w:lang w:eastAsia="en-ZA"/>
+        </w:rPr>
+        <w:t xml:space="preserve"> not support items that allow the AI </w:t>
+      </w:r>
+      <w:r>
+        <w:rPr>
+          <w:lang w:eastAsia="en-ZA"/>
+        </w:rPr>
+        <w:t xml:space="preserve">control other units besides itself. </w:t>
+      </w:r>
     </w:p>
     <w:p>
       <w:pPr>
-        <w:rPr>
-          <w:lang w:eastAsia="en-ZA"/>
-        </w:rPr>
-      </w:pPr>
+        <w:pStyle w:val="Heading2"/>
+        <w:rPr>
+          <w:lang w:eastAsia="en-ZA"/>
+        </w:rPr>
+      </w:pPr>
+      <w:r>
+        <w:rPr>
+          <w:lang w:eastAsia="en-ZA"/>
+        </w:rPr>
+        <w:lastRenderedPageBreak/>
+        <w:t xml:space="preserve"> </w:t>
+      </w:r>
+      <w:bookmarkStart w:id="12" w:name="_Toc76480591"/>
+      <w:proofErr w:type="spellStart"/>
+      <w:r>
+        <w:rPr>
+          <w:lang w:eastAsia="en-ZA"/>
+        </w:rPr>
+        <w:t>OpenAI</w:t>
+      </w:r>
+      <w:proofErr w:type="spellEnd"/>
+      <w:r>
+        <w:rPr>
+          <w:lang w:eastAsia="en-ZA"/>
+        </w:rPr>
+        <w:t xml:space="preserve"> training system</w:t>
+      </w:r>
+      <w:bookmarkEnd w:id="12"/>
     </w:p>
     <w:p>
       <w:pPr>
+        <w:pStyle w:val="ListNumberRomanBrackets"/>
+        <w:rPr>
+          <w:lang w:eastAsia="en-ZA"/>
+        </w:rPr>
+      </w:pPr>
+      <w:r>
+        <w:rPr>
+          <w:lang w:eastAsia="en-ZA"/>
+        </w:rPr>
+        <w:t>How it works</w:t>
+      </w:r>
+    </w:p>
+    <w:p>
+      <w:pPr>
+        <w:pStyle w:val="ListNumberRomanBrackets"/>
+        <w:numPr>
+          <w:ilvl w:val="0"/>
+          <w:numId w:val="0"/>
+        </w:numPr>
+        <w:rPr>
+          <w:lang w:eastAsia="en-ZA"/>
+        </w:rPr>
+      </w:pPr>
+      <w:r>
+        <w:rPr>
+          <w:lang w:eastAsia="en-ZA"/>
+        </w:rPr>
+        <w:t xml:space="preserve">A normal human player interacts with the game using a computer monitor, mouse and keyboard. Decisions are made in real time and they reason with the long-term consequences in mind </w:t>
+      </w:r>
+      <w:r>
+        <w:rPr>
+          <w:lang w:eastAsia="en-ZA"/>
+        </w:rPr>
+        <w:fldChar w:fldCharType="begin"/>
+      </w:r>
+      <w:r>
+        <w:rPr>
+          <w:lang w:eastAsia="en-ZA"/>
+        </w:rPr>
+        <w:instrText xml:space="preserve"> ADDIN EN.CITE &lt;EndNote&gt;&lt;Cite&gt;&lt;Author&gt;Berner&lt;/Author&gt;&lt;Year&gt;2019&lt;/Year&gt;&lt;RecNum&gt;109&lt;/RecNum&gt;&lt;DisplayText&gt;(Berner et al., 2019)&lt;/DisplayText&gt;&lt;record&gt;&lt;rec-number&gt;109&lt;/rec-number&gt;&lt;foreign-keys&gt;&lt;key app="EN" db-id="525d9sr0qsvde5evfr0ps52ifpp52v555xtd" timestamp="1625518473"&gt;109&lt;/key&gt;&lt;/foreign-keys&gt;&lt;ref-type name="Journal Article"&gt;17&lt;/ref-type&gt;&lt;contributors&gt;&lt;authors&gt;&lt;author&gt;Berner, Christopher&lt;/author&gt;&lt;author&gt;Brockman, Greg&lt;/author&gt;&lt;author&gt;Chan, Brooke&lt;/author&gt;&lt;author&gt;Cheung, Vicki&lt;/author&gt;&lt;author&gt;Dębiak, Przemysław&lt;/author&gt;&lt;author&gt;Dennison, Christy&lt;/author&gt;&lt;author&gt;Farhi, David&lt;/author&gt;&lt;author&gt;Fischer, Quirin&lt;/author&gt;&lt;author&gt;Hashme, Shariq&lt;/author&gt;&lt;author&gt;Hesse, Chris&lt;/author&gt;&lt;/authors&gt;&lt;/contributors&gt;&lt;titles&gt;&lt;title&gt;Dota 2 with large scale deep reinforcement learning&lt;/title&gt;&lt;secondary-title&gt;arXiv preprint arXiv:1912.06680&lt;/secondary-title&gt;&lt;/titles&gt;&lt;periodical&gt;&lt;full-title&gt;arXiv preprint arXiv:1912.06680&lt;/full-title&gt;&lt;/periodical&gt;&lt;dates&gt;&lt;year&gt;2019&lt;/year&gt;&lt;/dates&gt;&lt;urls&gt;&lt;/urls&gt;&lt;/record&gt;&lt;/Cite&gt;&lt;/EndNote&gt;</w:instrText>
+      </w:r>
+      <w:r>
+        <w:rPr>
+          <w:lang w:eastAsia="en-ZA"/>
+        </w:rPr>
+        <w:fldChar w:fldCharType="separate"/>
+      </w:r>
+      <w:r>
+        <w:rPr>
+          <w:noProof/>
+          <w:lang w:eastAsia="en-ZA"/>
+        </w:rPr>
+        <w:t>(Berner et al., 2019)</w:t>
+      </w:r>
+      <w:r>
+        <w:rPr>
+          <w:lang w:eastAsia="en-ZA"/>
+        </w:rPr>
+        <w:fldChar w:fldCharType="end"/>
+      </w:r>
+      <w:r>
+        <w:rPr>
+          <w:lang w:eastAsia="en-ZA"/>
+        </w:rPr>
+        <w:t xml:space="preserve">. </w:t>
+      </w:r>
+      <w:r>
+        <w:rPr>
+          <w:lang w:eastAsia="en-ZA"/>
+        </w:rPr>
+        <w:t xml:space="preserve">Dota 2 runs at 30 frames per second, while the </w:t>
+      </w:r>
+      <w:proofErr w:type="spellStart"/>
+      <w:r>
+        <w:rPr>
+          <w:lang w:eastAsia="en-ZA"/>
+        </w:rPr>
+        <w:t>OpenAI</w:t>
+      </w:r>
+      <w:proofErr w:type="spellEnd"/>
+      <w:r>
+        <w:rPr>
+          <w:lang w:eastAsia="en-ZA"/>
+        </w:rPr>
+        <w:t xml:space="preserve"> Five acts on every 4</w:t>
+      </w:r>
+      <w:r>
+        <w:rPr>
+          <w:vertAlign w:val="superscript"/>
+          <w:lang w:eastAsia="en-ZA"/>
+        </w:rPr>
+        <w:t>th</w:t>
+      </w:r>
+      <w:r>
+        <w:rPr>
+          <w:lang w:eastAsia="en-ZA"/>
+        </w:rPr>
+        <w:t xml:space="preserve"> frame which the </w:t>
+      </w:r>
+      <w:proofErr w:type="spellStart"/>
+      <w:r>
+        <w:rPr>
+          <w:lang w:eastAsia="en-ZA"/>
+        </w:rPr>
+        <w:t>OpenAI</w:t>
+      </w:r>
+      <w:proofErr w:type="spellEnd"/>
+      <w:r>
+        <w:rPr>
+          <w:lang w:eastAsia="en-ZA"/>
+        </w:rPr>
+        <w:t xml:space="preserve"> team called a timestamp.</w:t>
+      </w:r>
+      <w:r>
+        <w:rPr>
+          <w:lang w:eastAsia="en-ZA"/>
+        </w:rPr>
+        <w:t xml:space="preserve"> For every timestamp the AI receives the information that a human player will see such as unit health, position and mana count</w:t>
+      </w:r>
+      <w:r>
+        <w:rPr>
+          <w:lang w:eastAsia="en-ZA"/>
+        </w:rPr>
+        <w:t xml:space="preserve"> </w:t>
+      </w:r>
+      <w:r>
+        <w:rPr>
+          <w:lang w:eastAsia="en-ZA"/>
+        </w:rPr>
+        <w:fldChar w:fldCharType="begin"/>
+      </w:r>
+      <w:r>
+        <w:rPr>
+          <w:lang w:eastAsia="en-ZA"/>
+        </w:rPr>
+        <w:instrText xml:space="preserve"> ADDIN EN.CITE &lt;EndNote&gt;&lt;Cite&gt;&lt;Author&gt;Berner&lt;/Author&gt;&lt;Year&gt;2019&lt;/Year&gt;&lt;RecNum&gt;109&lt;/RecNum&gt;&lt;DisplayText&gt;(Berner et al., 2019)&lt;/DisplayText&gt;&lt;record&gt;&lt;rec-number&gt;109&lt;/rec-number&gt;&lt;foreign-keys&gt;&lt;key app="EN" db-id="525d9sr0qsvde5evfr0ps52ifpp52v555xtd" timestamp="1625518473"&gt;109&lt;/key&gt;&lt;/foreign-keys&gt;&lt;ref-type name="Journal Article"&gt;17&lt;/ref-type&gt;&lt;contributors&gt;&lt;authors&gt;&lt;author&gt;Berner, Christopher&lt;/author&gt;&lt;author&gt;Brockman, Greg&lt;/author&gt;&lt;author&gt;Chan, Brooke&lt;/author&gt;&lt;author&gt;Cheung, Vicki&lt;/author&gt;&lt;author&gt;Dębiak, Przemysław&lt;/author&gt;&lt;author&gt;Dennison, Christy&lt;/author&gt;&lt;author&gt;Farhi, David&lt;/author&gt;&lt;author&gt;Fischer, Quirin&lt;/author&gt;&lt;author&gt;Hashme, Shariq&lt;/author&gt;&lt;author&gt;Hesse, Chris&lt;/author&gt;&lt;/authors&gt;&lt;/contributors&gt;&lt;titles&gt;&lt;title&gt;Dota 2 with large scale deep reinforcement learning&lt;/title&gt;&lt;secondary-title&gt;arXiv preprint arXiv:1912.06680&lt;/secondary-title&gt;&lt;/titles&gt;&lt;periodical&gt;&lt;full-title&gt;arXiv preprint arXiv:1912.06680&lt;/full-title&gt;&lt;/periodical&gt;&lt;dates&gt;&lt;year&gt;2019&lt;/year&gt;&lt;/dates&gt;&lt;urls&gt;&lt;/urls&gt;&lt;/record&gt;&lt;/Cite&gt;&lt;/EndNote&gt;</w:instrText>
+      </w:r>
+      <w:r>
+        <w:rPr>
+          <w:lang w:eastAsia="en-ZA"/>
+        </w:rPr>
+        <w:fldChar w:fldCharType="separate"/>
+      </w:r>
+      <w:r>
+        <w:rPr>
+          <w:noProof/>
+          <w:lang w:eastAsia="en-ZA"/>
+        </w:rPr>
+        <w:t>(Berner et al., 2019)</w:t>
+      </w:r>
+      <w:r>
+        <w:rPr>
+          <w:lang w:eastAsia="en-ZA"/>
+        </w:rPr>
+        <w:fldChar w:fldCharType="end"/>
+      </w:r>
+      <w:r>
+        <w:rPr>
+          <w:lang w:eastAsia="en-ZA"/>
+        </w:rPr>
+        <w:t>.</w:t>
+      </w:r>
+      <w:r>
+        <w:rPr>
+          <w:lang w:eastAsia="en-ZA"/>
+        </w:rPr>
+        <w:t xml:space="preserve"> The AI then sends an action to the game engine, giving its desired action such as move, attack or use an ability.</w:t>
+      </w:r>
+    </w:p>
+    <w:p>
+      <w:pPr>
+        <w:pStyle w:val="ListNumberRomanBrackets"/>
+        <w:numPr>
+          <w:ilvl w:val="0"/>
+          <w:numId w:val="0"/>
+        </w:numPr>
+        <w:rPr>
+          <w:lang w:eastAsia="en-ZA"/>
+        </w:rPr>
+      </w:pPr>
+    </w:p>
+    <w:p>
+      <w:pPr>
+        <w:pStyle w:val="ListNumberRomanBrackets"/>
+        <w:numPr>
+          <w:ilvl w:val="0"/>
+          <w:numId w:val="0"/>
+        </w:numPr>
+        <w:rPr>
+          <w:lang w:eastAsia="en-ZA"/>
+        </w:rPr>
+      </w:pPr>
+    </w:p>
+    <w:p>
+      <w:pPr>
         <w:pStyle w:val="Heading1"/>
       </w:pPr>
-      <w:bookmarkStart w:id="7" w:name="_Toc76314988"/>
+      <w:bookmarkStart w:id="13" w:name="_Toc76480592"/>
       <w:r>
         <w:t>Reference List</w:t>
       </w:r>
-      <w:bookmarkEnd w:id="7"/>
+      <w:bookmarkEnd w:id="13"/>
     </w:p>
-    <w:bookmarkEnd w:id="2"/>
+    <w:bookmarkEnd w:id="1"/>
     <w:p>
       <w:pPr>
         <w:pStyle w:val="EndNoteBibliography"/>
@@ -3971,7 +5032,6 @@
         <w:ind w:left="720" w:hanging="720"/>
       </w:pPr>
       <w:r>
-        <w:lastRenderedPageBreak/>
         <w:t xml:space="preserve">Granter, S. R., Beck, A. H., &amp; Papke Jr, D. J. (2017). AlphaGo, deep learning, and the future of the human microscopist. </w:t>
       </w:r>
       <w:r>
@@ -4125,6 +5185,7 @@
         <w:ind w:left="720" w:hanging="720"/>
       </w:pPr>
       <w:r>
+        <w:lastRenderedPageBreak/>
         <w:t xml:space="preserve">Sengupta, S. (2020). </w:t>
       </w:r>
       <w:r>
@@ -5881,9 +6942,9 @@
       <w:lvlJc w:val="left"/>
       <w:pPr>
         <w:tabs>
-          <w:tab w:val="num" w:pos="567"/>
+          <w:tab w:val="num" w:pos="992"/>
         </w:tabs>
-        <w:ind w:left="0" w:firstLine="0"/>
+        <w:ind w:left="425" w:firstLine="0"/>
       </w:pPr>
       <w:rPr>
         <w:rFonts w:hint="default"/>
@@ -5895,7 +6956,7 @@
       <w:lvlText w:val="%2."/>
       <w:lvlJc w:val="left"/>
       <w:pPr>
-        <w:ind w:left="1440" w:hanging="360"/>
+        <w:ind w:left="1865" w:hanging="360"/>
       </w:pPr>
       <w:rPr>
         <w:rFonts w:hint="default"/>
@@ -5907,7 +6968,7 @@
       <w:lvlText w:val="%3."/>
       <w:lvlJc w:val="right"/>
       <w:pPr>
-        <w:ind w:left="2160" w:hanging="180"/>
+        <w:ind w:left="2585" w:hanging="180"/>
       </w:pPr>
       <w:rPr>
         <w:rFonts w:hint="default"/>
@@ -5919,7 +6980,7 @@
       <w:lvlText w:val="%4."/>
       <w:lvlJc w:val="left"/>
       <w:pPr>
-        <w:ind w:left="360" w:hanging="360"/>
+        <w:ind w:left="785" w:hanging="360"/>
       </w:pPr>
       <w:rPr>
         <w:rFonts w:hint="default"/>
@@ -5931,7 +6992,7 @@
       <w:lvlText w:val="%5."/>
       <w:lvlJc w:val="left"/>
       <w:pPr>
-        <w:ind w:left="3600" w:hanging="360"/>
+        <w:ind w:left="4025" w:hanging="360"/>
       </w:pPr>
       <w:rPr>
         <w:rFonts w:hint="default"/>
@@ -5943,7 +7004,7 @@
       <w:lvlText w:val="%6."/>
       <w:lvlJc w:val="right"/>
       <w:pPr>
-        <w:ind w:left="4320" w:hanging="180"/>
+        <w:ind w:left="4745" w:hanging="180"/>
       </w:pPr>
       <w:rPr>
         <w:rFonts w:hint="default"/>
@@ -5955,7 +7016,7 @@
       <w:lvlText w:val="%7."/>
       <w:lvlJc w:val="left"/>
       <w:pPr>
-        <w:ind w:left="5040" w:hanging="360"/>
+        <w:ind w:left="5465" w:hanging="360"/>
       </w:pPr>
       <w:rPr>
         <w:rFonts w:hint="default"/>
@@ -5967,7 +7028,7 @@
       <w:lvlText w:val="%8."/>
       <w:lvlJc w:val="left"/>
       <w:pPr>
-        <w:ind w:left="5760" w:hanging="360"/>
+        <w:ind w:left="6185" w:hanging="360"/>
       </w:pPr>
       <w:rPr>
         <w:rFonts w:hint="default"/>
@@ -5979,7 +7040,7 @@
       <w:lvlText w:val="%9."/>
       <w:lvlJc w:val="right"/>
       <w:pPr>
-        <w:ind w:left="6480" w:hanging="180"/>
+        <w:ind w:left="6905" w:hanging="180"/>
       </w:pPr>
       <w:rPr>
         <w:rFonts w:hint="default"/>

</xml_diff>

<commit_message>
Busy with page 6
</commit_message>
<xml_diff>
--- a/First Semester/ITRI 616 AI/Exam/Enrico Dreyer AI Exam.docx
+++ b/First Semester/ITRI 616 AI/Exam/Enrico Dreyer AI Exam.docx
@@ -3125,7 +3125,6 @@
         </w:rPr>
       </w:pPr>
       <w:bookmarkStart w:id="9" w:name="_Toc76480588"/>
-      <w:proofErr w:type="spellStart"/>
       <w:r>
         <w:rPr>
           <w:lang w:eastAsia="en-ZA"/>
@@ -3133,7 +3132,6 @@
         <w:t>OpenAI</w:t>
       </w:r>
       <w:bookmarkEnd w:id="9"/>
-      <w:proofErr w:type="spellEnd"/>
     </w:p>
     <w:p>
       <w:pPr>
@@ -3184,19 +3182,11 @@
         </w:rPr>
         <w:t xml:space="preserve"> </w:t>
       </w:r>
-      <w:proofErr w:type="spellStart"/>
-      <w:r>
-        <w:rPr>
-          <w:lang w:eastAsia="en-ZA"/>
-        </w:rPr>
-        <w:t>OpenAI</w:t>
-      </w:r>
-      <w:proofErr w:type="spellEnd"/>
-      <w:r>
-        <w:rPr>
-          <w:lang w:eastAsia="en-ZA"/>
-        </w:rPr>
-        <w:t xml:space="preserve"> Five became the first AI system that</w:t>
+      <w:r>
+        <w:rPr>
+          <w:lang w:eastAsia="en-ZA"/>
+        </w:rPr>
+        <w:t>OpenAI Five became the first AI system that</w:t>
       </w:r>
       <w:r>
         <w:rPr>
@@ -3248,33 +3238,11 @@
           <w:lang w:eastAsia="en-ZA"/>
         </w:rPr>
       </w:pPr>
-      <w:proofErr w:type="spellStart"/>
-      <w:r>
-        <w:rPr>
-          <w:lang w:eastAsia="en-ZA"/>
-        </w:rPr>
-        <w:t>OpenAI</w:t>
-      </w:r>
-      <w:proofErr w:type="spellEnd"/>
-      <w:r>
-        <w:rPr>
-          <w:lang w:eastAsia="en-ZA"/>
-        </w:rPr>
-        <w:t xml:space="preserve"> Five used existing reinforcement learning techniques, learning at a batch of approximately 2 million frames every 2 seconds. The </w:t>
-      </w:r>
-      <w:proofErr w:type="spellStart"/>
-      <w:r>
-        <w:rPr>
-          <w:lang w:eastAsia="en-ZA"/>
-        </w:rPr>
-        <w:t>OpenAI</w:t>
-      </w:r>
-      <w:proofErr w:type="spellEnd"/>
-      <w:r>
-        <w:rPr>
-          <w:lang w:eastAsia="en-ZA"/>
-        </w:rPr>
-        <w:t xml:space="preserve"> Five team developed tools and a distributed </w:t>
+      <w:r>
+        <w:rPr>
+          <w:lang w:eastAsia="en-ZA"/>
+        </w:rPr>
+        <w:t xml:space="preserve">OpenAI Five used existing reinforcement learning techniques, learning at a batch of approximately 2 million frames every 2 seconds. The OpenAI Five team developed tools and a distributed </w:t>
       </w:r>
       <w:r>
         <w:rPr>
@@ -3293,41 +3261,13 @@
         <w:rPr>
           <w:lang w:eastAsia="en-ZA"/>
         </w:rPr>
-        <w:t xml:space="preserve"> that allowed the </w:t>
-      </w:r>
-      <w:proofErr w:type="spellStart"/>
-      <w:r>
-        <w:rPr>
-          <w:lang w:eastAsia="en-ZA"/>
-        </w:rPr>
-        <w:t>OpenAI</w:t>
-      </w:r>
-      <w:proofErr w:type="spellEnd"/>
-      <w:r>
-        <w:rPr>
-          <w:lang w:eastAsia="en-ZA"/>
-        </w:rPr>
-        <w:t xml:space="preserve"> Five to train continuously for 10 months. The </w:t>
-      </w:r>
-      <w:r>
-        <w:rPr>
-          <w:lang w:eastAsia="en-ZA"/>
-        </w:rPr>
-        <w:t xml:space="preserve">objective of this AI was to beat the Dota 2 world </w:t>
-      </w:r>
-      <w:proofErr w:type="spellStart"/>
-      <w:r>
-        <w:rPr>
-          <w:lang w:eastAsia="en-ZA"/>
-        </w:rPr>
-        <w:t>chapions</w:t>
-      </w:r>
-      <w:proofErr w:type="spellEnd"/>
-      <w:r>
-        <w:rPr>
-          <w:lang w:eastAsia="en-ZA"/>
-        </w:rPr>
-        <w:t xml:space="preserve">, Team OG, to demonstrate that self-play reinforcement learning can </w:t>
+        <w:t xml:space="preserve"> that allowed the OpenAI Five to train continuously for 10 months. The </w:t>
+      </w:r>
+      <w:r>
+        <w:rPr>
+          <w:lang w:eastAsia="en-ZA"/>
+        </w:rPr>
+        <w:t xml:space="preserve">objective of this AI was to beat the Dota 2 world chapions, Team OG, to demonstrate that self-play reinforcement learning can </w:t>
       </w:r>
       <w:r>
         <w:rPr>
@@ -3401,35 +3341,7 @@
         <w:rPr>
           <w:lang w:eastAsia="en-ZA"/>
         </w:rPr>
-        <w:t xml:space="preserve"> So deep reinforcement learning does not stop at </w:t>
-      </w:r>
-      <w:proofErr w:type="spellStart"/>
-      <w:r>
-        <w:rPr>
-          <w:lang w:eastAsia="en-ZA"/>
-        </w:rPr>
-        <w:t>OpenAI</w:t>
-      </w:r>
-      <w:proofErr w:type="spellEnd"/>
-      <w:r>
-        <w:rPr>
-          <w:lang w:eastAsia="en-ZA"/>
-        </w:rPr>
-        <w:t xml:space="preserve">, but DRL models have tackled tasks like text summarization, robotic manipulation, as well as other games such as Minecraft and </w:t>
-      </w:r>
-      <w:proofErr w:type="spellStart"/>
-      <w:r>
-        <w:rPr>
-          <w:lang w:eastAsia="en-ZA"/>
-        </w:rPr>
-        <w:t>Starcraft</w:t>
-      </w:r>
-      <w:proofErr w:type="spellEnd"/>
-      <w:r>
-        <w:rPr>
-          <w:lang w:eastAsia="en-ZA"/>
-        </w:rPr>
-        <w:t xml:space="preserve"> </w:t>
+        <w:t xml:space="preserve"> So deep reinforcement learning does not stop at OpenAI, but DRL models have tackled tasks like text summarization, robotic manipulation, as well as other games such as Minecraft and Starcraft </w:t>
       </w:r>
       <w:r>
         <w:rPr>
@@ -3669,21 +3581,7 @@
         <w:rPr>
           <w:lang w:eastAsia="en-ZA"/>
         </w:rPr>
-        <w:t xml:space="preserve">. One of the biggest challenges for the </w:t>
-      </w:r>
-      <w:proofErr w:type="spellStart"/>
-      <w:r>
-        <w:rPr>
-          <w:lang w:eastAsia="en-ZA"/>
-        </w:rPr>
-        <w:t>OpenAI</w:t>
-      </w:r>
-      <w:proofErr w:type="spellEnd"/>
-      <w:r>
-        <w:rPr>
-          <w:lang w:eastAsia="en-ZA"/>
-        </w:rPr>
-        <w:t xml:space="preserve"> team was the environment that kept on changing in the 10-month training cycle, as Dota 2 had weekly updates. T</w:t>
+        <w:t>. One of the biggest challenges for the OpenAI team was the environment that kept on changing in the 10-month training cycle, as Dota 2 had weekly updates. T</w:t>
       </w:r>
       <w:r>
         <w:rPr>
@@ -4243,21 +4141,7 @@
         <w:rPr>
           <w:lang w:eastAsia="en-ZA"/>
         </w:rPr>
-        <w:t xml:space="preserve"> an average games has 41.03 moves, whereas Dota 2 runs at 30 frames per second with an average game being 45 minutes. </w:t>
-      </w:r>
-      <w:proofErr w:type="spellStart"/>
-      <w:r>
-        <w:rPr>
-          <w:lang w:eastAsia="en-ZA"/>
-        </w:rPr>
-        <w:t>OpenAI</w:t>
-      </w:r>
-      <w:proofErr w:type="spellEnd"/>
-      <w:r>
-        <w:rPr>
-          <w:lang w:eastAsia="en-ZA"/>
-        </w:rPr>
-        <w:t xml:space="preserve"> Five acts out an action every fourth frame, coming to a total of approximately 20,000 moves every game</w:t>
+        <w:t xml:space="preserve"> an average games has 41.03 moves, whereas Dota 2 runs at 30 frames per second with an average game being 45 minutes. OpenAI Five acts out an action every fourth frame, coming to a total of approximately 20,000 moves every game</w:t>
       </w:r>
       <w:r>
         <w:rPr>
@@ -4321,16 +4205,8 @@
         <w:rPr>
           <w:lang w:eastAsia="en-ZA"/>
         </w:rPr>
-        <w:t xml:space="preserve"> – Each team can only see the portion of the map that their units, buildings or observer wards (item that can be bought to show a small area of the map), the rest of the map is hidden. This requires </w:t>
-      </w:r>
-      <w:proofErr w:type="spellStart"/>
-      <w:r>
-        <w:rPr>
-          <w:lang w:eastAsia="en-ZA"/>
-        </w:rPr>
-        <w:t>OpenAI</w:t>
-      </w:r>
-      <w:proofErr w:type="spellEnd"/>
+        <w:t xml:space="preserve"> – Each team can only see the portion of the map that their units, buildings or observer wards (item that can be bought to show a small area of the map), the rest of the map is hidden. This requires OpenAI</w:t>
+      </w:r>
       <w:r>
         <w:rPr>
           <w:lang w:eastAsia="en-ZA"/>
@@ -4439,21 +4315,7 @@
         <w:rPr>
           <w:lang w:eastAsia="en-ZA"/>
         </w:rPr>
-        <w:t xml:space="preserve">Variables that that </w:t>
-      </w:r>
-      <w:proofErr w:type="spellStart"/>
-      <w:r>
-        <w:rPr>
-          <w:lang w:eastAsia="en-ZA"/>
-        </w:rPr>
-        <w:t>OpenAI</w:t>
-      </w:r>
-      <w:proofErr w:type="spellEnd"/>
-      <w:r>
-        <w:rPr>
-          <w:lang w:eastAsia="en-ZA"/>
-        </w:rPr>
-        <w:t xml:space="preserve"> needs to observe </w:t>
+        <w:t xml:space="preserve">Variables that that OpenAI needs to observe </w:t>
       </w:r>
       <w:r>
         <w:rPr>
@@ -4617,21 +4479,7 @@
         <w:rPr>
           <w:lang w:eastAsia="en-ZA"/>
         </w:rPr>
-        <w:t xml:space="preserve">The </w:t>
-      </w:r>
-      <w:proofErr w:type="spellStart"/>
-      <w:r>
-        <w:rPr>
-          <w:lang w:eastAsia="en-ZA"/>
-        </w:rPr>
-        <w:t>OpenAI</w:t>
-      </w:r>
-      <w:proofErr w:type="spellEnd"/>
-      <w:r>
-        <w:rPr>
-          <w:lang w:eastAsia="en-ZA"/>
-        </w:rPr>
-        <w:t xml:space="preserve"> team decided to reduce the complexity by </w:t>
+        <w:t xml:space="preserve">The OpenAI team decided to reduce the complexity by </w:t>
       </w:r>
       <w:r>
         <w:rPr>
@@ -4691,19 +4539,11 @@
         <w:t xml:space="preserve"> </w:t>
       </w:r>
       <w:bookmarkStart w:id="12" w:name="_Toc76480591"/>
-      <w:proofErr w:type="spellStart"/>
-      <w:r>
-        <w:rPr>
-          <w:lang w:eastAsia="en-ZA"/>
-        </w:rPr>
-        <w:t>OpenAI</w:t>
-      </w:r>
-      <w:proofErr w:type="spellEnd"/>
-      <w:r>
-        <w:rPr>
-          <w:lang w:eastAsia="en-ZA"/>
-        </w:rPr>
-        <w:t xml:space="preserve"> training system</w:t>
+      <w:r>
+        <w:rPr>
+          <w:lang w:eastAsia="en-ZA"/>
+        </w:rPr>
+        <w:t>OpenAI training system</w:t>
       </w:r>
       <w:bookmarkEnd w:id="12"/>
     </w:p>
@@ -4779,21 +4619,7 @@
         <w:rPr>
           <w:lang w:eastAsia="en-ZA"/>
         </w:rPr>
-        <w:t xml:space="preserve">Dota 2 runs at 30 frames per second, while the </w:t>
-      </w:r>
-      <w:proofErr w:type="spellStart"/>
-      <w:r>
-        <w:rPr>
-          <w:lang w:eastAsia="en-ZA"/>
-        </w:rPr>
-        <w:t>OpenAI</w:t>
-      </w:r>
-      <w:proofErr w:type="spellEnd"/>
-      <w:r>
-        <w:rPr>
-          <w:lang w:eastAsia="en-ZA"/>
-        </w:rPr>
-        <w:t xml:space="preserve"> Five acts on every 4</w:t>
+        <w:t>Dota 2 runs at 30 frames per second, while the OpenAI Five acts on every 4</w:t>
       </w:r>
       <w:r>
         <w:rPr>
@@ -4806,21 +4632,7 @@
         <w:rPr>
           <w:lang w:eastAsia="en-ZA"/>
         </w:rPr>
-        <w:t xml:space="preserve"> frame which the </w:t>
-      </w:r>
-      <w:proofErr w:type="spellStart"/>
-      <w:r>
-        <w:rPr>
-          <w:lang w:eastAsia="en-ZA"/>
-        </w:rPr>
-        <w:t>OpenAI</w:t>
-      </w:r>
-      <w:proofErr w:type="spellEnd"/>
-      <w:r>
-        <w:rPr>
-          <w:lang w:eastAsia="en-ZA"/>
-        </w:rPr>
-        <w:t xml:space="preserve"> team called a timestamp.</w:t>
+        <w:t xml:space="preserve"> frame which the OpenAI team called a timestamp.</w:t>
       </w:r>
       <w:r>
         <w:rPr>
@@ -4893,21 +4705,7 @@
         <w:rPr>
           <w:lang w:eastAsia="en-ZA"/>
         </w:rPr>
-        <w:t xml:space="preserve">The </w:t>
-      </w:r>
-      <w:proofErr w:type="spellStart"/>
-      <w:r>
-        <w:rPr>
-          <w:lang w:eastAsia="en-ZA"/>
-        </w:rPr>
-        <w:t>OpenAI</w:t>
-      </w:r>
-      <w:proofErr w:type="spellEnd"/>
-      <w:r>
-        <w:rPr>
-          <w:lang w:eastAsia="en-ZA"/>
-        </w:rPr>
-        <w:t xml:space="preserve"> team already </w:t>
+        <w:t xml:space="preserve">The OpenAI team already </w:t>
       </w:r>
       <w:r>
         <w:rPr>
@@ -4986,21 +4784,7 @@
         <w:rPr>
           <w:lang w:eastAsia="en-ZA"/>
         </w:rPr>
-        <w:t xml:space="preserve">As shown in Figure 1, the </w:t>
-      </w:r>
-      <w:proofErr w:type="spellStart"/>
-      <w:r>
-        <w:rPr>
-          <w:lang w:eastAsia="en-ZA"/>
-        </w:rPr>
-        <w:t>OpenAI</w:t>
-      </w:r>
-      <w:proofErr w:type="spellEnd"/>
-      <w:r>
-        <w:rPr>
-          <w:lang w:eastAsia="en-ZA"/>
-        </w:rPr>
-        <w:t xml:space="preserve"> team defined a policy (</w:t>
+        <w:t>As shown in Figure 1, the OpenAI team defined a policy (</w:t>
       </w:r>
       <w:r>
         <w:rPr>
@@ -5121,21 +4905,7 @@
         <w:rPr>
           <w:lang w:eastAsia="en-ZA"/>
         </w:rPr>
-        <w:t xml:space="preserve"> The </w:t>
-      </w:r>
-      <w:proofErr w:type="spellStart"/>
-      <w:r>
-        <w:rPr>
-          <w:lang w:eastAsia="en-ZA"/>
-        </w:rPr>
-        <w:t>OpenAI</w:t>
-      </w:r>
-      <w:proofErr w:type="spellEnd"/>
-      <w:r>
-        <w:rPr>
-          <w:lang w:eastAsia="en-ZA"/>
-        </w:rPr>
-        <w:t xml:space="preserve"> team let the AI play games by repeatedly passing current observation as sampling an action as input and distributing the output at each timestamp.</w:t>
+        <w:t xml:space="preserve"> The OpenAI team let the AI play games by repeatedly passing current observation as sampling an action as input and distributing the output at each timestamp.</w:t>
       </w:r>
     </w:p>
     <w:p>
@@ -5229,15 +4999,768 @@
         <w:t>:</w:t>
       </w:r>
       <w:r>
-        <w:t xml:space="preserve"> Simplified </w:t>
-      </w:r>
-      <w:proofErr w:type="spellStart"/>
-      <w:r>
-        <w:t>OpenAI</w:t>
-      </w:r>
-      <w:proofErr w:type="spellEnd"/>
-      <w:r>
-        <w:t xml:space="preserve"> Five model Architecture</w:t>
+        <w:t xml:space="preserve"> Simplified OpenAI Five model Architecture</w:t>
+      </w:r>
+      <w:r>
+        <w:t xml:space="preserve"> </w:t>
+      </w:r>
+      <w:r>
+        <w:fldChar w:fldCharType="begin"/>
+      </w:r>
+      <w:r>
+        <w:instrText xml:space="preserve"> ADDIN EN.CITE &lt;EndNote&gt;&lt;Cite&gt;&lt;Author&gt;Berner&lt;/Author&gt;&lt;Year&gt;2019&lt;/Year&gt;&lt;RecNum&gt;109&lt;/RecNum&gt;&lt;DisplayText&gt;(Berner et al., 2019)&lt;/DisplayText&gt;&lt;record&gt;&lt;rec-number&gt;109&lt;/rec-number&gt;&lt;foreign-keys&gt;&lt;key app="EN" db-id="525d9sr0qsvde5evfr0ps52ifpp52v555xtd" timestamp="1625518473"&gt;109&lt;/key&gt;&lt;/foreign-keys&gt;&lt;ref-type name="Journal Article"&gt;17&lt;/ref-type&gt;&lt;contributors&gt;&lt;authors&gt;&lt;author&gt;Berner, Christopher&lt;/author&gt;&lt;author&gt;Brockman, Greg&lt;/author&gt;&lt;author&gt;Chan, Brooke&lt;/author&gt;&lt;author&gt;Cheung, Vicki&lt;/author&gt;&lt;author&gt;Dębiak, Przemysław&lt;/author&gt;&lt;author&gt;Dennison, Christy&lt;/author&gt;&lt;author&gt;Farhi, David&lt;/author&gt;&lt;author&gt;Fischer, Quirin&lt;/author&gt;&lt;author&gt;Hashme, Shariq&lt;/author&gt;&lt;author&gt;Hesse, Chris&lt;/author&gt;&lt;/authors&gt;&lt;/contributors&gt;&lt;titles&gt;&lt;title&gt;Dota 2 with large scale deep reinforcement learning&lt;/title&gt;&lt;secondary-title&gt;arXiv preprint arXiv:1912.06680&lt;/secondary-title&gt;&lt;/titles&gt;&lt;periodical&gt;&lt;full-title&gt;arXiv preprint arXiv:1912.06680&lt;/full-title&gt;&lt;/periodical&gt;&lt;dates&gt;&lt;year&gt;2019&lt;/year&gt;&lt;/dates&gt;&lt;urls&gt;&lt;/urls&gt;&lt;/record&gt;&lt;/Cite&gt;&lt;/EndNote&gt;</w:instrText>
+      </w:r>
+      <w:r>
+        <w:fldChar w:fldCharType="separate"/>
+      </w:r>
+      <w:r>
+        <w:rPr>
+          <w:noProof/>
+        </w:rPr>
+        <w:t>(Berner et al., 2019)</w:t>
+      </w:r>
+      <w:r>
+        <w:fldChar w:fldCharType="end"/>
+      </w:r>
+    </w:p>
+    <w:p>
+      <w:pPr>
+        <w:rPr>
+          <w:lang w:eastAsia="en-ZA"/>
+        </w:rPr>
+      </w:pPr>
+      <w:r>
+        <w:rPr>
+          <w:lang w:eastAsia="en-ZA"/>
+        </w:rPr>
+        <w:lastRenderedPageBreak/>
+        <w:t xml:space="preserve">The OpenAI team </w:t>
+      </w:r>
+      <w:r>
+        <w:rPr>
+          <w:lang w:eastAsia="en-ZA"/>
+        </w:rPr>
+        <w:fldChar w:fldCharType="begin"/>
+      </w:r>
+      <w:r>
+        <w:rPr>
+          <w:lang w:eastAsia="en-ZA"/>
+        </w:rPr>
+        <w:instrText xml:space="preserve"> ADDIN EN.CITE &lt;EndNote&gt;&lt;Cite ExcludeAuth="1"&gt;&lt;Author&gt;Berner&lt;/Author&gt;&lt;Year&gt;2019&lt;/Year&gt;&lt;RecNum&gt;109&lt;/RecNum&gt;&lt;DisplayText&gt;(2019)&lt;/DisplayText&gt;&lt;record&gt;&lt;rec-number&gt;109&lt;/rec-number&gt;&lt;foreign-keys&gt;&lt;key app="EN" db-id="525d9sr0qsvde5evfr0ps52ifpp52v555xtd" timestamp="1625518473"&gt;109&lt;/key&gt;&lt;/foreign-keys&gt;&lt;ref-type name="Journal Article"&gt;17&lt;/ref-type&gt;&lt;contributors&gt;&lt;authors&gt;&lt;author&gt;Berner, Christopher&lt;/author&gt;&lt;author&gt;Brockman, Greg&lt;/author&gt;&lt;author&gt;Chan, Brooke&lt;/author&gt;&lt;author&gt;Cheung, Vicki&lt;/author&gt;&lt;author&gt;Dębiak, Przemysław&lt;/author&gt;&lt;author&gt;Dennison, Christy&lt;/author&gt;&lt;author&gt;Farhi, David&lt;/author&gt;&lt;author&gt;Fischer, Quirin&lt;/author&gt;&lt;author&gt;Hashme, Shariq&lt;/author&gt;&lt;author&gt;Hesse, Chris&lt;/author&gt;&lt;/authors&gt;&lt;/contributors&gt;&lt;titles&gt;&lt;title&gt;Dota 2 with large scale deep reinforcement learning&lt;/title&gt;&lt;secondary-title&gt;arXiv preprint arXiv:1912.06680&lt;/secondary-title&gt;&lt;/titles&gt;&lt;periodical&gt;&lt;full-title&gt;arXiv preprint arXiv:1912.06680&lt;/full-title&gt;&lt;/periodical&gt;&lt;dates&gt;&lt;year&gt;2019&lt;/year&gt;&lt;/dates&gt;&lt;urls&gt;&lt;/urls&gt;&lt;/record&gt;&lt;/Cite&gt;&lt;/EndNote&gt;</w:instrText>
+      </w:r>
+      <w:r>
+        <w:rPr>
+          <w:lang w:eastAsia="en-ZA"/>
+        </w:rPr>
+        <w:fldChar w:fldCharType="separate"/>
+      </w:r>
+      <w:r>
+        <w:rPr>
+          <w:noProof/>
+          <w:lang w:eastAsia="en-ZA"/>
+        </w:rPr>
+        <w:t>(2019)</w:t>
+      </w:r>
+      <w:r>
+        <w:rPr>
+          <w:lang w:eastAsia="en-ZA"/>
+        </w:rPr>
+        <w:fldChar w:fldCharType="end"/>
+      </w:r>
+      <w:r>
+        <w:rPr>
+          <w:lang w:eastAsia="en-ZA"/>
+        </w:rPr>
+        <w:t xml:space="preserve"> explained their simplified model Architecture as a</w:t>
+      </w:r>
+      <w:r>
+        <w:rPr>
+          <w:lang w:eastAsia="en-ZA"/>
+        </w:rPr>
+        <w:t xml:space="preserve"> single vector </w:t>
+      </w:r>
+      <w:r>
+        <w:rPr>
+          <w:lang w:eastAsia="en-ZA"/>
+        </w:rPr>
+        <w:t xml:space="preserve">that </w:t>
+      </w:r>
+      <w:r>
+        <w:rPr>
+          <w:lang w:eastAsia="en-ZA"/>
+        </w:rPr>
+        <w:t xml:space="preserve">is used to process the complex multi-array observation space, when it is </w:t>
+      </w:r>
+      <w:r>
+        <w:rPr>
+          <w:lang w:eastAsia="en-ZA"/>
+        </w:rPr>
+        <w:t>done,</w:t>
+      </w:r>
+      <w:r>
+        <w:rPr>
+          <w:lang w:eastAsia="en-ZA"/>
+        </w:rPr>
+        <w:t xml:space="preserve"> it is passed to the 4069-unit LSTM. </w:t>
+      </w:r>
+      <w:r>
+        <w:rPr>
+          <w:lang w:eastAsia="en-ZA"/>
+        </w:rPr>
+        <w:t xml:space="preserve">The policy outputs </w:t>
+      </w:r>
+      <w:r>
+        <w:rPr>
+          <w:lang w:eastAsia="en-ZA"/>
+        </w:rPr>
+        <w:t>are</w:t>
+      </w:r>
+      <w:r>
+        <w:rPr>
+          <w:lang w:eastAsia="en-ZA"/>
+        </w:rPr>
+        <w:t xml:space="preserve"> obtained by the LSTM state</w:t>
+      </w:r>
+      <w:r>
+        <w:rPr>
+          <w:lang w:eastAsia="en-ZA"/>
+        </w:rPr>
+        <w:t xml:space="preserve"> (</w:t>
+      </w:r>
+      <w:r>
+        <w:rPr>
+          <w:lang w:eastAsia="en-ZA"/>
+        </w:rPr>
+        <w:t>value of each action</w:t>
+      </w:r>
+      <w:r>
+        <w:rPr>
+          <w:lang w:eastAsia="en-ZA"/>
+        </w:rPr>
+        <w:t>)</w:t>
+      </w:r>
+      <w:r>
+        <w:rPr>
+          <w:lang w:eastAsia="en-ZA"/>
+        </w:rPr>
+        <w:t>.</w:t>
+      </w:r>
+      <w:r>
+        <w:rPr>
+          <w:lang w:eastAsia="en-ZA"/>
+        </w:rPr>
+        <w:t xml:space="preserve"> Each hero is controlled by a clone of the network with almost the same inputs, and each of them h</w:t>
+      </w:r>
+      <w:r>
+        <w:rPr>
+          <w:lang w:eastAsia="en-ZA"/>
+        </w:rPr>
+        <w:t>aving</w:t>
+      </w:r>
+      <w:r>
+        <w:rPr>
+          <w:lang w:eastAsia="en-ZA"/>
+        </w:rPr>
+        <w:t xml:space="preserve"> its own hidden state.</w:t>
+      </w:r>
+      <w:r>
+        <w:rPr>
+          <w:lang w:eastAsia="en-ZA"/>
+        </w:rPr>
+        <w:t xml:space="preserve"> Different actions are taken by the network according to the observation processing’s output, depending on what hero is being controlled.</w:t>
+      </w:r>
+      <w:r>
+        <w:rPr>
+          <w:lang w:eastAsia="en-ZA"/>
+        </w:rPr>
+        <w:t xml:space="preserve"> 84% of the total parameter count is composed by the LSTM</w:t>
+      </w:r>
+      <w:r>
+        <w:rPr>
+          <w:lang w:eastAsia="en-ZA"/>
+        </w:rPr>
+        <w:t>.</w:t>
+      </w:r>
+    </w:p>
+    <w:p>
+      <w:pPr>
+        <w:pStyle w:val="ListNumberRomanBrackets"/>
+        <w:rPr>
+          <w:lang w:eastAsia="en-ZA"/>
+        </w:rPr>
+      </w:pPr>
+      <w:r>
+        <w:rPr>
+          <w:lang w:eastAsia="en-ZA"/>
+        </w:rPr>
+        <w:t xml:space="preserve"> </w:t>
+      </w:r>
+      <w:r>
+        <w:rPr>
+          <w:lang w:eastAsia="en-ZA"/>
+        </w:rPr>
+        <w:t>Optimization of the policy</w:t>
+      </w:r>
+    </w:p>
+    <w:p>
+      <w:pPr>
+        <w:rPr>
+          <w:lang w:eastAsia="en-ZA"/>
+        </w:rPr>
+      </w:pPr>
+      <w:r>
+        <w:rPr>
+          <w:lang w:eastAsia="en-ZA"/>
+        </w:rPr>
+        <w:t>The goal of the OpenAI team is to find a policy that maximizes the probability to win against a professional human player.</w:t>
+      </w:r>
+      <w:r>
+        <w:rPr>
+          <w:lang w:eastAsia="en-ZA"/>
+        </w:rPr>
+        <w:t xml:space="preserve"> </w:t>
+      </w:r>
+      <w:r>
+        <w:rPr>
+          <w:lang w:eastAsia="en-ZA"/>
+        </w:rPr>
+        <w:t>They used a reward function that included additional signals to indicate heroes dying</w:t>
+      </w:r>
+      <w:r>
+        <w:rPr>
+          <w:lang w:eastAsia="en-ZA"/>
+        </w:rPr>
+        <w:t>, winning a lane</w:t>
+      </w:r>
+      <w:r>
+        <w:rPr>
+          <w:lang w:eastAsia="en-ZA"/>
+        </w:rPr>
+        <w:t xml:space="preserve"> or the collection o</w:t>
+      </w:r>
+      <w:r>
+        <w:rPr>
+          <w:lang w:eastAsia="en-ZA"/>
+        </w:rPr>
+        <w:t>f</w:t>
+      </w:r>
+      <w:r>
+        <w:rPr>
+          <w:lang w:eastAsia="en-ZA"/>
+        </w:rPr>
+        <w:t xml:space="preserve"> resources </w:t>
+      </w:r>
+      <w:r>
+        <w:rPr>
+          <w:lang w:eastAsia="en-ZA"/>
+        </w:rPr>
+        <w:fldChar w:fldCharType="begin"/>
+      </w:r>
+      <w:r>
+        <w:rPr>
+          <w:lang w:eastAsia="en-ZA"/>
+        </w:rPr>
+        <w:instrText xml:space="preserve"> ADDIN EN.CITE &lt;EndNote&gt;&lt;Cite&gt;&lt;Author&gt;Berner&lt;/Author&gt;&lt;Year&gt;2019&lt;/Year&gt;&lt;RecNum&gt;109&lt;/RecNum&gt;&lt;DisplayText&gt;(Berner et al., 2019)&lt;/DisplayText&gt;&lt;record&gt;&lt;rec-number&gt;109&lt;/rec-number&gt;&lt;foreign-keys&gt;&lt;key app="EN" db-id="525d9sr0qsvde5evfr0ps52ifpp52v555xtd" timestamp="1625518473"&gt;109&lt;/key&gt;&lt;/foreign-keys&gt;&lt;ref-type name="Journal Article"&gt;17&lt;/ref-type&gt;&lt;contributors&gt;&lt;authors&gt;&lt;author&gt;Berner, Christopher&lt;/author&gt;&lt;author&gt;Brockman, Greg&lt;/author&gt;&lt;author&gt;Chan, Brooke&lt;/author&gt;&lt;author&gt;Cheung, Vicki&lt;/author&gt;&lt;author&gt;Dębiak, Przemysław&lt;/author&gt;&lt;author&gt;Dennison, Christy&lt;/author&gt;&lt;author&gt;Farhi, David&lt;/author&gt;&lt;author&gt;Fischer, Quirin&lt;/author&gt;&lt;author&gt;Hashme, Shariq&lt;/author&gt;&lt;author&gt;Hesse, Chris&lt;/author&gt;&lt;/authors&gt;&lt;/contributors&gt;&lt;titles&gt;&lt;title&gt;Dota 2 with large scale deep reinforcement learning&lt;/title&gt;&lt;secondary-title&gt;arXiv preprint arXiv:1912.06680&lt;/secondary-title&gt;&lt;/titles&gt;&lt;periodical&gt;&lt;full-title&gt;arXiv preprint arXiv:1912.06680&lt;/full-title&gt;&lt;/periodical&gt;&lt;dates&gt;&lt;year&gt;2019&lt;/year&gt;&lt;/dates&gt;&lt;urls&gt;&lt;/urls&gt;&lt;/record&gt;&lt;/Cite&gt;&lt;/EndNote&gt;</w:instrText>
+      </w:r>
+      <w:r>
+        <w:rPr>
+          <w:lang w:eastAsia="en-ZA"/>
+        </w:rPr>
+        <w:fldChar w:fldCharType="separate"/>
+      </w:r>
+      <w:r>
+        <w:rPr>
+          <w:noProof/>
+          <w:lang w:eastAsia="en-ZA"/>
+        </w:rPr>
+        <w:t>(Berner et al., 2019)</w:t>
+      </w:r>
+      <w:r>
+        <w:rPr>
+          <w:lang w:eastAsia="en-ZA"/>
+        </w:rPr>
+        <w:fldChar w:fldCharType="end"/>
+      </w:r>
+      <w:r>
+        <w:rPr>
+          <w:lang w:eastAsia="en-ZA"/>
+        </w:rPr>
+        <w:t>, the official reward system will be in the appendix</w:t>
+      </w:r>
+      <w:r>
+        <w:rPr>
+          <w:lang w:eastAsia="en-ZA"/>
+        </w:rPr>
+        <w:t>.</w:t>
+      </w:r>
+      <w:r>
+        <w:rPr>
+          <w:lang w:eastAsia="en-ZA"/>
+        </w:rPr>
+        <w:t xml:space="preserve"> They also compared the resources of the other team to exploit the zero-sum multiplayer structure, as Dota 2 is a game of resources and achieving objectives, if the opposing team has a higher net worth then the chances of them winning becomes higher </w:t>
+      </w:r>
+      <w:r>
+        <w:rPr>
+          <w:lang w:eastAsia="en-ZA"/>
+        </w:rPr>
+        <w:fldChar w:fldCharType="begin"/>
+      </w:r>
+      <w:r>
+        <w:rPr>
+          <w:lang w:eastAsia="en-ZA"/>
+        </w:rPr>
+        <w:instrText xml:space="preserve"> ADDIN EN.CITE &lt;EndNote&gt;&lt;Cite&gt;&lt;Author&gt;Kinkade&lt;/Author&gt;&lt;Year&gt;2015&lt;/Year&gt;&lt;RecNum&gt;120&lt;/RecNum&gt;&lt;DisplayText&gt;(Kinkade et al., 2015)&lt;/DisplayText&gt;&lt;record&gt;&lt;rec-number&gt;120&lt;/rec-number&gt;&lt;foreign-keys&gt;&lt;key app="EN" db-id="525d9sr0qsvde5evfr0ps52ifpp52v555xtd" timestamp="1625591429"&gt;120&lt;/key&gt;&lt;/foreign-keys&gt;&lt;ref-type name="Journal Article"&gt;17&lt;/ref-type&gt;&lt;contributors&gt;&lt;authors&gt;&lt;author&gt;Kinkade, Nicholas&lt;/author&gt;&lt;author&gt;Jolla, L&lt;/author&gt;&lt;author&gt;Lim, K&lt;/author&gt;&lt;/authors&gt;&lt;/contributors&gt;&lt;titles&gt;&lt;title&gt;Dota 2 win prediction&lt;/title&gt;&lt;secondary-title&gt;Univ Calif&lt;/secondary-title&gt;&lt;/titles&gt;&lt;periodical&gt;&lt;full-title&gt;Univ Calif&lt;/full-title&gt;&lt;/periodical&gt;&lt;pages&gt;1-13&lt;/pages&gt;&lt;volume&gt;1&lt;/volume&gt;&lt;dates&gt;&lt;year&gt;2015&lt;/year&gt;&lt;/dates&gt;&lt;urls&gt;&lt;/urls&gt;&lt;/record&gt;&lt;/Cite&gt;&lt;/EndNote&gt;</w:instrText>
+      </w:r>
+      <w:r>
+        <w:rPr>
+          <w:lang w:eastAsia="en-ZA"/>
+        </w:rPr>
+        <w:fldChar w:fldCharType="separate"/>
+      </w:r>
+      <w:r>
+        <w:rPr>
+          <w:noProof/>
+          <w:lang w:eastAsia="en-ZA"/>
+        </w:rPr>
+        <w:t>(Kinkade et al., 2015)</w:t>
+      </w:r>
+      <w:r>
+        <w:rPr>
+          <w:lang w:eastAsia="en-ZA"/>
+        </w:rPr>
+        <w:fldChar w:fldCharType="end"/>
+      </w:r>
+      <w:r>
+        <w:rPr>
+          <w:lang w:eastAsia="en-ZA"/>
+        </w:rPr>
+        <w:t>.</w:t>
+      </w:r>
+    </w:p>
+    <w:p>
+      <w:pPr>
+        <w:rPr>
+          <w:lang w:eastAsia="en-ZA"/>
+        </w:rPr>
+      </w:pPr>
+      <w:r>
+        <w:rPr>
+          <w:lang w:eastAsia="en-ZA"/>
+        </w:rPr>
+        <w:t xml:space="preserve">The policy used in OpenAI was trained by using Proximal Policy Optimization (PPO), </w:t>
+      </w:r>
+      <w:r>
+        <w:rPr>
+          <w:lang w:eastAsia="en-ZA"/>
+        </w:rPr>
+        <w:t xml:space="preserve">Generalized Advantage Estimation (GAE) was the optimization algorithm used to accelerate training and stabilization </w:t>
+      </w:r>
+      <w:r>
+        <w:rPr>
+          <w:lang w:eastAsia="en-ZA"/>
+        </w:rPr>
+        <w:fldChar w:fldCharType="begin"/>
+      </w:r>
+      <w:r>
+        <w:rPr>
+          <w:lang w:eastAsia="en-ZA"/>
+        </w:rPr>
+        <w:instrText xml:space="preserve"> ADDIN EN.CITE &lt;EndNote&gt;&lt;Cite&gt;&lt;Author&gt;Berner&lt;/Author&gt;&lt;Year&gt;2019&lt;/Year&gt;&lt;RecNum&gt;109&lt;/RecNum&gt;&lt;DisplayText&gt;(Berner et al., 2019)&lt;/DisplayText&gt;&lt;record&gt;&lt;rec-number&gt;109&lt;/rec-number&gt;&lt;foreign-keys&gt;&lt;key app="EN" db-id="525d9sr0qsvde5evfr0ps52ifpp52v555xtd" timestamp="1625518473"&gt;109&lt;/key&gt;&lt;/foreign-keys&gt;&lt;ref-type name="Journal Article"&gt;17&lt;/ref-type&gt;&lt;contributors&gt;&lt;authors&gt;&lt;author&gt;Berner, Christopher&lt;/author&gt;&lt;author&gt;Brockman, Greg&lt;/author&gt;&lt;author&gt;Chan, Brooke&lt;/author&gt;&lt;author&gt;Cheung, Vicki&lt;/author&gt;&lt;author&gt;Dębiak, Przemysław&lt;/author&gt;&lt;author&gt;Dennison, Christy&lt;/author&gt;&lt;author&gt;Farhi, David&lt;/author&gt;&lt;author&gt;Fischer, Quirin&lt;/author&gt;&lt;author&gt;Hashme, Shariq&lt;/author&gt;&lt;author&gt;Hesse, Chris&lt;/author&gt;&lt;/authors&gt;&lt;/contributors&gt;&lt;titles&gt;&lt;title&gt;Dota 2 with large scale deep reinforcement learning&lt;/title&gt;&lt;secondary-title&gt;arXiv preprint arXiv:1912.06680&lt;/secondary-title&gt;&lt;/titles&gt;&lt;periodical&gt;&lt;full-title&gt;arXiv preprint arXiv:1912.06680&lt;/full-title&gt;&lt;/periodical&gt;&lt;dates&gt;&lt;year&gt;2019&lt;/year&gt;&lt;/dates&gt;&lt;urls&gt;&lt;/urls&gt;&lt;/record&gt;&lt;/Cite&gt;&lt;/EndNote&gt;</w:instrText>
+      </w:r>
+      <w:r>
+        <w:rPr>
+          <w:lang w:eastAsia="en-ZA"/>
+        </w:rPr>
+        <w:fldChar w:fldCharType="separate"/>
+      </w:r>
+      <w:r>
+        <w:rPr>
+          <w:noProof/>
+          <w:lang w:eastAsia="en-ZA"/>
+        </w:rPr>
+        <w:t>(Berner et al., 2019)</w:t>
+      </w:r>
+      <w:r>
+        <w:rPr>
+          <w:lang w:eastAsia="en-ZA"/>
+        </w:rPr>
+        <w:fldChar w:fldCharType="end"/>
+      </w:r>
+      <w:r>
+        <w:rPr>
+          <w:lang w:eastAsia="en-ZA"/>
+        </w:rPr>
+        <w:t>.</w:t>
+      </w:r>
+      <w:r>
+        <w:rPr>
+          <w:lang w:eastAsia="en-ZA"/>
+        </w:rPr>
+        <w:t xml:space="preserve"> The OpenAI team trained their policy using self-play experience by playing Dota 2 against itself. </w:t>
+      </w:r>
+      <w:r>
+        <w:rPr>
+          <w:lang w:eastAsia="en-ZA"/>
+        </w:rPr>
+        <w:t>To achieve this they had a central pool of optimizer GPUs that received gam data and stored it asynchronously in local buffers that they called experience buffers.</w:t>
+      </w:r>
+      <w:r>
+        <w:rPr>
+          <w:lang w:eastAsia="en-ZA"/>
+        </w:rPr>
+        <w:t xml:space="preserve"> By using</w:t>
+      </w:r>
+      <w:r>
+        <w:rPr>
+          <w:lang w:eastAsia="en-ZA"/>
+        </w:rPr>
+        <w:t xml:space="preserve"> sampling</w:t>
+      </w:r>
+      <w:r>
+        <w:rPr>
+          <w:lang w:eastAsia="en-ZA"/>
+        </w:rPr>
+        <w:t xml:space="preserve"> minibatches</w:t>
+      </w:r>
+      <w:r>
+        <w:rPr>
+          <w:lang w:eastAsia="en-ZA"/>
+        </w:rPr>
+        <w:t xml:space="preserve"> from the experience buffer at random,</w:t>
+      </w:r>
+      <w:r>
+        <w:rPr>
+          <w:lang w:eastAsia="en-ZA"/>
+        </w:rPr>
+        <w:t xml:space="preserve"> each</w:t>
+      </w:r>
+      <w:r>
+        <w:rPr>
+          <w:lang w:eastAsia="en-ZA"/>
+        </w:rPr>
+        <w:t xml:space="preserve"> optimizer</w:t>
+      </w:r>
+      <w:r>
+        <w:rPr>
+          <w:lang w:eastAsia="en-ZA"/>
+        </w:rPr>
+        <w:t xml:space="preserve"> GPU </w:t>
+      </w:r>
+      <w:r>
+        <w:rPr>
+          <w:lang w:eastAsia="en-ZA"/>
+        </w:rPr>
+        <w:t xml:space="preserve">can </w:t>
+      </w:r>
+      <w:r>
+        <w:rPr>
+          <w:lang w:eastAsia="en-ZA"/>
+        </w:rPr>
+        <w:t xml:space="preserve">calculate </w:t>
+      </w:r>
+      <w:r>
+        <w:rPr>
+          <w:lang w:eastAsia="en-ZA"/>
+        </w:rPr>
+        <w:t xml:space="preserve">gradients that is averaged across the pool. This means that the more GPUs there are the faster it can process the experience buffer, thus the faster it can train </w:t>
+      </w:r>
+      <w:r>
+        <w:rPr>
+          <w:lang w:eastAsia="en-ZA"/>
+        </w:rPr>
+        <w:fldChar w:fldCharType="begin"/>
+      </w:r>
+      <w:r>
+        <w:rPr>
+          <w:lang w:eastAsia="en-ZA"/>
+        </w:rPr>
+        <w:instrText xml:space="preserve"> ADDIN EN.CITE &lt;EndNote&gt;&lt;Cite&gt;&lt;Author&gt;Berner&lt;/Author&gt;&lt;Year&gt;2019&lt;/Year&gt;&lt;RecNum&gt;109&lt;/RecNum&gt;&lt;DisplayText&gt;(Berner et al., 2019)&lt;/DisplayText&gt;&lt;record&gt;&lt;rec-number&gt;109&lt;/rec-number&gt;&lt;foreign-keys&gt;&lt;key app="EN" db-id="525d9sr0qsvde5evfr0ps52ifpp52v555xtd" timestamp="1625518473"&gt;109&lt;/key&gt;&lt;/foreign-keys&gt;&lt;ref-type name="Journal Article"&gt;17&lt;/ref-type&gt;&lt;contributors&gt;&lt;authors&gt;&lt;author&gt;Berner, Christopher&lt;/author&gt;&lt;author&gt;Brockman, Greg&lt;/author&gt;&lt;author&gt;Chan, Brooke&lt;/author&gt;&lt;author&gt;Cheung, Vicki&lt;/author&gt;&lt;author&gt;Dębiak, Przemysław&lt;/author&gt;&lt;author&gt;Dennison, Christy&lt;/author&gt;&lt;author&gt;Farhi, David&lt;/author&gt;&lt;author&gt;Fischer, Quirin&lt;/author&gt;&lt;author&gt;Hashme, Shariq&lt;/author&gt;&lt;author&gt;Hesse, Chris&lt;/author&gt;&lt;/authors&gt;&lt;/contributors&gt;&lt;titles&gt;&lt;title&gt;Dota 2 with large scale deep reinforcement learning&lt;/title&gt;&lt;secondary-title&gt;arXiv preprint arXiv:1912.06680&lt;/secondary-title&gt;&lt;/titles&gt;&lt;periodical&gt;&lt;full-title&gt;arXiv preprint arXiv:1912.06680&lt;/full-title&gt;&lt;/periodical&gt;&lt;dates&gt;&lt;year&gt;2019&lt;/year&gt;&lt;/dates&gt;&lt;urls&gt;&lt;/urls&gt;&lt;/record&gt;&lt;/Cite&gt;&lt;/EndNote&gt;</w:instrText>
+      </w:r>
+      <w:r>
+        <w:rPr>
+          <w:lang w:eastAsia="en-ZA"/>
+        </w:rPr>
+        <w:fldChar w:fldCharType="separate"/>
+      </w:r>
+      <w:r>
+        <w:rPr>
+          <w:noProof/>
+          <w:lang w:eastAsia="en-ZA"/>
+        </w:rPr>
+        <w:t>(Berner et al., 2019)</w:t>
+      </w:r>
+      <w:r>
+        <w:rPr>
+          <w:lang w:eastAsia="en-ZA"/>
+        </w:rPr>
+        <w:fldChar w:fldCharType="end"/>
+      </w:r>
+      <w:r>
+        <w:rPr>
+          <w:lang w:eastAsia="en-ZA"/>
+        </w:rPr>
+        <w:t xml:space="preserve">. </w:t>
+      </w:r>
+    </w:p>
+    <w:p>
+      <w:pPr>
+        <w:rPr>
+          <w:lang w:eastAsia="en-ZA"/>
+        </w:rPr>
+      </w:pPr>
+      <w:r>
+        <w:rPr>
+          <w:lang w:eastAsia="en-ZA"/>
+        </w:rPr>
+        <w:t xml:space="preserve">“Rollout” worker machines </w:t>
+      </w:r>
+      <w:r>
+        <w:rPr>
+          <w:lang w:eastAsia="en-ZA"/>
+        </w:rPr>
+        <w:t>were used to run the self-play games. By running games at</w:t>
+      </w:r>
+      <w:r>
+        <w:rPr>
+          <w:lang w:eastAsia="en-ZA"/>
+        </w:rPr>
+        <w:t xml:space="preserve"> almost</w:t>
+      </w:r>
+      <w:r>
+        <w:rPr>
+          <w:lang w:eastAsia="en-ZA"/>
+        </w:rPr>
+        <w:t xml:space="preserve"> half real-time speed they found that they can run more than twice as much games in parallel and increased the </w:t>
+      </w:r>
+      <w:r>
+        <w:rPr>
+          <w:lang w:eastAsia="en-ZA"/>
+        </w:rPr>
+        <w:t>learning speed of the AI</w:t>
+      </w:r>
+      <w:r>
+        <w:rPr>
+          <w:lang w:eastAsia="en-ZA"/>
+        </w:rPr>
+        <w:fldChar w:fldCharType="begin"/>
+      </w:r>
+      <w:r>
+        <w:rPr>
+          <w:lang w:eastAsia="en-ZA"/>
+        </w:rPr>
+        <w:instrText xml:space="preserve"> ADDIN EN.CITE &lt;EndNote&gt;&lt;Cite&gt;&lt;Author&gt;Raiman&lt;/Author&gt;&lt;Year&gt;2019&lt;/Year&gt;&lt;RecNum&gt;118&lt;/RecNum&gt;&lt;DisplayText&gt;(Raiman et al., 2019)&lt;/DisplayText&gt;&lt;record&gt;&lt;rec-number&gt;118&lt;/rec-number&gt;&lt;foreign-keys&gt;&lt;key app="EN" db-id="525d9sr0qsvde5evfr0ps52ifpp52v555xtd" timestamp="1625581862"&gt;118&lt;/key&gt;&lt;/foreign-keys&gt;&lt;ref-type name="Journal Article"&gt;17&lt;/ref-type&gt;&lt;contributors&gt;&lt;authors&gt;&lt;author&gt;Raiman, Jonathan&lt;/author&gt;&lt;author&gt;Zhang, Susan&lt;/author&gt;&lt;author&gt;Wolski, Filip&lt;/author&gt;&lt;/authors&gt;&lt;/contributors&gt;&lt;titles&gt;&lt;title&gt;Long-term planning and situational awareness in OpenAI five&lt;/title&gt;&lt;secondary-title&gt;arXiv preprint arXiv:1912.06721&lt;/secondary-title&gt;&lt;/titles&gt;&lt;periodical&gt;&lt;full-title&gt;arXiv preprint arXiv:1912.06721&lt;/full-title&gt;&lt;/periodical&gt;&lt;dates&gt;&lt;year&gt;2019&lt;/year&gt;&lt;/dates&gt;&lt;urls&gt;&lt;/urls&gt;&lt;/record&gt;&lt;/Cite&gt;&lt;/EndNote&gt;</w:instrText>
+      </w:r>
+      <w:r>
+        <w:rPr>
+          <w:lang w:eastAsia="en-ZA"/>
+        </w:rPr>
+        <w:fldChar w:fldCharType="separate"/>
+      </w:r>
+      <w:r>
+        <w:rPr>
+          <w:noProof/>
+          <w:lang w:eastAsia="en-ZA"/>
+        </w:rPr>
+        <w:t>(Raiman et al., 2019)</w:t>
+      </w:r>
+      <w:r>
+        <w:rPr>
+          <w:lang w:eastAsia="en-ZA"/>
+        </w:rPr>
+        <w:fldChar w:fldCharType="end"/>
+      </w:r>
+      <w:r>
+        <w:rPr>
+          <w:lang w:eastAsia="en-ZA"/>
+        </w:rPr>
+        <w:t>.</w:t>
+      </w:r>
+      <w:r>
+        <w:rPr>
+          <w:lang w:eastAsia="en-ZA"/>
+        </w:rPr>
+        <w:t xml:space="preserve"> They played the latest policies against itself 80% of the time and an older version 20% of the time, this is to prevent strategy collapse and to obtain more robust strategies. In some cases the AI forgot how to play against different strategies and only focused on defeating its current self</w:t>
+      </w:r>
+      <w:r>
+        <w:rPr>
+          <w:lang w:eastAsia="en-ZA"/>
+        </w:rPr>
+        <w:t xml:space="preserve"> </w:t>
+      </w:r>
+      <w:r>
+        <w:rPr>
+          <w:lang w:eastAsia="en-ZA"/>
+        </w:rPr>
+        <w:fldChar w:fldCharType="begin"/>
+      </w:r>
+      <w:r>
+        <w:rPr>
+          <w:lang w:eastAsia="en-ZA"/>
+        </w:rPr>
+        <w:instrText xml:space="preserve"> ADDIN EN.CITE &lt;EndNote&gt;&lt;Cite&gt;&lt;Author&gt;Berner&lt;/Author&gt;&lt;Year&gt;2019&lt;/Year&gt;&lt;RecNum&gt;109&lt;/RecNum&gt;&lt;DisplayText&gt;(Berner et al., 2019)&lt;/DisplayText&gt;&lt;record&gt;&lt;rec-number&gt;109&lt;/rec-number&gt;&lt;foreign-keys&gt;&lt;key app="EN" db-id="525d9sr0qsvde5evfr0ps52ifpp52v555xtd" timestamp="1625518473"&gt;109&lt;/key&gt;&lt;/foreign-keys&gt;&lt;ref-type name="Journal Article"&gt;17&lt;/ref-type&gt;&lt;contributors&gt;&lt;authors&gt;&lt;author&gt;Berner, Christopher&lt;/author&gt;&lt;author&gt;Brockman, Greg&lt;/author&gt;&lt;author&gt;Chan, Brooke&lt;/author&gt;&lt;author&gt;Cheung, Vicki&lt;/author&gt;&lt;author&gt;Dębiak, Przemysław&lt;/author&gt;&lt;author&gt;Dennison, Christy&lt;/author&gt;&lt;author&gt;Farhi, David&lt;/author&gt;&lt;author&gt;Fischer, Quirin&lt;/author&gt;&lt;author&gt;Hashme, Shariq&lt;/author&gt;&lt;author&gt;Hesse, Chris&lt;/author&gt;&lt;/authors&gt;&lt;/contributors&gt;&lt;titles&gt;&lt;title&gt;Dota 2 with large scale deep reinforcement learning&lt;/title&gt;&lt;secondary-title&gt;arXiv preprint arXiv:1912.06680&lt;/secondary-title&gt;&lt;/titles&gt;&lt;periodical&gt;&lt;full-title&gt;arXiv preprint arXiv:1912.06680&lt;/full-title&gt;&lt;/periodical&gt;&lt;dates&gt;&lt;year&gt;2019&lt;/year&gt;&lt;/dates&gt;&lt;urls&gt;&lt;/urls&gt;&lt;/record&gt;&lt;/Cite&gt;&lt;/EndNote&gt;</w:instrText>
+      </w:r>
+      <w:r>
+        <w:rPr>
+          <w:lang w:eastAsia="en-ZA"/>
+        </w:rPr>
+        <w:fldChar w:fldCharType="separate"/>
+      </w:r>
+      <w:r>
+        <w:rPr>
+          <w:noProof/>
+          <w:lang w:eastAsia="en-ZA"/>
+        </w:rPr>
+        <w:t>(Berner et al., 2019)</w:t>
+      </w:r>
+      <w:r>
+        <w:rPr>
+          <w:lang w:eastAsia="en-ZA"/>
+        </w:rPr>
+        <w:fldChar w:fldCharType="end"/>
+      </w:r>
+      <w:r>
+        <w:rPr>
+          <w:lang w:eastAsia="en-ZA"/>
+        </w:rPr>
+        <w:t>.</w:t>
+      </w:r>
+    </w:p>
+    <w:p>
+      <w:pPr>
+        <w:pStyle w:val="Heading2"/>
+        <w:rPr>
+          <w:lang w:eastAsia="en-ZA"/>
+        </w:rPr>
+      </w:pPr>
+      <w:r>
+        <w:rPr>
+          <w:lang w:eastAsia="en-ZA"/>
+        </w:rPr>
+        <w:lastRenderedPageBreak/>
+        <w:t>Conclusion</w:t>
+      </w:r>
+    </w:p>
+    <w:p>
+      <w:pPr>
+        <w:rPr>
+          <w:lang w:eastAsia="en-ZA"/>
+        </w:rPr>
+      </w:pPr>
+      <w:r>
+        <w:rPr>
+          <w:lang w:eastAsia="en-ZA"/>
+        </w:rPr>
+        <w:t>OpenAI five ended up beating team OG in a best of three with a score of 2-0. This proved that when scaled up successfully, reinforcement learning techniques can be used to achieve superhuman performances.</w:t>
+      </w:r>
+      <w:r>
+        <w:rPr>
+          <w:lang w:eastAsia="en-ZA"/>
+        </w:rPr>
+        <w:t xml:space="preserve"> </w:t>
+      </w:r>
+      <w:r>
+        <w:rPr>
+          <w:lang w:eastAsia="en-ZA"/>
+        </w:rPr>
+        <w:fldChar w:fldCharType="begin"/>
+      </w:r>
+      <w:r>
+        <w:rPr>
+          <w:lang w:eastAsia="en-ZA"/>
+        </w:rPr>
+        <w:instrText xml:space="preserve"> ADDIN EN.CITE &lt;EndNote&gt;&lt;Cite AuthorYear="1"&gt;&lt;Author&gt;Raiman&lt;/Author&gt;&lt;Year&gt;2019&lt;/Year&gt;&lt;RecNum&gt;118&lt;/RecNum&gt;&lt;DisplayText&gt;Raiman et al. (2019)&lt;/DisplayText&gt;&lt;record&gt;&lt;rec-number&gt;118&lt;/rec-number&gt;&lt;foreign-keys&gt;&lt;key app="EN" db-id="525d9sr0qsvde5evfr0ps52ifpp52v555xtd" timestamp="1625581862"&gt;118&lt;/key&gt;&lt;/foreign-keys&gt;&lt;ref-type name="Journal Article"&gt;17&lt;/ref-type&gt;&lt;contributors&gt;&lt;authors&gt;&lt;author&gt;Raiman, Jonathan&lt;/author&gt;&lt;author&gt;Zhang, Susan&lt;/author&gt;&lt;author&gt;Wolski, Filip&lt;/author&gt;&lt;/authors&gt;&lt;/contributors&gt;&lt;titles&gt;&lt;title&gt;Long-term planning and situational awareness in OpenAI five&lt;/title&gt;&lt;secondary-title&gt;arXiv preprint arXiv:1912.06721&lt;/secondary-title&gt;&lt;/titles&gt;&lt;periodical&gt;&lt;full-title&gt;arXiv preprint arXiv:1912.06721&lt;/full-title&gt;&lt;/periodical&gt;&lt;dates&gt;&lt;year&gt;2019&lt;/year&gt;&lt;/dates&gt;&lt;urls&gt;&lt;/urls&gt;&lt;/record&gt;&lt;/Cite&gt;&lt;/EndNote&gt;</w:instrText>
+      </w:r>
+      <w:r>
+        <w:rPr>
+          <w:lang w:eastAsia="en-ZA"/>
+        </w:rPr>
+        <w:fldChar w:fldCharType="separate"/>
+      </w:r>
+      <w:r>
+        <w:rPr>
+          <w:noProof/>
+          <w:lang w:eastAsia="en-ZA"/>
+        </w:rPr>
+        <w:t>Raiman et al. (2019)</w:t>
+      </w:r>
+      <w:r>
+        <w:rPr>
+          <w:lang w:eastAsia="en-ZA"/>
+        </w:rPr>
+        <w:fldChar w:fldCharType="end"/>
+      </w:r>
+      <w:r>
+        <w:rPr>
+          <w:lang w:eastAsia="en-ZA"/>
+        </w:rPr>
+        <w:t xml:space="preserve"> stated that</w:t>
+      </w:r>
+      <w:r>
+        <w:rPr>
+          <w:lang w:eastAsia="en-ZA"/>
+        </w:rPr>
+        <w:t xml:space="preserve"> the</w:t>
+      </w:r>
+      <w:r>
+        <w:rPr>
+          <w:lang w:eastAsia="en-ZA"/>
+        </w:rPr>
+        <w:t>ir</w:t>
+      </w:r>
+      <w:r>
+        <w:rPr>
+          <w:lang w:eastAsia="en-ZA"/>
+        </w:rPr>
+        <w:t xml:space="preserve"> main objective</w:t>
+      </w:r>
+      <w:r>
+        <w:rPr>
+          <w:lang w:eastAsia="en-ZA"/>
+        </w:rPr>
+        <w:t xml:space="preserve"> for OpenAI five</w:t>
+      </w:r>
+      <w:r>
+        <w:rPr>
+          <w:lang w:eastAsia="en-ZA"/>
+        </w:rPr>
+        <w:t xml:space="preserve"> </w:t>
+      </w:r>
+      <w:r>
+        <w:rPr>
+          <w:lang w:eastAsia="en-ZA"/>
+        </w:rPr>
+        <w:t xml:space="preserve">was </w:t>
+      </w:r>
+      <w:r>
+        <w:rPr>
+          <w:lang w:eastAsia="en-ZA"/>
+        </w:rPr>
+        <w:t>to expand the scale of calculation used, by increasing the total training time and increase batch size</w:t>
+      </w:r>
+      <w:r>
+        <w:rPr>
+          <w:lang w:eastAsia="en-ZA"/>
+        </w:rPr>
+        <w:t>, to extend their training time to longer than 10 months</w:t>
+      </w:r>
+      <w:r>
+        <w:rPr>
+          <w:lang w:eastAsia="en-ZA"/>
+        </w:rPr>
+        <w:t>.</w:t>
+      </w:r>
+    </w:p>
+    <w:p>
+      <w:pPr>
+        <w:rPr>
+          <w:lang w:eastAsia="en-ZA"/>
+        </w:rPr>
+      </w:pPr>
+      <w:r>
+        <w:rPr>
+          <w:lang w:eastAsia="en-ZA"/>
+        </w:rPr>
+        <w:t>They also hypothesized that the results for Dota 2 can apply to solve more general zero-sum two-team games.</w:t>
       </w:r>
     </w:p>
     <w:p>
@@ -5474,6 +5997,34 @@
         <w:ind w:left="720" w:hanging="720"/>
       </w:pPr>
       <w:r>
+        <w:t xml:space="preserve">Kinkade, N., Jolla, L., &amp; Lim, K. (2015). Dota 2 win prediction. </w:t>
+      </w:r>
+      <w:r>
+        <w:rPr>
+          <w:i/>
+        </w:rPr>
+        <w:t>Univ Calif</w:t>
+      </w:r>
+      <w:r>
+        <w:t>,</w:t>
+      </w:r>
+      <w:r>
+        <w:rPr>
+          <w:i/>
+        </w:rPr>
+        <w:t xml:space="preserve"> 1</w:t>
+      </w:r>
+      <w:r>
+        <w:t xml:space="preserve">, 1-13. </w:t>
+      </w:r>
+    </w:p>
+    <w:p>
+      <w:pPr>
+        <w:pStyle w:val="EndNoteBibliography"/>
+        <w:spacing w:after="0"/>
+        <w:ind w:left="720" w:hanging="720"/>
+      </w:pPr>
+      <w:r>
         <w:t xml:space="preserve">Nathan. (2021). </w:t>
       </w:r>
       <w:r>
@@ -5549,6 +6100,7 @@
         <w:ind w:left="720" w:hanging="720"/>
       </w:pPr>
       <w:r>
+        <w:lastRenderedPageBreak/>
         <w:t xml:space="preserve">Sengupta, S. (2020). </w:t>
       </w:r>
       <w:r>

</xml_diff>

<commit_message>
I dont know what Im doing
</commit_message>
<xml_diff>
--- a/First Semester/ITRI 616 AI/Exam/Enrico Dreyer AI Exam.docx
+++ b/First Semester/ITRI 616 AI/Exam/Enrico Dreyer AI Exam.docx
@@ -3125,6 +3125,7 @@
         </w:rPr>
       </w:pPr>
       <w:bookmarkStart w:id="9" w:name="_Toc76480588"/>
+      <w:proofErr w:type="spellStart"/>
       <w:r>
         <w:rPr>
           <w:lang w:eastAsia="en-ZA"/>
@@ -3132,6 +3133,7 @@
         <w:t>OpenAI</w:t>
       </w:r>
       <w:bookmarkEnd w:id="9"/>
+      <w:proofErr w:type="spellEnd"/>
     </w:p>
     <w:p>
       <w:pPr>
@@ -3182,11 +3184,19 @@
         </w:rPr>
         <w:t xml:space="preserve"> </w:t>
       </w:r>
-      <w:r>
-        <w:rPr>
-          <w:lang w:eastAsia="en-ZA"/>
-        </w:rPr>
-        <w:t>OpenAI Five became the first AI system that</w:t>
+      <w:proofErr w:type="spellStart"/>
+      <w:r>
+        <w:rPr>
+          <w:lang w:eastAsia="en-ZA"/>
+        </w:rPr>
+        <w:t>OpenAI</w:t>
+      </w:r>
+      <w:proofErr w:type="spellEnd"/>
+      <w:r>
+        <w:rPr>
+          <w:lang w:eastAsia="en-ZA"/>
+        </w:rPr>
+        <w:t xml:space="preserve"> Five became the first AI system that</w:t>
       </w:r>
       <w:r>
         <w:rPr>
@@ -3238,11 +3248,33 @@
           <w:lang w:eastAsia="en-ZA"/>
         </w:rPr>
       </w:pPr>
-      <w:r>
-        <w:rPr>
-          <w:lang w:eastAsia="en-ZA"/>
-        </w:rPr>
-        <w:t xml:space="preserve">OpenAI Five used existing reinforcement learning techniques, learning at a batch of approximately 2 million frames every 2 seconds. The OpenAI Five team developed tools and a distributed </w:t>
+      <w:proofErr w:type="spellStart"/>
+      <w:r>
+        <w:rPr>
+          <w:lang w:eastAsia="en-ZA"/>
+        </w:rPr>
+        <w:t>OpenAI</w:t>
+      </w:r>
+      <w:proofErr w:type="spellEnd"/>
+      <w:r>
+        <w:rPr>
+          <w:lang w:eastAsia="en-ZA"/>
+        </w:rPr>
+        <w:t xml:space="preserve"> Five used existing reinforcement learning techniques, learning at a batch of approximately 2 million frames every 2 seconds. The </w:t>
+      </w:r>
+      <w:proofErr w:type="spellStart"/>
+      <w:r>
+        <w:rPr>
+          <w:lang w:eastAsia="en-ZA"/>
+        </w:rPr>
+        <w:t>OpenAI</w:t>
+      </w:r>
+      <w:proofErr w:type="spellEnd"/>
+      <w:r>
+        <w:rPr>
+          <w:lang w:eastAsia="en-ZA"/>
+        </w:rPr>
+        <w:t xml:space="preserve"> Five team developed tools and a distributed </w:t>
       </w:r>
       <w:r>
         <w:rPr>
@@ -3261,13 +3293,41 @@
         <w:rPr>
           <w:lang w:eastAsia="en-ZA"/>
         </w:rPr>
-        <w:t xml:space="preserve"> that allowed the OpenAI Five to train continuously for 10 months. The </w:t>
-      </w:r>
-      <w:r>
-        <w:rPr>
-          <w:lang w:eastAsia="en-ZA"/>
-        </w:rPr>
-        <w:t xml:space="preserve">objective of this AI was to beat the Dota 2 world chapions, Team OG, to demonstrate that self-play reinforcement learning can </w:t>
+        <w:t xml:space="preserve"> that allowed the </w:t>
+      </w:r>
+      <w:proofErr w:type="spellStart"/>
+      <w:r>
+        <w:rPr>
+          <w:lang w:eastAsia="en-ZA"/>
+        </w:rPr>
+        <w:t>OpenAI</w:t>
+      </w:r>
+      <w:proofErr w:type="spellEnd"/>
+      <w:r>
+        <w:rPr>
+          <w:lang w:eastAsia="en-ZA"/>
+        </w:rPr>
+        <w:t xml:space="preserve"> Five to train continuously for 10 months. The </w:t>
+      </w:r>
+      <w:r>
+        <w:rPr>
+          <w:lang w:eastAsia="en-ZA"/>
+        </w:rPr>
+        <w:t xml:space="preserve">objective of this AI was to beat the Dota 2 world </w:t>
+      </w:r>
+      <w:proofErr w:type="spellStart"/>
+      <w:r>
+        <w:rPr>
+          <w:lang w:eastAsia="en-ZA"/>
+        </w:rPr>
+        <w:t>chapions</w:t>
+      </w:r>
+      <w:proofErr w:type="spellEnd"/>
+      <w:r>
+        <w:rPr>
+          <w:lang w:eastAsia="en-ZA"/>
+        </w:rPr>
+        <w:t xml:space="preserve">, Team OG, to demonstrate that self-play reinforcement learning can </w:t>
       </w:r>
       <w:r>
         <w:rPr>
@@ -3341,7 +3401,35 @@
         <w:rPr>
           <w:lang w:eastAsia="en-ZA"/>
         </w:rPr>
-        <w:t xml:space="preserve"> So deep reinforcement learning does not stop at OpenAI, but DRL models have tackled tasks like text summarization, robotic manipulation, as well as other games such as Minecraft and Starcraft </w:t>
+        <w:t xml:space="preserve"> So deep reinforcement learning does not stop at </w:t>
+      </w:r>
+      <w:proofErr w:type="spellStart"/>
+      <w:r>
+        <w:rPr>
+          <w:lang w:eastAsia="en-ZA"/>
+        </w:rPr>
+        <w:t>OpenAI</w:t>
+      </w:r>
+      <w:proofErr w:type="spellEnd"/>
+      <w:r>
+        <w:rPr>
+          <w:lang w:eastAsia="en-ZA"/>
+        </w:rPr>
+        <w:t xml:space="preserve">, but DRL models have tackled tasks like text summarization, robotic manipulation, as well as other games such as Minecraft and </w:t>
+      </w:r>
+      <w:proofErr w:type="spellStart"/>
+      <w:r>
+        <w:rPr>
+          <w:lang w:eastAsia="en-ZA"/>
+        </w:rPr>
+        <w:t>Starcraft</w:t>
+      </w:r>
+      <w:proofErr w:type="spellEnd"/>
+      <w:r>
+        <w:rPr>
+          <w:lang w:eastAsia="en-ZA"/>
+        </w:rPr>
+        <w:t xml:space="preserve"> </w:t>
       </w:r>
       <w:r>
         <w:rPr>
@@ -3581,7 +3669,21 @@
         <w:rPr>
           <w:lang w:eastAsia="en-ZA"/>
         </w:rPr>
-        <w:t>. One of the biggest challenges for the OpenAI team was the environment that kept on changing in the 10-month training cycle, as Dota 2 had weekly updates. T</w:t>
+        <w:t xml:space="preserve">. One of the biggest challenges for the </w:t>
+      </w:r>
+      <w:proofErr w:type="spellStart"/>
+      <w:r>
+        <w:rPr>
+          <w:lang w:eastAsia="en-ZA"/>
+        </w:rPr>
+        <w:t>OpenAI</w:t>
+      </w:r>
+      <w:proofErr w:type="spellEnd"/>
+      <w:r>
+        <w:rPr>
+          <w:lang w:eastAsia="en-ZA"/>
+        </w:rPr>
+        <w:t xml:space="preserve"> team was the environment that kept on changing in the 10-month training cycle, as Dota 2 had weekly updates. T</w:t>
       </w:r>
       <w:r>
         <w:rPr>
@@ -4141,7 +4243,21 @@
         <w:rPr>
           <w:lang w:eastAsia="en-ZA"/>
         </w:rPr>
-        <w:t xml:space="preserve"> an average games has 41.03 moves, whereas Dota 2 runs at 30 frames per second with an average game being 45 minutes. OpenAI Five acts out an action every fourth frame, coming to a total of approximately 20,000 moves every game</w:t>
+        <w:t xml:space="preserve"> an average games has 41.03 moves, whereas Dota 2 runs at 30 frames per second with an average game being 45 minutes. </w:t>
+      </w:r>
+      <w:proofErr w:type="spellStart"/>
+      <w:r>
+        <w:rPr>
+          <w:lang w:eastAsia="en-ZA"/>
+        </w:rPr>
+        <w:t>OpenAI</w:t>
+      </w:r>
+      <w:proofErr w:type="spellEnd"/>
+      <w:r>
+        <w:rPr>
+          <w:lang w:eastAsia="en-ZA"/>
+        </w:rPr>
+        <w:t xml:space="preserve"> Five acts out an action every fourth frame, coming to a total of approximately 20,000 moves every game</w:t>
       </w:r>
       <w:r>
         <w:rPr>
@@ -4205,8 +4321,16 @@
         <w:rPr>
           <w:lang w:eastAsia="en-ZA"/>
         </w:rPr>
-        <w:t xml:space="preserve"> – Each team can only see the portion of the map that their units, buildings or observer wards (item that can be bought to show a small area of the map), the rest of the map is hidden. This requires OpenAI</w:t>
-      </w:r>
+        <w:t xml:space="preserve"> – Each team can only see the portion of the map that their units, buildings or observer wards (item that can be bought to show a small area of the map), the rest of the map is hidden. This requires </w:t>
+      </w:r>
+      <w:proofErr w:type="spellStart"/>
+      <w:r>
+        <w:rPr>
+          <w:lang w:eastAsia="en-ZA"/>
+        </w:rPr>
+        <w:t>OpenAI</w:t>
+      </w:r>
+      <w:proofErr w:type="spellEnd"/>
       <w:r>
         <w:rPr>
           <w:lang w:eastAsia="en-ZA"/>
@@ -4315,7 +4439,21 @@
         <w:rPr>
           <w:lang w:eastAsia="en-ZA"/>
         </w:rPr>
-        <w:t xml:space="preserve">Variables that that OpenAI needs to observe </w:t>
+        <w:t xml:space="preserve">Variables that that </w:t>
+      </w:r>
+      <w:proofErr w:type="spellStart"/>
+      <w:r>
+        <w:rPr>
+          <w:lang w:eastAsia="en-ZA"/>
+        </w:rPr>
+        <w:t>OpenAI</w:t>
+      </w:r>
+      <w:proofErr w:type="spellEnd"/>
+      <w:r>
+        <w:rPr>
+          <w:lang w:eastAsia="en-ZA"/>
+        </w:rPr>
+        <w:t xml:space="preserve"> needs to observe </w:t>
       </w:r>
       <w:r>
         <w:rPr>
@@ -4479,7 +4617,21 @@
         <w:rPr>
           <w:lang w:eastAsia="en-ZA"/>
         </w:rPr>
-        <w:t xml:space="preserve">The OpenAI team decided to reduce the complexity by </w:t>
+        <w:t xml:space="preserve">The </w:t>
+      </w:r>
+      <w:proofErr w:type="spellStart"/>
+      <w:r>
+        <w:rPr>
+          <w:lang w:eastAsia="en-ZA"/>
+        </w:rPr>
+        <w:t>OpenAI</w:t>
+      </w:r>
+      <w:proofErr w:type="spellEnd"/>
+      <w:r>
+        <w:rPr>
+          <w:lang w:eastAsia="en-ZA"/>
+        </w:rPr>
+        <w:t xml:space="preserve"> team decided to reduce the complexity by </w:t>
       </w:r>
       <w:r>
         <w:rPr>
@@ -4539,11 +4691,19 @@
         <w:t xml:space="preserve"> </w:t>
       </w:r>
       <w:bookmarkStart w:id="12" w:name="_Toc76480591"/>
-      <w:r>
-        <w:rPr>
-          <w:lang w:eastAsia="en-ZA"/>
-        </w:rPr>
-        <w:t>OpenAI training system</w:t>
+      <w:proofErr w:type="spellStart"/>
+      <w:r>
+        <w:rPr>
+          <w:lang w:eastAsia="en-ZA"/>
+        </w:rPr>
+        <w:t>OpenAI</w:t>
+      </w:r>
+      <w:proofErr w:type="spellEnd"/>
+      <w:r>
+        <w:rPr>
+          <w:lang w:eastAsia="en-ZA"/>
+        </w:rPr>
+        <w:t xml:space="preserve"> training system</w:t>
       </w:r>
       <w:bookmarkEnd w:id="12"/>
     </w:p>
@@ -4619,7 +4779,21 @@
         <w:rPr>
           <w:lang w:eastAsia="en-ZA"/>
         </w:rPr>
-        <w:t>Dota 2 runs at 30 frames per second, while the OpenAI Five acts on every 4</w:t>
+        <w:t xml:space="preserve">Dota 2 runs at 30 frames per second, while the </w:t>
+      </w:r>
+      <w:proofErr w:type="spellStart"/>
+      <w:r>
+        <w:rPr>
+          <w:lang w:eastAsia="en-ZA"/>
+        </w:rPr>
+        <w:t>OpenAI</w:t>
+      </w:r>
+      <w:proofErr w:type="spellEnd"/>
+      <w:r>
+        <w:rPr>
+          <w:lang w:eastAsia="en-ZA"/>
+        </w:rPr>
+        <w:t xml:space="preserve"> Five acts on every 4</w:t>
       </w:r>
       <w:r>
         <w:rPr>
@@ -4632,7 +4806,21 @@
         <w:rPr>
           <w:lang w:eastAsia="en-ZA"/>
         </w:rPr>
-        <w:t xml:space="preserve"> frame which the OpenAI team called a timestamp.</w:t>
+        <w:t xml:space="preserve"> frame which the </w:t>
+      </w:r>
+      <w:proofErr w:type="spellStart"/>
+      <w:r>
+        <w:rPr>
+          <w:lang w:eastAsia="en-ZA"/>
+        </w:rPr>
+        <w:t>OpenAI</w:t>
+      </w:r>
+      <w:proofErr w:type="spellEnd"/>
+      <w:r>
+        <w:rPr>
+          <w:lang w:eastAsia="en-ZA"/>
+        </w:rPr>
+        <w:t xml:space="preserve"> team called a timestamp.</w:t>
       </w:r>
       <w:r>
         <w:rPr>
@@ -4705,7 +4893,21 @@
         <w:rPr>
           <w:lang w:eastAsia="en-ZA"/>
         </w:rPr>
-        <w:t xml:space="preserve">The OpenAI team already </w:t>
+        <w:t xml:space="preserve">The </w:t>
+      </w:r>
+      <w:proofErr w:type="spellStart"/>
+      <w:r>
+        <w:rPr>
+          <w:lang w:eastAsia="en-ZA"/>
+        </w:rPr>
+        <w:t>OpenAI</w:t>
+      </w:r>
+      <w:proofErr w:type="spellEnd"/>
+      <w:r>
+        <w:rPr>
+          <w:lang w:eastAsia="en-ZA"/>
+        </w:rPr>
+        <w:t xml:space="preserve"> team already </w:t>
       </w:r>
       <w:r>
         <w:rPr>
@@ -4784,7 +4986,21 @@
         <w:rPr>
           <w:lang w:eastAsia="en-ZA"/>
         </w:rPr>
-        <w:t>As shown in Figure 1, the OpenAI team defined a policy (</w:t>
+        <w:t xml:space="preserve">As shown in Figure 1, the </w:t>
+      </w:r>
+      <w:proofErr w:type="spellStart"/>
+      <w:r>
+        <w:rPr>
+          <w:lang w:eastAsia="en-ZA"/>
+        </w:rPr>
+        <w:t>OpenAI</w:t>
+      </w:r>
+      <w:proofErr w:type="spellEnd"/>
+      <w:r>
+        <w:rPr>
+          <w:lang w:eastAsia="en-ZA"/>
+        </w:rPr>
+        <w:t xml:space="preserve"> team defined a policy (</w:t>
       </w:r>
       <w:r>
         <w:rPr>
@@ -4905,7 +5121,21 @@
         <w:rPr>
           <w:lang w:eastAsia="en-ZA"/>
         </w:rPr>
-        <w:t xml:space="preserve"> The OpenAI team let the AI play games by repeatedly passing current observation as sampling an action as input and distributing the output at each timestamp.</w:t>
+        <w:t xml:space="preserve"> The </w:t>
+      </w:r>
+      <w:proofErr w:type="spellStart"/>
+      <w:r>
+        <w:rPr>
+          <w:lang w:eastAsia="en-ZA"/>
+        </w:rPr>
+        <w:t>OpenAI</w:t>
+      </w:r>
+      <w:proofErr w:type="spellEnd"/>
+      <w:r>
+        <w:rPr>
+          <w:lang w:eastAsia="en-ZA"/>
+        </w:rPr>
+        <w:t xml:space="preserve"> team let the AI play games by repeatedly passing current observation as sampling an action as input and distributing the output at each timestamp.</w:t>
       </w:r>
     </w:p>
     <w:p>
@@ -4999,7 +5229,15 @@
         <w:t>:</w:t>
       </w:r>
       <w:r>
-        <w:t xml:space="preserve"> Simplified OpenAI Five model Architecture</w:t>
+        <w:t xml:space="preserve"> Simplified </w:t>
+      </w:r>
+      <w:proofErr w:type="spellStart"/>
+      <w:r>
+        <w:t>OpenAI</w:t>
+      </w:r>
+      <w:proofErr w:type="spellEnd"/>
+      <w:r>
+        <w:t xml:space="preserve"> Five model Architecture</w:t>
       </w:r>
       <w:r>
         <w:t xml:space="preserve"> </w:t>
@@ -5034,7 +5272,21 @@
           <w:lang w:eastAsia="en-ZA"/>
         </w:rPr>
         <w:lastRenderedPageBreak/>
-        <w:t xml:space="preserve">The OpenAI team </w:t>
+        <w:t xml:space="preserve">The </w:t>
+      </w:r>
+      <w:proofErr w:type="spellStart"/>
+      <w:r>
+        <w:rPr>
+          <w:lang w:eastAsia="en-ZA"/>
+        </w:rPr>
+        <w:t>OpenAI</w:t>
+      </w:r>
+      <w:proofErr w:type="spellEnd"/>
+      <w:r>
+        <w:rPr>
+          <w:lang w:eastAsia="en-ZA"/>
+        </w:rPr>
+        <w:t xml:space="preserve"> team </w:t>
       </w:r>
       <w:r>
         <w:rPr>
@@ -5212,7 +5464,21 @@
         <w:rPr>
           <w:lang w:eastAsia="en-ZA"/>
         </w:rPr>
-        <w:t>The goal of the OpenAI team is to find a policy that maximizes the probability to win against a professional human player.</w:t>
+        <w:t xml:space="preserve">The goal of the </w:t>
+      </w:r>
+      <w:proofErr w:type="spellStart"/>
+      <w:r>
+        <w:rPr>
+          <w:lang w:eastAsia="en-ZA"/>
+        </w:rPr>
+        <w:t>OpenAI</w:t>
+      </w:r>
+      <w:proofErr w:type="spellEnd"/>
+      <w:r>
+        <w:rPr>
+          <w:lang w:eastAsia="en-ZA"/>
+        </w:rPr>
+        <w:t xml:space="preserve"> team is to find a policy that maximizes the probability to win against a professional human player.</w:t>
       </w:r>
       <w:r>
         <w:rPr>
@@ -5347,7 +5613,21 @@
         <w:rPr>
           <w:lang w:eastAsia="en-ZA"/>
         </w:rPr>
-        <w:t xml:space="preserve">The policy used in OpenAI was trained by using Proximal Policy Optimization (PPO), </w:t>
+        <w:t xml:space="preserve">The policy used in </w:t>
+      </w:r>
+      <w:proofErr w:type="spellStart"/>
+      <w:r>
+        <w:rPr>
+          <w:lang w:eastAsia="en-ZA"/>
+        </w:rPr>
+        <w:t>OpenAI</w:t>
+      </w:r>
+      <w:proofErr w:type="spellEnd"/>
+      <w:r>
+        <w:rPr>
+          <w:lang w:eastAsia="en-ZA"/>
+        </w:rPr>
+        <w:t xml:space="preserve"> was trained by using Proximal Policy Optimization (PPO), </w:t>
       </w:r>
       <w:r>
         <w:rPr>
@@ -5396,7 +5676,21 @@
         <w:rPr>
           <w:lang w:eastAsia="en-ZA"/>
         </w:rPr>
-        <w:t xml:space="preserve"> The OpenAI team trained their policy using self-play experience by playing Dota 2 against itself. </w:t>
+        <w:t xml:space="preserve"> The </w:t>
+      </w:r>
+      <w:proofErr w:type="spellStart"/>
+      <w:r>
+        <w:rPr>
+          <w:lang w:eastAsia="en-ZA"/>
+        </w:rPr>
+        <w:t>OpenAI</w:t>
+      </w:r>
+      <w:proofErr w:type="spellEnd"/>
+      <w:r>
+        <w:rPr>
+          <w:lang w:eastAsia="en-ZA"/>
+        </w:rPr>
+        <w:t xml:space="preserve"> team trained their policy using self-play experience by playing Dota 2 against itself. </w:t>
       </w:r>
       <w:r>
         <w:rPr>
@@ -5646,11 +5940,19 @@
           <w:lang w:eastAsia="en-ZA"/>
         </w:rPr>
       </w:pPr>
-      <w:r>
-        <w:rPr>
-          <w:lang w:eastAsia="en-ZA"/>
-        </w:rPr>
-        <w:t>OpenAI five ended up beating team OG in a best of three with a score of 2-0. This proved that when scaled up successfully, reinforcement learning techniques can be used to achieve superhuman performances.</w:t>
+      <w:proofErr w:type="spellStart"/>
+      <w:r>
+        <w:rPr>
+          <w:lang w:eastAsia="en-ZA"/>
+        </w:rPr>
+        <w:t>OpenAI</w:t>
+      </w:r>
+      <w:proofErr w:type="spellEnd"/>
+      <w:r>
+        <w:rPr>
+          <w:lang w:eastAsia="en-ZA"/>
+        </w:rPr>
+        <w:t xml:space="preserve"> five ended up beating team OG in a best of three with a score of 2-0. This proved that when scaled up successfully, reinforcement learning techniques can be used to achieve superhuman performances.</w:t>
       </w:r>
       <w:r>
         <w:rPr>
@@ -5699,76 +6001,14 @@
         <w:rPr>
           <w:lang w:eastAsia="en-ZA"/>
         </w:rPr>
-        <w:t xml:space="preserve"> the</w:t>
-      </w:r>
-      <w:r>
-        <w:rPr>
-          <w:lang w:eastAsia="en-ZA"/>
-        </w:rPr>
-        <w:t>ir</w:t>
-      </w:r>
-      <w:r>
-        <w:rPr>
-          <w:lang w:eastAsia="en-ZA"/>
-        </w:rPr>
-        <w:t xml:space="preserve"> main objective</w:t>
-      </w:r>
-      <w:r>
-        <w:rPr>
-          <w:lang w:eastAsia="en-ZA"/>
-        </w:rPr>
-        <w:t xml:space="preserve"> for OpenAI five</w:t>
-      </w:r>
-      <w:r>
-        <w:rPr>
-          <w:lang w:eastAsia="en-ZA"/>
-        </w:rPr>
         <w:t xml:space="preserve"> </w:t>
       </w:r>
       <w:r>
         <w:rPr>
           <w:lang w:eastAsia="en-ZA"/>
         </w:rPr>
-        <w:t xml:space="preserve">was </w:t>
-      </w:r>
-      <w:r>
-        <w:rPr>
-          <w:lang w:eastAsia="en-ZA"/>
-        </w:rPr>
-        <w:t>to expand the scale of calculation used, by increasing the total training time and increase batch size</w:t>
-      </w:r>
-      <w:r>
-        <w:rPr>
-          <w:lang w:eastAsia="en-ZA"/>
-        </w:rPr>
-        <w:t>, to extend their training time to longer than 10 months</w:t>
-      </w:r>
-      <w:r>
-        <w:rPr>
-          <w:lang w:eastAsia="en-ZA"/>
-        </w:rPr>
-        <w:t>.</w:t>
-      </w:r>
-    </w:p>
-    <w:p>
-      <w:pPr>
-        <w:rPr>
-          <w:lang w:eastAsia="en-ZA"/>
-        </w:rPr>
-      </w:pPr>
-      <w:r>
-        <w:rPr>
-          <w:lang w:eastAsia="en-ZA"/>
-        </w:rPr>
-        <w:t>They also hypothesized that the results for Dota 2 can apply to solve more general zero-sum two-team games.</w:t>
-      </w:r>
-    </w:p>
-    <w:p>
-      <w:pPr>
-        <w:rPr>
-          <w:lang w:eastAsia="en-ZA"/>
-        </w:rPr>
-      </w:pPr>
+        <w:t xml:space="preserve">for future work </w:t>
+      </w:r>
     </w:p>
     <w:p>
       <w:pPr>
@@ -6100,7 +6340,6 @@
         <w:ind w:left="720" w:hanging="720"/>
       </w:pPr>
       <w:r>
-        <w:lastRenderedPageBreak/>
         <w:t xml:space="preserve">Sengupta, S. (2020). </w:t>
       </w:r>
       <w:r>

</xml_diff>